<commit_message>
if (comment !== "") {
if (comment !== "") {
</commit_message>
<xml_diff>
--- a/350_Assignment3_elee353.docx
+++ b/350_Assignment3_elee353.docx
@@ -820,98 +820,275 @@
         </w:rPr>
         <w:t>The discussion panel does not support more than one submission from the user each time.</w:t>
       </w:r>
+    </w:p>
+    <w:p>
+      <w:pPr>
+        <w:rPr>
+          <w:sz w:val="23"/>
+          <w:szCs w:val="23"/>
+        </w:rPr>
+      </w:pPr>
+      <w:r>
+        <w:rPr>
+          <w:sz w:val="23"/>
+          <w:szCs w:val="23"/>
+        </w:rPr>
+        <w:t>things that might be expected that were not implemented (don’t be too exhaustive – just some items that might help the marker to set th</w:t>
+      </w:r>
+      <w:r>
+        <w:rPr>
+          <w:sz w:val="23"/>
+          <w:szCs w:val="23"/>
+        </w:rPr>
+        <w:t xml:space="preserve">eir expectations properly); </w:t>
+      </w:r>
+    </w:p>
+    <w:p>
+      <w:pPr>
+        <w:rPr>
+          <w:sz w:val="23"/>
+          <w:szCs w:val="23"/>
+        </w:rPr>
+      </w:pPr>
+      <w:r>
+        <w:rPr>
+          <w:sz w:val="23"/>
+          <w:szCs w:val="23"/>
+        </w:rPr>
+        <w:t xml:space="preserve">things where the UI is implemented but the functionality is not necessarily as per a full implementation (e.g. the user can enter and send peer feedback but the result isn’t added to a list of peer feedback previously sent). </w:t>
+      </w:r>
+      <w:r>
+        <w:rPr>
+          <w:sz w:val="23"/>
+          <w:szCs w:val="23"/>
+        </w:rPr>
+        <w:t xml:space="preserve"> </w:t>
+      </w:r>
+    </w:p>
+    <w:p>
+      <w:pPr>
+        <w:rPr>
+          <w:sz w:val="23"/>
+          <w:szCs w:val="23"/>
+        </w:rPr>
+      </w:pPr>
+      <w:r>
+        <w:rPr>
+          <w:sz w:val="23"/>
+          <w:szCs w:val="23"/>
+        </w:rPr>
+        <w:br w:type="page"/>
+      </w:r>
+    </w:p>
+    <w:p>
+      <w:pPr>
+        <w:rPr>
+          <w:sz w:val="23"/>
+          <w:szCs w:val="23"/>
+        </w:rPr>
+      </w:pPr>
+      <w:r>
+        <w:rPr>
+          <w:sz w:val="23"/>
+          <w:szCs w:val="23"/>
+        </w:rPr>
+        <w:lastRenderedPageBreak/>
+        <w:t xml:space="preserve">Colour scheme: Describe the basic type of your site’s colour scheme (e.g. </w:t>
+      </w:r>
+      <w:r>
+        <w:rPr>
+          <w:b/>
+          <w:sz w:val="23"/>
+          <w:szCs w:val="23"/>
+        </w:rPr>
+        <w:t>monochromatic</w:t>
+      </w:r>
+      <w:r>
+        <w:rPr>
+          <w:sz w:val="23"/>
+          <w:szCs w:val="23"/>
+        </w:rPr>
+        <w:t>). List all the colours used in your prototype and their role, showing a block of colour and the RGB value.</w:t>
+      </w:r>
+    </w:p>
+    <w:p>
+      <w:pPr>
+        <w:pStyle w:val="ListParagraph"/>
+        <w:numPr>
+          <w:ilvl w:val="0"/>
+          <w:numId w:val="5"/>
+        </w:numPr>
+        <w:rPr>
+          <w:sz w:val="23"/>
+          <w:szCs w:val="23"/>
+        </w:rPr>
+      </w:pPr>
+      <w:r>
+        <w:rPr>
+          <w:sz w:val="23"/>
+          <w:szCs w:val="23"/>
+        </w:rPr>
+        <w:t>Main hue is Blue</w:t>
+      </w:r>
+      <w:r>
+        <w:rPr>
+          <w:sz w:val="23"/>
+          <w:szCs w:val="23"/>
+        </w:rPr>
+        <w:t xml:space="preserve"> and it is </w:t>
+      </w:r>
+      <w:r>
+        <w:rPr>
+          <w:sz w:val="23"/>
+          <w:szCs w:val="23"/>
+          <w:lang w:val="en-US"/>
+        </w:rPr>
+        <w:t>more comfortable to look at</w:t>
+      </w:r>
+    </w:p>
+    <w:p>
+      <w:pPr>
+        <w:pStyle w:val="ListParagraph"/>
+        <w:numPr>
+          <w:ilvl w:val="0"/>
+          <w:numId w:val="5"/>
+        </w:numPr>
+        <w:rPr>
+          <w:sz w:val="23"/>
+          <w:szCs w:val="23"/>
+        </w:rPr>
+      </w:pPr>
+      <w:r>
+        <w:rPr>
+          <w:sz w:val="23"/>
+          <w:szCs w:val="23"/>
+        </w:rPr>
+        <w:t>Blue is a primary colour</w:t>
+      </w:r>
+    </w:p>
+    <w:p>
+      <w:pPr>
+        <w:pStyle w:val="ListParagraph"/>
+        <w:numPr>
+          <w:ilvl w:val="0"/>
+          <w:numId w:val="5"/>
+        </w:numPr>
+        <w:rPr>
+          <w:sz w:val="23"/>
+          <w:szCs w:val="23"/>
+        </w:rPr>
+      </w:pPr>
+      <w:r>
+        <w:rPr>
+          <w:sz w:val="23"/>
+          <w:szCs w:val="23"/>
+        </w:rPr>
+        <w:t>Dark-orange/orange-red is a tertiary colour</w:t>
+      </w:r>
+    </w:p>
+    <w:p>
+      <w:pPr>
+        <w:pStyle w:val="ListParagraph"/>
+        <w:numPr>
+          <w:ilvl w:val="0"/>
+          <w:numId w:val="5"/>
+        </w:numPr>
+        <w:rPr>
+          <w:sz w:val="23"/>
+          <w:szCs w:val="23"/>
+        </w:rPr>
+      </w:pPr>
+      <w:r>
+        <w:rPr>
+          <w:sz w:val="23"/>
+          <w:szCs w:val="23"/>
+          <w:lang w:val="en-US"/>
+        </w:rPr>
+        <w:t xml:space="preserve">The </w:t>
+      </w:r>
+      <w:r>
+        <w:rPr>
+          <w:sz w:val="23"/>
+          <w:szCs w:val="23"/>
+          <w:lang w:val="en-US"/>
+        </w:rPr>
+        <w:t>greater contrast makes the darker object more dominant.</w:t>
+      </w:r>
+    </w:p>
+    <w:p>
+      <w:pPr>
+        <w:pStyle w:val="ListParagraph"/>
+        <w:numPr>
+          <w:ilvl w:val="0"/>
+          <w:numId w:val="5"/>
+        </w:numPr>
+        <w:rPr>
+          <w:sz w:val="23"/>
+          <w:szCs w:val="23"/>
+        </w:rPr>
+      </w:pPr>
+      <w:r>
+        <w:rPr>
+          <w:sz w:val="23"/>
+          <w:szCs w:val="23"/>
+          <w:lang w:val="en-US"/>
+        </w:rPr>
+        <w:t xml:space="preserve">Hence, inverse is harder to read </w:t>
+      </w:r>
+      <w:r>
+        <w:rPr>
+          <w:sz w:val="23"/>
+          <w:szCs w:val="23"/>
+          <w:lang w:val="en-US"/>
+        </w:rPr>
+        <w:t xml:space="preserve">and this is </w:t>
+      </w:r>
+      <w:r>
+        <w:rPr>
+          <w:sz w:val="23"/>
+          <w:szCs w:val="23"/>
+          <w:lang w:val="en-US"/>
+        </w:rPr>
+        <w:t>used for titles or emphasis</w:t>
+      </w:r>
+      <w:r>
+        <w:rPr>
+          <w:sz w:val="23"/>
+          <w:szCs w:val="23"/>
+          <w:lang w:val="en-US"/>
+        </w:rPr>
+        <w:t>.</w:t>
+      </w:r>
+    </w:p>
+    <w:p>
+      <w:pPr>
+        <w:pStyle w:val="ListParagraph"/>
+        <w:numPr>
+          <w:ilvl w:val="0"/>
+          <w:numId w:val="5"/>
+        </w:numPr>
+        <w:rPr>
+          <w:sz w:val="23"/>
+          <w:szCs w:val="23"/>
+        </w:rPr>
+      </w:pPr>
+      <w:r>
+        <w:rPr>
+          <w:sz w:val="23"/>
+          <w:szCs w:val="23"/>
+          <w:lang w:val="en-US"/>
+        </w:rPr>
+        <w:t>Primary colour: blue monochrome</w:t>
+      </w:r>
+      <w:r>
+        <w:rPr>
+          <w:sz w:val="23"/>
+          <w:szCs w:val="23"/>
+        </w:rPr>
+        <w:t xml:space="preserve"> for titles</w:t>
+      </w:r>
       <w:bookmarkStart w:id="0" w:name="_GoBack"/>
       <w:bookmarkEnd w:id="0"/>
-    </w:p>
-    <w:p>
-      <w:pPr>
-        <w:rPr>
-          <w:sz w:val="23"/>
-          <w:szCs w:val="23"/>
-        </w:rPr>
-      </w:pPr>
-      <w:r>
-        <w:rPr>
-          <w:sz w:val="23"/>
-          <w:szCs w:val="23"/>
-        </w:rPr>
-        <w:t>things that might be expected that were not implemented (don’t be too exhaustive – just some items that might help the marker to set th</w:t>
-      </w:r>
-      <w:r>
-        <w:rPr>
-          <w:sz w:val="23"/>
-          <w:szCs w:val="23"/>
-        </w:rPr>
-        <w:t xml:space="preserve">eir expectations properly); </w:t>
-      </w:r>
-    </w:p>
-    <w:p>
-      <w:pPr>
-        <w:rPr>
-          <w:sz w:val="23"/>
-          <w:szCs w:val="23"/>
-        </w:rPr>
-      </w:pPr>
-      <w:r>
-        <w:rPr>
-          <w:sz w:val="23"/>
-          <w:szCs w:val="23"/>
-        </w:rPr>
-        <w:t xml:space="preserve">things where the UI is implemented but the functionality is not necessarily as per a full implementation (e.g. the user can enter and send peer feedback but the result isn’t added to a list of peer feedback previously sent). </w:t>
-      </w:r>
-      <w:r>
-        <w:rPr>
-          <w:sz w:val="23"/>
-          <w:szCs w:val="23"/>
-        </w:rPr>
-        <w:t xml:space="preserve"> </w:t>
-      </w:r>
-    </w:p>
-    <w:p>
-      <w:pPr>
-        <w:rPr>
-          <w:sz w:val="23"/>
-          <w:szCs w:val="23"/>
-        </w:rPr>
-      </w:pPr>
-      <w:r>
-        <w:rPr>
-          <w:sz w:val="23"/>
-          <w:szCs w:val="23"/>
-        </w:rPr>
-        <w:br w:type="page"/>
-      </w:r>
-    </w:p>
-    <w:p>
-      <w:pPr>
-        <w:rPr>
-          <w:sz w:val="23"/>
-          <w:szCs w:val="23"/>
-        </w:rPr>
-      </w:pPr>
-      <w:r>
-        <w:rPr>
-          <w:sz w:val="23"/>
-          <w:szCs w:val="23"/>
-        </w:rPr>
-        <w:lastRenderedPageBreak/>
-        <w:t xml:space="preserve">Colour scheme: Describe the basic type of your site’s colour scheme (e.g. </w:t>
-      </w:r>
-      <w:r>
-        <w:rPr>
-          <w:b/>
-          <w:sz w:val="23"/>
-          <w:szCs w:val="23"/>
-        </w:rPr>
-        <w:t>monochromatic</w:t>
-      </w:r>
-      <w:r>
-        <w:rPr>
-          <w:sz w:val="23"/>
-          <w:szCs w:val="23"/>
-        </w:rPr>
-        <w:t>). List all the colours used in your prototype and their role, showing a block of colour and the RGB value.</w:t>
-      </w:r>
     </w:p>
     <w:tbl>
       <w:tblPr>
@@ -1492,6 +1669,146 @@
     </w:lvl>
   </w:abstractNum>
   <w:abstractNum w:abstractNumId="2" w15:restartNumberingAfterBreak="0">
+    <w:nsid w:val="26025918"/>
+    <w:multiLevelType w:val="hybridMultilevel"/>
+    <w:tmpl w:val="57048D2C"/>
+    <w:lvl w:ilvl="0" w:tplc="450C7030">
+      <w:start w:val="1"/>
+      <w:numFmt w:val="bullet"/>
+      <w:lvlText w:val=""/>
+      <w:lvlJc w:val="left"/>
+      <w:pPr>
+        <w:tabs>
+          <w:tab w:val="num" w:pos="720"/>
+        </w:tabs>
+        <w:ind w:left="720" w:hanging="360"/>
+      </w:pPr>
+      <w:rPr>
+        <w:rFonts w:ascii="Wingdings" w:hAnsi="Wingdings" w:hint="default"/>
+      </w:rPr>
+    </w:lvl>
+    <w:lvl w:ilvl="1" w:tplc="4A041284" w:tentative="1">
+      <w:start w:val="1"/>
+      <w:numFmt w:val="bullet"/>
+      <w:lvlText w:val=""/>
+      <w:lvlJc w:val="left"/>
+      <w:pPr>
+        <w:tabs>
+          <w:tab w:val="num" w:pos="1440"/>
+        </w:tabs>
+        <w:ind w:left="1440" w:hanging="360"/>
+      </w:pPr>
+      <w:rPr>
+        <w:rFonts w:ascii="Wingdings" w:hAnsi="Wingdings" w:hint="default"/>
+      </w:rPr>
+    </w:lvl>
+    <w:lvl w:ilvl="2" w:tplc="B066A8E0" w:tentative="1">
+      <w:start w:val="1"/>
+      <w:numFmt w:val="bullet"/>
+      <w:lvlText w:val=""/>
+      <w:lvlJc w:val="left"/>
+      <w:pPr>
+        <w:tabs>
+          <w:tab w:val="num" w:pos="2160"/>
+        </w:tabs>
+        <w:ind w:left="2160" w:hanging="360"/>
+      </w:pPr>
+      <w:rPr>
+        <w:rFonts w:ascii="Wingdings" w:hAnsi="Wingdings" w:hint="default"/>
+      </w:rPr>
+    </w:lvl>
+    <w:lvl w:ilvl="3" w:tplc="0AE68904" w:tentative="1">
+      <w:start w:val="1"/>
+      <w:numFmt w:val="bullet"/>
+      <w:lvlText w:val=""/>
+      <w:lvlJc w:val="left"/>
+      <w:pPr>
+        <w:tabs>
+          <w:tab w:val="num" w:pos="2880"/>
+        </w:tabs>
+        <w:ind w:left="2880" w:hanging="360"/>
+      </w:pPr>
+      <w:rPr>
+        <w:rFonts w:ascii="Wingdings" w:hAnsi="Wingdings" w:hint="default"/>
+      </w:rPr>
+    </w:lvl>
+    <w:lvl w:ilvl="4" w:tplc="C694A6A0" w:tentative="1">
+      <w:start w:val="1"/>
+      <w:numFmt w:val="bullet"/>
+      <w:lvlText w:val=""/>
+      <w:lvlJc w:val="left"/>
+      <w:pPr>
+        <w:tabs>
+          <w:tab w:val="num" w:pos="3600"/>
+        </w:tabs>
+        <w:ind w:left="3600" w:hanging="360"/>
+      </w:pPr>
+      <w:rPr>
+        <w:rFonts w:ascii="Wingdings" w:hAnsi="Wingdings" w:hint="default"/>
+      </w:rPr>
+    </w:lvl>
+    <w:lvl w:ilvl="5" w:tplc="D71249EA" w:tentative="1">
+      <w:start w:val="1"/>
+      <w:numFmt w:val="bullet"/>
+      <w:lvlText w:val=""/>
+      <w:lvlJc w:val="left"/>
+      <w:pPr>
+        <w:tabs>
+          <w:tab w:val="num" w:pos="4320"/>
+        </w:tabs>
+        <w:ind w:left="4320" w:hanging="360"/>
+      </w:pPr>
+      <w:rPr>
+        <w:rFonts w:ascii="Wingdings" w:hAnsi="Wingdings" w:hint="default"/>
+      </w:rPr>
+    </w:lvl>
+    <w:lvl w:ilvl="6" w:tplc="06AAF826" w:tentative="1">
+      <w:start w:val="1"/>
+      <w:numFmt w:val="bullet"/>
+      <w:lvlText w:val=""/>
+      <w:lvlJc w:val="left"/>
+      <w:pPr>
+        <w:tabs>
+          <w:tab w:val="num" w:pos="5040"/>
+        </w:tabs>
+        <w:ind w:left="5040" w:hanging="360"/>
+      </w:pPr>
+      <w:rPr>
+        <w:rFonts w:ascii="Wingdings" w:hAnsi="Wingdings" w:hint="default"/>
+      </w:rPr>
+    </w:lvl>
+    <w:lvl w:ilvl="7" w:tplc="5AEEC97C" w:tentative="1">
+      <w:start w:val="1"/>
+      <w:numFmt w:val="bullet"/>
+      <w:lvlText w:val=""/>
+      <w:lvlJc w:val="left"/>
+      <w:pPr>
+        <w:tabs>
+          <w:tab w:val="num" w:pos="5760"/>
+        </w:tabs>
+        <w:ind w:left="5760" w:hanging="360"/>
+      </w:pPr>
+      <w:rPr>
+        <w:rFonts w:ascii="Wingdings" w:hAnsi="Wingdings" w:hint="default"/>
+      </w:rPr>
+    </w:lvl>
+    <w:lvl w:ilvl="8" w:tplc="280CA842" w:tentative="1">
+      <w:start w:val="1"/>
+      <w:numFmt w:val="bullet"/>
+      <w:lvlText w:val=""/>
+      <w:lvlJc w:val="left"/>
+      <w:pPr>
+        <w:tabs>
+          <w:tab w:val="num" w:pos="6480"/>
+        </w:tabs>
+        <w:ind w:left="6480" w:hanging="360"/>
+      </w:pPr>
+      <w:rPr>
+        <w:rFonts w:ascii="Wingdings" w:hAnsi="Wingdings" w:hint="default"/>
+      </w:rPr>
+    </w:lvl>
+  </w:abstractNum>
+  <w:abstractNum w:abstractNumId="3" w15:restartNumberingAfterBreak="0">
     <w:nsid w:val="3B712E19"/>
     <w:multiLevelType w:val="hybridMultilevel"/>
     <w:tmpl w:val="82A225EC"/>
@@ -1604,7 +1921,7 @@
       </w:rPr>
     </w:lvl>
   </w:abstractNum>
-  <w:abstractNum w:abstractNumId="3" w15:restartNumberingAfterBreak="0">
+  <w:abstractNum w:abstractNumId="4" w15:restartNumberingAfterBreak="0">
     <w:nsid w:val="44E70395"/>
     <w:multiLevelType w:val="hybridMultilevel"/>
     <w:tmpl w:val="C1767E96"/>
@@ -1693,17 +2010,278 @@
       </w:pPr>
     </w:lvl>
   </w:abstractNum>
+  <w:abstractNum w:abstractNumId="5" w15:restartNumberingAfterBreak="0">
+    <w:nsid w:val="4E821842"/>
+    <w:multiLevelType w:val="hybridMultilevel"/>
+    <w:tmpl w:val="B38443E2"/>
+    <w:lvl w:ilvl="0" w:tplc="A4BEABC4">
+      <w:start w:val="1"/>
+      <w:numFmt w:val="bullet"/>
+      <w:lvlText w:val=""/>
+      <w:lvlJc w:val="left"/>
+      <w:pPr>
+        <w:tabs>
+          <w:tab w:val="num" w:pos="720"/>
+        </w:tabs>
+        <w:ind w:left="720" w:hanging="360"/>
+      </w:pPr>
+      <w:rPr>
+        <w:rFonts w:ascii="Wingdings" w:hAnsi="Wingdings" w:hint="default"/>
+      </w:rPr>
+    </w:lvl>
+    <w:lvl w:ilvl="1" w:tplc="21E23128">
+      <w:numFmt w:val="bullet"/>
+      <w:lvlText w:val=""/>
+      <w:lvlJc w:val="left"/>
+      <w:pPr>
+        <w:tabs>
+          <w:tab w:val="num" w:pos="1440"/>
+        </w:tabs>
+        <w:ind w:left="1440" w:hanging="360"/>
+      </w:pPr>
+      <w:rPr>
+        <w:rFonts w:ascii="Wingdings" w:hAnsi="Wingdings" w:hint="default"/>
+      </w:rPr>
+    </w:lvl>
+    <w:lvl w:ilvl="2" w:tplc="4B2E8AB8" w:tentative="1">
+      <w:start w:val="1"/>
+      <w:numFmt w:val="bullet"/>
+      <w:lvlText w:val=""/>
+      <w:lvlJc w:val="left"/>
+      <w:pPr>
+        <w:tabs>
+          <w:tab w:val="num" w:pos="2160"/>
+        </w:tabs>
+        <w:ind w:left="2160" w:hanging="360"/>
+      </w:pPr>
+      <w:rPr>
+        <w:rFonts w:ascii="Wingdings" w:hAnsi="Wingdings" w:hint="default"/>
+      </w:rPr>
+    </w:lvl>
+    <w:lvl w:ilvl="3" w:tplc="1A56B6C4" w:tentative="1">
+      <w:start w:val="1"/>
+      <w:numFmt w:val="bullet"/>
+      <w:lvlText w:val=""/>
+      <w:lvlJc w:val="left"/>
+      <w:pPr>
+        <w:tabs>
+          <w:tab w:val="num" w:pos="2880"/>
+        </w:tabs>
+        <w:ind w:left="2880" w:hanging="360"/>
+      </w:pPr>
+      <w:rPr>
+        <w:rFonts w:ascii="Wingdings" w:hAnsi="Wingdings" w:hint="default"/>
+      </w:rPr>
+    </w:lvl>
+    <w:lvl w:ilvl="4" w:tplc="097E63F0" w:tentative="1">
+      <w:start w:val="1"/>
+      <w:numFmt w:val="bullet"/>
+      <w:lvlText w:val=""/>
+      <w:lvlJc w:val="left"/>
+      <w:pPr>
+        <w:tabs>
+          <w:tab w:val="num" w:pos="3600"/>
+        </w:tabs>
+        <w:ind w:left="3600" w:hanging="360"/>
+      </w:pPr>
+      <w:rPr>
+        <w:rFonts w:ascii="Wingdings" w:hAnsi="Wingdings" w:hint="default"/>
+      </w:rPr>
+    </w:lvl>
+    <w:lvl w:ilvl="5" w:tplc="42DEB7E2" w:tentative="1">
+      <w:start w:val="1"/>
+      <w:numFmt w:val="bullet"/>
+      <w:lvlText w:val=""/>
+      <w:lvlJc w:val="left"/>
+      <w:pPr>
+        <w:tabs>
+          <w:tab w:val="num" w:pos="4320"/>
+        </w:tabs>
+        <w:ind w:left="4320" w:hanging="360"/>
+      </w:pPr>
+      <w:rPr>
+        <w:rFonts w:ascii="Wingdings" w:hAnsi="Wingdings" w:hint="default"/>
+      </w:rPr>
+    </w:lvl>
+    <w:lvl w:ilvl="6" w:tplc="FD0C6B1E" w:tentative="1">
+      <w:start w:val="1"/>
+      <w:numFmt w:val="bullet"/>
+      <w:lvlText w:val=""/>
+      <w:lvlJc w:val="left"/>
+      <w:pPr>
+        <w:tabs>
+          <w:tab w:val="num" w:pos="5040"/>
+        </w:tabs>
+        <w:ind w:left="5040" w:hanging="360"/>
+      </w:pPr>
+      <w:rPr>
+        <w:rFonts w:ascii="Wingdings" w:hAnsi="Wingdings" w:hint="default"/>
+      </w:rPr>
+    </w:lvl>
+    <w:lvl w:ilvl="7" w:tplc="D6E472EC" w:tentative="1">
+      <w:start w:val="1"/>
+      <w:numFmt w:val="bullet"/>
+      <w:lvlText w:val=""/>
+      <w:lvlJc w:val="left"/>
+      <w:pPr>
+        <w:tabs>
+          <w:tab w:val="num" w:pos="5760"/>
+        </w:tabs>
+        <w:ind w:left="5760" w:hanging="360"/>
+      </w:pPr>
+      <w:rPr>
+        <w:rFonts w:ascii="Wingdings" w:hAnsi="Wingdings" w:hint="default"/>
+      </w:rPr>
+    </w:lvl>
+    <w:lvl w:ilvl="8" w:tplc="4AAABEA6" w:tentative="1">
+      <w:start w:val="1"/>
+      <w:numFmt w:val="bullet"/>
+      <w:lvlText w:val=""/>
+      <w:lvlJc w:val="left"/>
+      <w:pPr>
+        <w:tabs>
+          <w:tab w:val="num" w:pos="6480"/>
+        </w:tabs>
+        <w:ind w:left="6480" w:hanging="360"/>
+      </w:pPr>
+      <w:rPr>
+        <w:rFonts w:ascii="Wingdings" w:hAnsi="Wingdings" w:hint="default"/>
+      </w:rPr>
+    </w:lvl>
+  </w:abstractNum>
+  <w:abstractNum w:abstractNumId="6" w15:restartNumberingAfterBreak="0">
+    <w:nsid w:val="626A40F7"/>
+    <w:multiLevelType w:val="hybridMultilevel"/>
+    <w:tmpl w:val="FCC49F2A"/>
+    <w:lvl w:ilvl="0" w:tplc="14090001">
+      <w:start w:val="1"/>
+      <w:numFmt w:val="bullet"/>
+      <w:lvlText w:val=""/>
+      <w:lvlJc w:val="left"/>
+      <w:pPr>
+        <w:ind w:left="720" w:hanging="360"/>
+      </w:pPr>
+      <w:rPr>
+        <w:rFonts w:ascii="Symbol" w:hAnsi="Symbol" w:hint="default"/>
+      </w:rPr>
+    </w:lvl>
+    <w:lvl w:ilvl="1" w:tplc="14090003">
+      <w:start w:val="1"/>
+      <w:numFmt w:val="bullet"/>
+      <w:lvlText w:val="o"/>
+      <w:lvlJc w:val="left"/>
+      <w:pPr>
+        <w:ind w:left="1440" w:hanging="360"/>
+      </w:pPr>
+      <w:rPr>
+        <w:rFonts w:ascii="Courier New" w:hAnsi="Courier New" w:cs="Courier New" w:hint="default"/>
+      </w:rPr>
+    </w:lvl>
+    <w:lvl w:ilvl="2" w:tplc="14090005" w:tentative="1">
+      <w:start w:val="1"/>
+      <w:numFmt w:val="bullet"/>
+      <w:lvlText w:val=""/>
+      <w:lvlJc w:val="left"/>
+      <w:pPr>
+        <w:ind w:left="2160" w:hanging="360"/>
+      </w:pPr>
+      <w:rPr>
+        <w:rFonts w:ascii="Wingdings" w:hAnsi="Wingdings" w:hint="default"/>
+      </w:rPr>
+    </w:lvl>
+    <w:lvl w:ilvl="3" w:tplc="14090001" w:tentative="1">
+      <w:start w:val="1"/>
+      <w:numFmt w:val="bullet"/>
+      <w:lvlText w:val=""/>
+      <w:lvlJc w:val="left"/>
+      <w:pPr>
+        <w:ind w:left="2880" w:hanging="360"/>
+      </w:pPr>
+      <w:rPr>
+        <w:rFonts w:ascii="Symbol" w:hAnsi="Symbol" w:hint="default"/>
+      </w:rPr>
+    </w:lvl>
+    <w:lvl w:ilvl="4" w:tplc="14090003" w:tentative="1">
+      <w:start w:val="1"/>
+      <w:numFmt w:val="bullet"/>
+      <w:lvlText w:val="o"/>
+      <w:lvlJc w:val="left"/>
+      <w:pPr>
+        <w:ind w:left="3600" w:hanging="360"/>
+      </w:pPr>
+      <w:rPr>
+        <w:rFonts w:ascii="Courier New" w:hAnsi="Courier New" w:cs="Courier New" w:hint="default"/>
+      </w:rPr>
+    </w:lvl>
+    <w:lvl w:ilvl="5" w:tplc="14090005" w:tentative="1">
+      <w:start w:val="1"/>
+      <w:numFmt w:val="bullet"/>
+      <w:lvlText w:val=""/>
+      <w:lvlJc w:val="left"/>
+      <w:pPr>
+        <w:ind w:left="4320" w:hanging="360"/>
+      </w:pPr>
+      <w:rPr>
+        <w:rFonts w:ascii="Wingdings" w:hAnsi="Wingdings" w:hint="default"/>
+      </w:rPr>
+    </w:lvl>
+    <w:lvl w:ilvl="6" w:tplc="14090001" w:tentative="1">
+      <w:start w:val="1"/>
+      <w:numFmt w:val="bullet"/>
+      <w:lvlText w:val=""/>
+      <w:lvlJc w:val="left"/>
+      <w:pPr>
+        <w:ind w:left="5040" w:hanging="360"/>
+      </w:pPr>
+      <w:rPr>
+        <w:rFonts w:ascii="Symbol" w:hAnsi="Symbol" w:hint="default"/>
+      </w:rPr>
+    </w:lvl>
+    <w:lvl w:ilvl="7" w:tplc="14090003" w:tentative="1">
+      <w:start w:val="1"/>
+      <w:numFmt w:val="bullet"/>
+      <w:lvlText w:val="o"/>
+      <w:lvlJc w:val="left"/>
+      <w:pPr>
+        <w:ind w:left="5760" w:hanging="360"/>
+      </w:pPr>
+      <w:rPr>
+        <w:rFonts w:ascii="Courier New" w:hAnsi="Courier New" w:cs="Courier New" w:hint="default"/>
+      </w:rPr>
+    </w:lvl>
+    <w:lvl w:ilvl="8" w:tplc="14090005" w:tentative="1">
+      <w:start w:val="1"/>
+      <w:numFmt w:val="bullet"/>
+      <w:lvlText w:val=""/>
+      <w:lvlJc w:val="left"/>
+      <w:pPr>
+        <w:ind w:left="6480" w:hanging="360"/>
+      </w:pPr>
+      <w:rPr>
+        <w:rFonts w:ascii="Wingdings" w:hAnsi="Wingdings" w:hint="default"/>
+      </w:rPr>
+    </w:lvl>
+  </w:abstractNum>
   <w:num w:numId="1">
-    <w:abstractNumId w:val="3"/>
+    <w:abstractNumId w:val="4"/>
   </w:num>
   <w:num w:numId="2">
     <w:abstractNumId w:val="1"/>
   </w:num>
   <w:num w:numId="3">
-    <w:abstractNumId w:val="2"/>
+    <w:abstractNumId w:val="3"/>
   </w:num>
   <w:num w:numId="4">
     <w:abstractNumId w:val="0"/>
+  </w:num>
+  <w:num w:numId="5">
+    <w:abstractNumId w:val="6"/>
+  </w:num>
+  <w:num w:numId="6">
+    <w:abstractNumId w:val="5"/>
+  </w:num>
+  <w:num w:numId="7">
+    <w:abstractNumId w:val="2"/>
   </w:num>
 </w:numbering>
 </file>
@@ -2108,7 +2686,6 @@
   <w:style w:type="character" w:default="1" w:styleId="DefaultParagraphFont">
     <w:name w:val="Default Paragraph Font"/>
     <w:uiPriority w:val="1"/>
-    <w:semiHidden/>
     <w:unhideWhenUsed/>
   </w:style>
   <w:style w:type="table" w:default="1" w:styleId="TableNormal">

</xml_diff>

<commit_message>
backup before adding modal
backup before adding modal
</commit_message>
<xml_diff>
--- a/350_Assignment3_elee353.docx
+++ b/350_Assignment3_elee353.docx
@@ -4,7 +4,7 @@
   <w:body>
     <w:p>
       <w:pPr>
-        <w:jc w:val="center"/>
+        <w:pStyle w:val="NoSpacing"/>
       </w:pPr>
       <w:r>
         <w:t>350 Assignment 3</w:t>
@@ -12,19 +12,28 @@
     </w:p>
     <w:p>
       <w:pPr>
-        <w:jc w:val="right"/>
+        <w:pStyle w:val="NoSpacing"/>
       </w:pPr>
       <w:r>
         <w:t>840454023, elee353</w:t>
       </w:r>
     </w:p>
     <w:p>
+      <w:pPr>
+        <w:pStyle w:val="NoSpacing"/>
+      </w:pPr>
+    </w:p>
+    <w:p>
+      <w:pPr>
+        <w:pStyle w:val="NoSpacing"/>
+      </w:pPr>
       <w:r>
         <w:t>Task One: Design Documentation</w:t>
       </w:r>
     </w:p>
     <w:p>
       <w:pPr>
+        <w:pStyle w:val="NoSpacing"/>
         <w:rPr>
           <w:b/>
         </w:rPr>
@@ -37,20 +46,26 @@
       </w:r>
     </w:p>
     <w:p>
+      <w:pPr>
+        <w:pStyle w:val="NoSpacing"/>
+      </w:pPr>
       <w:r>
         <w:t>Using three to five illustrative screen shots and surrounding narrative text (200-600 words [more isn’t always better!]), step the reader through how the prototype works.</w:t>
       </w:r>
     </w:p>
     <w:p>
+      <w:pPr>
+        <w:pStyle w:val="NoSpacing"/>
+      </w:pPr>
       <w:r>
         <w:rPr>
           <w:noProof/>
         </w:rPr>
         <w:drawing>
-          <wp:inline distT="0" distB="0" distL="0" distR="0" wp14:anchorId="696D392B" wp14:editId="29A05271">
+          <wp:inline distT="0" distB="0" distL="0" distR="0" wp14:anchorId="5B5A8E04" wp14:editId="472FA29F">
             <wp:extent cx="5731510" cy="3223895"/>
             <wp:effectExtent l="0" t="0" r="2540" b="0"/>
-            <wp:docPr id="2" name="Picture 2"/>
+            <wp:docPr id="11" name="Picture 11"/>
             <wp:cNvGraphicFramePr>
               <a:graphicFrameLocks xmlns:a="http://schemas.openxmlformats.org/drawingml/2006/main" noChangeAspect="1"/>
             </wp:cNvGraphicFramePr>
@@ -84,6 +99,9 @@
       </w:r>
     </w:p>
     <w:p>
+      <w:pPr>
+        <w:pStyle w:val="NoSpacing"/>
+      </w:pPr>
       <w:r>
         <w:t>Once in case study screen</w:t>
       </w:r>
@@ -95,12 +113,15 @@
       </w:r>
     </w:p>
     <w:p>
+      <w:pPr>
+        <w:pStyle w:val="NoSpacing"/>
+      </w:pPr>
       <w:r>
         <w:rPr>
           <w:noProof/>
         </w:rPr>
         <w:drawing>
-          <wp:inline distT="0" distB="0" distL="0" distR="0" wp14:anchorId="0949F119" wp14:editId="750523A4">
+          <wp:inline distT="0" distB="0" distL="0" distR="0" wp14:anchorId="0D5B54C1" wp14:editId="44CAEF48">
             <wp:extent cx="5731510" cy="3223895"/>
             <wp:effectExtent l="0" t="0" r="2540" b="0"/>
             <wp:docPr id="1" name="Picture 1"/>
@@ -135,14 +156,20 @@
           </wp:inline>
         </w:drawing>
       </w:r>
-    </w:p>
-    <w:p>
+      <w:bookmarkStart w:id="0" w:name="_GoBack"/>
+      <w:bookmarkEnd w:id="0"/>
+    </w:p>
+    <w:p>
+      <w:pPr>
+        <w:pStyle w:val="NoSpacing"/>
+      </w:pPr>
       <w:r>
         <w:t>In the question screen of a case</w:t>
       </w:r>
     </w:p>
     <w:p>
       <w:pPr>
+        <w:pStyle w:val="NoSpacing"/>
         <w:rPr>
           <w:b/>
           <w:sz w:val="23"/>
@@ -193,6 +220,7 @@
     </w:p>
     <w:p>
       <w:pPr>
+        <w:pStyle w:val="NoSpacing"/>
         <w:rPr>
           <w:sz w:val="23"/>
           <w:szCs w:val="23"/>
@@ -215,6 +243,7 @@
     </w:p>
     <w:p>
       <w:pPr>
+        <w:pStyle w:val="NoSpacing"/>
         <w:rPr>
           <w:sz w:val="23"/>
           <w:szCs w:val="23"/>
@@ -263,6 +292,7 @@
     </w:p>
     <w:p>
       <w:pPr>
+        <w:pStyle w:val="NoSpacing"/>
         <w:rPr>
           <w:sz w:val="23"/>
           <w:szCs w:val="23"/>
@@ -311,6 +341,7 @@
     </w:p>
     <w:p>
       <w:pPr>
+        <w:pStyle w:val="NoSpacing"/>
         <w:rPr>
           <w:sz w:val="23"/>
           <w:szCs w:val="23"/>
@@ -354,6 +385,7 @@
     </w:p>
     <w:p>
       <w:pPr>
+        <w:pStyle w:val="NoSpacing"/>
         <w:rPr>
           <w:sz w:val="23"/>
           <w:szCs w:val="23"/>
@@ -403,6 +435,7 @@
     </w:p>
     <w:p>
       <w:pPr>
+        <w:pStyle w:val="NoSpacing"/>
         <w:rPr>
           <w:sz w:val="23"/>
           <w:szCs w:val="23"/>
@@ -451,6 +484,7 @@
     </w:p>
     <w:p>
       <w:pPr>
+        <w:pStyle w:val="NoSpacing"/>
         <w:rPr>
           <w:sz w:val="23"/>
           <w:szCs w:val="23"/>
@@ -466,6 +500,7 @@
     </w:p>
     <w:p>
       <w:pPr>
+        <w:pStyle w:val="NoSpacing"/>
         <w:rPr>
           <w:sz w:val="23"/>
           <w:szCs w:val="23"/>
@@ -514,6 +549,7 @@
     </w:p>
     <w:p>
       <w:pPr>
+        <w:pStyle w:val="NoSpacing"/>
         <w:rPr>
           <w:b/>
           <w:sz w:val="23"/>
@@ -564,6 +600,7 @@
     </w:p>
     <w:p>
       <w:pPr>
+        <w:pStyle w:val="NoSpacing"/>
         <w:rPr>
           <w:sz w:val="23"/>
           <w:szCs w:val="23"/>
@@ -593,6 +630,7 @@
     </w:p>
     <w:p>
       <w:pPr>
+        <w:pStyle w:val="NoSpacing"/>
         <w:rPr>
           <w:sz w:val="23"/>
           <w:szCs w:val="23"/>
@@ -641,6 +679,7 @@
     </w:p>
     <w:p>
       <w:pPr>
+        <w:pStyle w:val="NoSpacing"/>
         <w:rPr>
           <w:sz w:val="23"/>
           <w:szCs w:val="23"/>
@@ -656,6 +695,7 @@
     </w:p>
     <w:p>
       <w:pPr>
+        <w:pStyle w:val="NoSpacing"/>
         <w:rPr>
           <w:b/>
           <w:sz w:val="23"/>
@@ -665,6 +705,7 @@
     </w:p>
     <w:p>
       <w:pPr>
+        <w:pStyle w:val="NoSpacing"/>
         <w:rPr>
           <w:b/>
           <w:sz w:val="23"/>
@@ -682,11 +723,7 @@
     </w:p>
     <w:p>
       <w:pPr>
-        <w:pStyle w:val="ListParagraph"/>
-        <w:numPr>
-          <w:ilvl w:val="0"/>
-          <w:numId w:val="4"/>
-        </w:numPr>
+        <w:pStyle w:val="NoSpacing"/>
         <w:rPr>
           <w:sz w:val="23"/>
           <w:szCs w:val="23"/>
@@ -702,11 +739,7 @@
     </w:p>
     <w:p>
       <w:pPr>
-        <w:pStyle w:val="ListParagraph"/>
-        <w:numPr>
-          <w:ilvl w:val="0"/>
-          <w:numId w:val="4"/>
-        </w:numPr>
+        <w:pStyle w:val="NoSpacing"/>
         <w:rPr>
           <w:sz w:val="23"/>
           <w:szCs w:val="23"/>
@@ -722,11 +755,7 @@
     </w:p>
     <w:p>
       <w:pPr>
-        <w:pStyle w:val="ListParagraph"/>
-        <w:numPr>
-          <w:ilvl w:val="0"/>
-          <w:numId w:val="4"/>
-        </w:numPr>
+        <w:pStyle w:val="NoSpacing"/>
         <w:rPr>
           <w:sz w:val="23"/>
           <w:szCs w:val="23"/>
@@ -756,11 +785,7 @@
     </w:p>
     <w:p>
       <w:pPr>
-        <w:pStyle w:val="ListParagraph"/>
-        <w:numPr>
-          <w:ilvl w:val="0"/>
-          <w:numId w:val="4"/>
-        </w:numPr>
+        <w:pStyle w:val="NoSpacing"/>
         <w:rPr>
           <w:sz w:val="23"/>
           <w:szCs w:val="23"/>
@@ -783,11 +808,7 @@
     </w:p>
     <w:p>
       <w:pPr>
-        <w:pStyle w:val="ListParagraph"/>
-        <w:numPr>
-          <w:ilvl w:val="0"/>
-          <w:numId w:val="4"/>
-        </w:numPr>
+        <w:pStyle w:val="NoSpacing"/>
         <w:rPr>
           <w:sz w:val="23"/>
           <w:szCs w:val="23"/>
@@ -803,11 +824,7 @@
     </w:p>
     <w:p>
       <w:pPr>
-        <w:pStyle w:val="ListParagraph"/>
-        <w:numPr>
-          <w:ilvl w:val="0"/>
-          <w:numId w:val="4"/>
-        </w:numPr>
+        <w:pStyle w:val="NoSpacing"/>
         <w:rPr>
           <w:sz w:val="23"/>
           <w:szCs w:val="23"/>
@@ -823,6 +840,7 @@
     </w:p>
     <w:p>
       <w:pPr>
+        <w:pStyle w:val="NoSpacing"/>
         <w:rPr>
           <w:sz w:val="23"/>
           <w:szCs w:val="23"/>
@@ -845,6 +863,7 @@
     </w:p>
     <w:p>
       <w:pPr>
+        <w:pStyle w:val="NoSpacing"/>
         <w:rPr>
           <w:sz w:val="23"/>
           <w:szCs w:val="23"/>
@@ -867,6 +886,7 @@
     </w:p>
     <w:p>
       <w:pPr>
+        <w:pStyle w:val="NoSpacing"/>
         <w:rPr>
           <w:sz w:val="23"/>
           <w:szCs w:val="23"/>
@@ -882,6 +902,7 @@
     </w:p>
     <w:p>
       <w:pPr>
+        <w:pStyle w:val="NoSpacing"/>
         <w:rPr>
           <w:sz w:val="23"/>
           <w:szCs w:val="23"/>
@@ -913,11 +934,7 @@
     </w:p>
     <w:p>
       <w:pPr>
-        <w:pStyle w:val="ListParagraph"/>
-        <w:numPr>
-          <w:ilvl w:val="0"/>
-          <w:numId w:val="5"/>
-        </w:numPr>
+        <w:pStyle w:val="NoSpacing"/>
         <w:rPr>
           <w:sz w:val="23"/>
           <w:szCs w:val="23"/>
@@ -948,11 +965,7 @@
     </w:p>
     <w:p>
       <w:pPr>
-        <w:pStyle w:val="ListParagraph"/>
-        <w:numPr>
-          <w:ilvl w:val="0"/>
-          <w:numId w:val="5"/>
-        </w:numPr>
+        <w:pStyle w:val="NoSpacing"/>
         <w:rPr>
           <w:sz w:val="23"/>
           <w:szCs w:val="23"/>
@@ -968,11 +981,7 @@
     </w:p>
     <w:p>
       <w:pPr>
-        <w:pStyle w:val="ListParagraph"/>
-        <w:numPr>
-          <w:ilvl w:val="0"/>
-          <w:numId w:val="5"/>
-        </w:numPr>
+        <w:pStyle w:val="NoSpacing"/>
         <w:rPr>
           <w:sz w:val="23"/>
           <w:szCs w:val="23"/>
@@ -988,11 +997,7 @@
     </w:p>
     <w:p>
       <w:pPr>
-        <w:pStyle w:val="ListParagraph"/>
-        <w:numPr>
-          <w:ilvl w:val="0"/>
-          <w:numId w:val="5"/>
-        </w:numPr>
+        <w:pStyle w:val="NoSpacing"/>
         <w:rPr>
           <w:sz w:val="23"/>
           <w:szCs w:val="23"/>
@@ -1017,11 +1022,7 @@
     </w:p>
     <w:p>
       <w:pPr>
-        <w:pStyle w:val="ListParagraph"/>
-        <w:numPr>
-          <w:ilvl w:val="0"/>
-          <w:numId w:val="5"/>
-        </w:numPr>
+        <w:pStyle w:val="NoSpacing"/>
         <w:rPr>
           <w:sz w:val="23"/>
           <w:szCs w:val="23"/>
@@ -1062,11 +1063,7 @@
     </w:p>
     <w:p>
       <w:pPr>
-        <w:pStyle w:val="ListParagraph"/>
-        <w:numPr>
-          <w:ilvl w:val="0"/>
-          <w:numId w:val="5"/>
-        </w:numPr>
+        <w:pStyle w:val="NoSpacing"/>
         <w:rPr>
           <w:sz w:val="23"/>
           <w:szCs w:val="23"/>
@@ -1078,7 +1075,25 @@
           <w:szCs w:val="23"/>
           <w:lang w:val="en-US"/>
         </w:rPr>
-        <w:t>Primary colour: blue monochrome</w:t>
+        <w:t xml:space="preserve">Primary </w:t>
+      </w:r>
+      <w:proofErr w:type="spellStart"/>
+      <w:r>
+        <w:rPr>
+          <w:sz w:val="23"/>
+          <w:szCs w:val="23"/>
+          <w:lang w:val="en-US"/>
+        </w:rPr>
+        <w:t>colour</w:t>
+      </w:r>
+      <w:proofErr w:type="spellEnd"/>
+      <w:r>
+        <w:rPr>
+          <w:sz w:val="23"/>
+          <w:szCs w:val="23"/>
+          <w:lang w:val="en-US"/>
+        </w:rPr>
+        <w:t>: blue monochrome</w:t>
       </w:r>
       <w:r>
         <w:rPr>
@@ -1087,8 +1102,6 @@
         </w:rPr>
         <w:t xml:space="preserve"> for titles</w:t>
       </w:r>
-      <w:bookmarkStart w:id="0" w:name="_GoBack"/>
-      <w:bookmarkEnd w:id="0"/>
     </w:p>
     <w:tbl>
       <w:tblPr>
@@ -1132,7 +1145,7 @@
           </w:tcPr>
           <w:p>
             <w:pPr>
-              <w:spacing w:after="75" w:line="240" w:lineRule="auto"/>
+              <w:pStyle w:val="NoSpacing"/>
               <w:rPr>
                 <w:rFonts w:ascii="Arial" w:eastAsia="Times New Roman" w:hAnsi="Arial" w:cs="Arial"/>
                 <w:color w:val="222222"/>
@@ -1140,6 +1153,7 @@
                 <w:szCs w:val="23"/>
               </w:rPr>
             </w:pPr>
+            <w:proofErr w:type="spellStart"/>
             <w:r>
               <w:rPr>
                 <w:rFonts w:ascii="Arial" w:eastAsia="Times New Roman" w:hAnsi="Arial" w:cs="Arial"/>
@@ -1149,6 +1163,7 @@
               </w:rPr>
               <w:t>darkorange</w:t>
             </w:r>
+            <w:proofErr w:type="spellEnd"/>
           </w:p>
         </w:tc>
         <w:tc>
@@ -1166,7 +1181,7 @@
           </w:tcPr>
           <w:p>
             <w:pPr>
-              <w:spacing w:after="75" w:line="240" w:lineRule="auto"/>
+              <w:pStyle w:val="NoSpacing"/>
               <w:rPr>
                 <w:rFonts w:ascii="Arial" w:eastAsia="Times New Roman" w:hAnsi="Arial" w:cs="Arial"/>
                 <w:color w:val="222222"/>
@@ -1200,7 +1215,7 @@
           </w:tcPr>
           <w:p>
             <w:pPr>
-              <w:spacing w:after="75" w:line="240" w:lineRule="auto"/>
+              <w:pStyle w:val="NoSpacing"/>
               <w:rPr>
                 <w:rFonts w:ascii="Arial" w:eastAsia="Times New Roman" w:hAnsi="Arial" w:cs="Arial"/>
                 <w:color w:val="222222"/>
@@ -1208,6 +1223,7 @@
                 <w:szCs w:val="23"/>
               </w:rPr>
             </w:pPr>
+            <w:proofErr w:type="spellStart"/>
             <w:r>
               <w:rPr>
                 <w:rFonts w:ascii="Arial" w:eastAsia="Times New Roman" w:hAnsi="Arial" w:cs="Arial"/>
@@ -1215,7 +1231,17 @@
                 <w:sz w:val="23"/>
                 <w:szCs w:val="23"/>
               </w:rPr>
-              <w:t>rgb(255,140,0)</w:t>
+              <w:t>rgb</w:t>
+            </w:r>
+            <w:proofErr w:type="spellEnd"/>
+            <w:r>
+              <w:rPr>
+                <w:rFonts w:ascii="Arial" w:eastAsia="Times New Roman" w:hAnsi="Arial" w:cs="Arial"/>
+                <w:color w:val="222222"/>
+                <w:sz w:val="23"/>
+                <w:szCs w:val="23"/>
+              </w:rPr>
+              <w:t>(255,140,0)</w:t>
             </w:r>
           </w:p>
         </w:tc>
@@ -1223,22 +1249,27 @@
     </w:tbl>
     <w:p>
       <w:pPr>
-        <w:pStyle w:val="ListParagraph"/>
-        <w:numPr>
-          <w:ilvl w:val="0"/>
-          <w:numId w:val="3"/>
-        </w:numPr>
-        <w:rPr>
-          <w:sz w:val="23"/>
-          <w:szCs w:val="23"/>
-        </w:rPr>
-      </w:pPr>
-      <w:r>
-        <w:rPr>
-          <w:sz w:val="23"/>
-          <w:szCs w:val="23"/>
-        </w:rPr>
-        <w:t>rgb(3, 33, 84)</w:t>
+        <w:pStyle w:val="NoSpacing"/>
+        <w:rPr>
+          <w:sz w:val="23"/>
+          <w:szCs w:val="23"/>
+        </w:rPr>
+      </w:pPr>
+      <w:proofErr w:type="spellStart"/>
+      <w:r>
+        <w:rPr>
+          <w:sz w:val="23"/>
+          <w:szCs w:val="23"/>
+        </w:rPr>
+        <w:t>rgb</w:t>
+      </w:r>
+      <w:proofErr w:type="spellEnd"/>
+      <w:r>
+        <w:rPr>
+          <w:sz w:val="23"/>
+          <w:szCs w:val="23"/>
+        </w:rPr>
+        <w:t>(3, 33, 84)</w:t>
       </w:r>
       <w:r>
         <w:rPr>
@@ -1257,11 +1288,7 @@
     </w:p>
     <w:p>
       <w:pPr>
-        <w:pStyle w:val="ListParagraph"/>
-        <w:numPr>
-          <w:ilvl w:val="0"/>
-          <w:numId w:val="3"/>
-        </w:numPr>
+        <w:pStyle w:val="NoSpacing"/>
         <w:rPr>
           <w:rStyle w:val="apple-converted-space"/>
           <w:sz w:val="23"/>
@@ -1290,11 +1317,7 @@
     </w:p>
     <w:p>
       <w:pPr>
-        <w:pStyle w:val="ListParagraph"/>
-        <w:numPr>
-          <w:ilvl w:val="0"/>
-          <w:numId w:val="3"/>
-        </w:numPr>
+        <w:pStyle w:val="NoSpacing"/>
         <w:rPr>
           <w:sz w:val="23"/>
           <w:szCs w:val="23"/>
@@ -1322,11 +1345,7 @@
     </w:p>
     <w:p>
       <w:pPr>
-        <w:pStyle w:val="ListParagraph"/>
-        <w:numPr>
-          <w:ilvl w:val="0"/>
-          <w:numId w:val="3"/>
-        </w:numPr>
+        <w:pStyle w:val="NoSpacing"/>
         <w:rPr>
           <w:sz w:val="23"/>
           <w:szCs w:val="23"/>
@@ -1352,9 +1371,14 @@
         <w:t> </w:t>
       </w:r>
     </w:p>
-    <w:p/>
-    <w:p>
-      <w:pPr>
+    <w:p>
+      <w:pPr>
+        <w:pStyle w:val="NoSpacing"/>
+      </w:pPr>
+    </w:p>
+    <w:p>
+      <w:pPr>
+        <w:pStyle w:val="NoSpacing"/>
         <w:rPr>
           <w:sz w:val="23"/>
           <w:szCs w:val="23"/>
@@ -1377,22 +1401,25 @@
     </w:p>
     <w:p>
       <w:pPr>
-        <w:rPr>
-          <w:sz w:val="23"/>
-          <w:szCs w:val="23"/>
-        </w:rPr>
-      </w:pPr>
-    </w:p>
-    <w:p>
-      <w:pPr>
-        <w:rPr>
-          <w:sz w:val="23"/>
-          <w:szCs w:val="23"/>
-        </w:rPr>
-      </w:pPr>
-    </w:p>
-    <w:p>
-      <w:pPr>
+        <w:pStyle w:val="NoSpacing"/>
+        <w:rPr>
+          <w:sz w:val="23"/>
+          <w:szCs w:val="23"/>
+        </w:rPr>
+      </w:pPr>
+    </w:p>
+    <w:p>
+      <w:pPr>
+        <w:pStyle w:val="NoSpacing"/>
+        <w:rPr>
+          <w:sz w:val="23"/>
+          <w:szCs w:val="23"/>
+        </w:rPr>
+      </w:pPr>
+    </w:p>
+    <w:p>
+      <w:pPr>
+        <w:pStyle w:val="NoSpacing"/>
         <w:rPr>
           <w:sz w:val="23"/>
           <w:szCs w:val="23"/>
@@ -1408,6 +1435,7 @@
     </w:p>
     <w:p>
       <w:pPr>
+        <w:pStyle w:val="NoSpacing"/>
         <w:rPr>
           <w:sz w:val="23"/>
           <w:szCs w:val="23"/>
@@ -1423,6 +1451,7 @@
     </w:p>
     <w:p>
       <w:pPr>
+        <w:pStyle w:val="NoSpacing"/>
         <w:rPr>
           <w:sz w:val="23"/>
           <w:szCs w:val="23"/>
@@ -1437,9 +1466,14 @@
         <w:t>Fonts scheme: As a table provide one row for each font used in the interface. Provide the font name (including important style aspects, like bold or italic), some example type and a description of its role in the interface. Provide a brief justification of the overall approach (100-250 words including words in the table).</w:t>
       </w:r>
     </w:p>
-    <w:p/>
-    <w:p>
-      <w:pPr>
+    <w:p>
+      <w:pPr>
+        <w:pStyle w:val="NoSpacing"/>
+      </w:pPr>
+    </w:p>
+    <w:p>
+      <w:pPr>
+        <w:pStyle w:val="NoSpacing"/>
         <w:rPr>
           <w:sz w:val="23"/>
           <w:szCs w:val="23"/>
@@ -1453,7 +1487,11 @@
         <w:t xml:space="preserve">Resources used: List all external resources used for Task Two as a bulleted list or table including the source and a description of the role it plays in your design. This should include all JavaScript libraries you included and any images that you did not create yourself. </w:t>
       </w:r>
     </w:p>
-    <w:p/>
+    <w:p>
+      <w:pPr>
+        <w:pStyle w:val="NoSpacing"/>
+      </w:pPr>
+    </w:p>
     <w:sectPr>
       <w:pgSz w:w="11906" w:h="16838"/>
       <w:pgMar w:top="1440" w:right="1440" w:bottom="1440" w:left="1440" w:header="708" w:footer="708" w:gutter="0"/>
@@ -2741,6 +2779,15 @@
     <w:basedOn w:val="DefaultParagraphFont"/>
     <w:rsid w:val="00B96930"/>
   </w:style>
+  <w:style w:type="paragraph" w:styleId="NoSpacing">
+    <w:name w:val="No Spacing"/>
+    <w:uiPriority w:val="1"/>
+    <w:qFormat/>
+    <w:rsid w:val="002631C1"/>
+    <w:pPr>
+      <w:spacing w:after="0" w:line="240" w:lineRule="auto"/>
+    </w:pPr>
+  </w:style>
 </w:styles>
 </file>
 

</xml_diff>

<commit_message>
fixed the chat time
fixed the chat time
</commit_message>
<xml_diff>
--- a/350_Assignment3_elee353.docx
+++ b/350_Assignment3_elee353.docx
@@ -48,8 +48,14 @@
     <w:p>
       <w:pPr>
         <w:pStyle w:val="NoSpacing"/>
-      </w:pPr>
-      <w:r>
+        <w:rPr>
+          <w:i/>
+        </w:rPr>
+      </w:pPr>
+      <w:r>
+        <w:rPr>
+          <w:i/>
+        </w:rPr>
         <w:t>Using three to five illustrative screen shots and surrounding narrative text (200-600 words [more isn’t always better!]), step the reader through how the prototype works.</w:t>
       </w:r>
     </w:p>
@@ -62,10 +68,10 @@
           <w:noProof/>
         </w:rPr>
         <w:drawing>
-          <wp:inline distT="0" distB="0" distL="0" distR="0" wp14:anchorId="5B5A8E04" wp14:editId="472FA29F">
+          <wp:inline distT="0" distB="0" distL="0" distR="0" wp14:anchorId="3D85CCD8" wp14:editId="318DA632">
             <wp:extent cx="5731510" cy="3223895"/>
             <wp:effectExtent l="0" t="0" r="2540" b="0"/>
-            <wp:docPr id="11" name="Picture 11"/>
+            <wp:docPr id="12" name="Picture 12"/>
             <wp:cNvGraphicFramePr>
               <a:graphicFrameLocks xmlns:a="http://schemas.openxmlformats.org/drawingml/2006/main" noChangeAspect="1"/>
             </wp:cNvGraphicFramePr>
@@ -103,13 +109,85 @@
         <w:pStyle w:val="NoSpacing"/>
       </w:pPr>
       <w:r>
-        <w:t>Once in case study screen</w:t>
-      </w:r>
-      <w:r>
-        <w:t>, click more</w:t>
-      </w:r>
-      <w:r>
-        <w:t xml:space="preserve"> for a specific case</w:t>
+        <w:t xml:space="preserve">Once </w:t>
+      </w:r>
+      <w:r>
+        <w:t>the user enter</w:t>
+      </w:r>
+      <w:r>
+        <w:t xml:space="preserve">s the </w:t>
+      </w:r>
+      <w:r>
+        <w:t>case study screen</w:t>
+      </w:r>
+      <w:r>
+        <w:t xml:space="preserve">, </w:t>
+      </w:r>
+      <w:r>
+        <w:t>A</w:t>
+      </w:r>
+      <w:r>
+        <w:t>n overview of the available cases</w:t>
+      </w:r>
+      <w:r>
+        <w:t xml:space="preserve"> with brief descriptions</w:t>
+      </w:r>
+      <w:r>
+        <w:t xml:space="preserve"> is represented</w:t>
+      </w:r>
+      <w:r>
+        <w:t xml:space="preserve">. </w:t>
+      </w:r>
+      <w:r>
+        <w:t xml:space="preserve">There are navigation bars on the left and on the </w:t>
+      </w:r>
+      <w:r>
+        <w:t xml:space="preserve">top </w:t>
+      </w:r>
+      <w:r>
+        <w:t xml:space="preserve">for </w:t>
+      </w:r>
+      <w:r>
+        <w:t>navigating between different screens</w:t>
+      </w:r>
+      <w:r>
+        <w:t xml:space="preserve"> or for signing out</w:t>
+      </w:r>
+      <w:r>
+        <w:t xml:space="preserve">. </w:t>
+      </w:r>
+      <w:r>
+        <w:t>There is also a search bar right next to the header for refining the cases shown.</w:t>
+      </w:r>
+      <w:r>
+        <w:t xml:space="preserve"> </w:t>
+      </w:r>
+      <w:r>
+        <w:t xml:space="preserve">The user can then </w:t>
+      </w:r>
+      <w:r>
+        <w:t xml:space="preserve">click </w:t>
+      </w:r>
+      <w:r>
+        <w:t>the ‘more</w:t>
+      </w:r>
+      <w:r>
+        <w:t>…</w:t>
+      </w:r>
+      <w:r>
+        <w:t xml:space="preserve">’ hyperlink </w:t>
+      </w:r>
+      <w:r>
+        <w:t>f</w:t>
+      </w:r>
+      <w:r>
+        <w:t>or a specific case</w:t>
+      </w:r>
+      <w:r>
+        <w:t xml:space="preserve"> to study.</w:t>
+      </w:r>
+      <w:r>
+        <w:t xml:space="preserve"> </w:t>
       </w:r>
     </w:p>
     <w:p>
@@ -156,6 +234,78 @@
           </wp:inline>
         </w:drawing>
       </w:r>
+    </w:p>
+    <w:p>
+      <w:pPr>
+        <w:pStyle w:val="NoSpacing"/>
+      </w:pPr>
+      <w:r>
+        <w:t xml:space="preserve">A case </w:t>
+      </w:r>
+      <w:r>
+        <w:t>consists</w:t>
+      </w:r>
+      <w:r>
+        <w:t xml:space="preserve"> of several </w:t>
+      </w:r>
+      <w:r>
+        <w:t xml:space="preserve">related </w:t>
+      </w:r>
+      <w:r>
+        <w:t>questions.</w:t>
+      </w:r>
+      <w:r>
+        <w:t xml:space="preserve"> </w:t>
+      </w:r>
+      <w:r>
+        <w:t xml:space="preserve">Similarly, there </w:t>
+      </w:r>
+      <w:r>
+        <w:t>is a</w:t>
+      </w:r>
+      <w:r>
+        <w:t xml:space="preserve"> </w:t>
+      </w:r>
+      <w:r>
+        <w:t>navigation bar on the top</w:t>
+      </w:r>
+      <w:r>
+        <w:t xml:space="preserve"> with </w:t>
+      </w:r>
+      <w:r>
+        <w:t>the same</w:t>
+      </w:r>
+      <w:r>
+        <w:t xml:space="preserve"> </w:t>
+      </w:r>
+      <w:r>
+        <w:t>consistent layout.</w:t>
+      </w:r>
+      <w:r>
+        <w:t xml:space="preserve"> </w:t>
+      </w:r>
+      <w:r>
+        <w:t>In addition, t</w:t>
+      </w:r>
+      <w:r>
+        <w:t xml:space="preserve">here </w:t>
+      </w:r>
+      <w:r>
+        <w:t xml:space="preserve">is a </w:t>
+      </w:r>
+      <w:r>
+        <w:t>tab menu on</w:t>
+      </w:r>
+      <w:r>
+        <w:t xml:space="preserve"> the left for navigation between questions </w:t>
+      </w:r>
+      <w:r>
+        <w:lastRenderedPageBreak/>
+        <w:t>for the specific case chosen.</w:t>
+      </w:r>
+      <w:r>
+        <w:t xml:space="preserve"> The case description is on the right, accompanied by the question statement, the discussion section, and the answer section in the middle.</w:t>
+      </w:r>
       <w:bookmarkStart w:id="0" w:name="_GoBack"/>
       <w:bookmarkEnd w:id="0"/>
     </w:p>
@@ -166,6 +316,9 @@
       <w:r>
         <w:t>In the question screen of a case</w:t>
       </w:r>
+      <w:r>
+        <w:t>tab menu</w:t>
+      </w:r>
     </w:p>
     <w:p>
       <w:pPr>
@@ -180,7 +333,6 @@
         <w:rPr>
           <w:noProof/>
         </w:rPr>
-        <w:lastRenderedPageBreak/>
         <w:drawing>
           <wp:inline distT="0" distB="0" distL="0" distR="0" wp14:anchorId="1B0BCE32" wp14:editId="5240113B">
             <wp:extent cx="5731510" cy="3223895"/>
@@ -437,6 +589,7 @@
       <w:pPr>
         <w:pStyle w:val="NoSpacing"/>
         <w:rPr>
+          <w:rFonts w:hint="eastAsia"/>
           <w:sz w:val="23"/>
           <w:szCs w:val="23"/>
         </w:rPr>
@@ -897,6 +1050,22 @@
           <w:sz w:val="23"/>
           <w:szCs w:val="23"/>
         </w:rPr>
+        <w:t>Chrome is the recommended browser for this prototype. Unfortunately, there may be some technical issues with other browsers such as Microsoft Edge.</w:t>
+      </w:r>
+    </w:p>
+    <w:p>
+      <w:pPr>
+        <w:pStyle w:val="NoSpacing"/>
+        <w:rPr>
+          <w:sz w:val="23"/>
+          <w:szCs w:val="23"/>
+        </w:rPr>
+      </w:pPr>
+      <w:r>
+        <w:rPr>
+          <w:sz w:val="23"/>
+          <w:szCs w:val="23"/>
+        </w:rPr>
         <w:br w:type="page"/>
       </w:r>
     </w:p>
@@ -1075,25 +1244,7 @@
           <w:szCs w:val="23"/>
           <w:lang w:val="en-US"/>
         </w:rPr>
-        <w:t xml:space="preserve">Primary </w:t>
-      </w:r>
-      <w:proofErr w:type="spellStart"/>
-      <w:r>
-        <w:rPr>
-          <w:sz w:val="23"/>
-          <w:szCs w:val="23"/>
-          <w:lang w:val="en-US"/>
-        </w:rPr>
-        <w:t>colour</w:t>
-      </w:r>
-      <w:proofErr w:type="spellEnd"/>
-      <w:r>
-        <w:rPr>
-          <w:sz w:val="23"/>
-          <w:szCs w:val="23"/>
-          <w:lang w:val="en-US"/>
-        </w:rPr>
-        <w:t>: blue monochrome</w:t>
+        <w:t>Primary colour: blue monochrome</w:t>
       </w:r>
       <w:r>
         <w:rPr>
@@ -1153,7 +1304,6 @@
                 <w:szCs w:val="23"/>
               </w:rPr>
             </w:pPr>
-            <w:proofErr w:type="spellStart"/>
             <w:r>
               <w:rPr>
                 <w:rFonts w:ascii="Arial" w:eastAsia="Times New Roman" w:hAnsi="Arial" w:cs="Arial"/>
@@ -1163,7 +1313,6 @@
               </w:rPr>
               <w:t>darkorange</w:t>
             </w:r>
-            <w:proofErr w:type="spellEnd"/>
           </w:p>
         </w:tc>
         <w:tc>
@@ -1223,7 +1372,6 @@
                 <w:szCs w:val="23"/>
               </w:rPr>
             </w:pPr>
-            <w:proofErr w:type="spellStart"/>
             <w:r>
               <w:rPr>
                 <w:rFonts w:ascii="Arial" w:eastAsia="Times New Roman" w:hAnsi="Arial" w:cs="Arial"/>
@@ -1231,17 +1379,7 @@
                 <w:sz w:val="23"/>
                 <w:szCs w:val="23"/>
               </w:rPr>
-              <w:t>rgb</w:t>
-            </w:r>
-            <w:proofErr w:type="spellEnd"/>
-            <w:r>
-              <w:rPr>
-                <w:rFonts w:ascii="Arial" w:eastAsia="Times New Roman" w:hAnsi="Arial" w:cs="Arial"/>
-                <w:color w:val="222222"/>
-                <w:sz w:val="23"/>
-                <w:szCs w:val="23"/>
-              </w:rPr>
-              <w:t>(255,140,0)</w:t>
+              <w:t>rgb(255,140,0)</w:t>
             </w:r>
           </w:p>
         </w:tc>
@@ -1255,21 +1393,12 @@
           <w:szCs w:val="23"/>
         </w:rPr>
       </w:pPr>
-      <w:proofErr w:type="spellStart"/>
-      <w:r>
-        <w:rPr>
-          <w:sz w:val="23"/>
-          <w:szCs w:val="23"/>
-        </w:rPr>
-        <w:t>rgb</w:t>
-      </w:r>
-      <w:proofErr w:type="spellEnd"/>
-      <w:r>
-        <w:rPr>
-          <w:sz w:val="23"/>
-          <w:szCs w:val="23"/>
-        </w:rPr>
-        <w:t>(3, 33, 84)</w:t>
+      <w:r>
+        <w:rPr>
+          <w:sz w:val="23"/>
+          <w:szCs w:val="23"/>
+        </w:rPr>
+        <w:t>rgb(3, 33, 84)</w:t>
       </w:r>
       <w:r>
         <w:rPr>

</xml_diff>

<commit_message>
finished the Colour scheme
finished the Colour scheme
</commit_message>
<xml_diff>
--- a/350_Assignment3_elee353.docx
+++ b/350_Assignment3_elee353.docx
@@ -50,11 +50,13 @@
         <w:pStyle w:val="NoSpacing"/>
         <w:rPr>
           <w:i/>
+          <w:color w:val="FF0000"/>
         </w:rPr>
       </w:pPr>
       <w:r>
         <w:rPr>
           <w:i/>
+          <w:color w:val="FF0000"/>
         </w:rPr>
         <w:t>Using three to five illustrative screen shots and surrounding narrative text (200-600 words [more isn’t always better!]), step the reader through how the prototype works.</w:t>
       </w:r>
@@ -297,27 +299,16 @@
         <w:t>tab menu on</w:t>
       </w:r>
       <w:r>
-        <w:t xml:space="preserve"> the left for navigation between questions </w:t>
-      </w:r>
+        <w:t xml:space="preserve"> the left for navigation between questions for the specific case chosen.</w:t>
+      </w:r>
+    </w:p>
+    <w:p>
+      <w:pPr>
+        <w:pStyle w:val="NoSpacing"/>
+      </w:pPr>
       <w:r>
         <w:lastRenderedPageBreak/>
-        <w:t>for the specific case chosen.</w:t>
-      </w:r>
-      <w:r>
-        <w:t xml:space="preserve"> The case description is on the right, accompanied by the question statement, the discussion section, and the answer section in the middle.</w:t>
-      </w:r>
-      <w:bookmarkStart w:id="0" w:name="_GoBack"/>
-      <w:bookmarkEnd w:id="0"/>
-    </w:p>
-    <w:p>
-      <w:pPr>
-        <w:pStyle w:val="NoSpacing"/>
-      </w:pPr>
-      <w:r>
-        <w:t>In the question screen of a case</w:t>
-      </w:r>
-      <w:r>
-        <w:t>tab menu</w:t>
+        <w:t>The case description is on the right, accompanied by the question statement, the discussion section, and the answer section in the middle.</w:t>
       </w:r>
     </w:p>
     <w:p>
@@ -334,10 +325,10 @@
           <w:noProof/>
         </w:rPr>
         <w:drawing>
-          <wp:inline distT="0" distB="0" distL="0" distR="0" wp14:anchorId="1B0BCE32" wp14:editId="5240113B">
+          <wp:inline distT="0" distB="0" distL="0" distR="0" wp14:anchorId="235B10FD" wp14:editId="2210EB96">
             <wp:extent cx="5731510" cy="3223895"/>
             <wp:effectExtent l="0" t="0" r="2540" b="0"/>
-            <wp:docPr id="3" name="Picture 3"/>
+            <wp:docPr id="14" name="Picture 14"/>
             <wp:cNvGraphicFramePr>
               <a:graphicFrameLocks xmlns:a="http://schemas.openxmlformats.org/drawingml/2006/main" noChangeAspect="1"/>
             </wp:cNvGraphicFramePr>
@@ -369,47 +360,74 @@
           </wp:inline>
         </w:drawing>
       </w:r>
-    </w:p>
-    <w:p>
-      <w:pPr>
-        <w:pStyle w:val="NoSpacing"/>
-        <w:rPr>
-          <w:sz w:val="23"/>
-          <w:szCs w:val="23"/>
-        </w:rPr>
-      </w:pPr>
-      <w:r>
-        <w:rPr>
-          <w:sz w:val="23"/>
-          <w:szCs w:val="23"/>
-        </w:rPr>
-        <w:t xml:space="preserve">View </w:t>
-      </w:r>
-      <w:r>
-        <w:rPr>
-          <w:sz w:val="23"/>
-          <w:szCs w:val="23"/>
-        </w:rPr>
-        <w:t>discussion</w:t>
-      </w:r>
-    </w:p>
-    <w:p>
-      <w:pPr>
-        <w:pStyle w:val="NoSpacing"/>
-        <w:rPr>
-          <w:sz w:val="23"/>
-          <w:szCs w:val="23"/>
-        </w:rPr>
-      </w:pPr>
       <w:r>
         <w:rPr>
           <w:noProof/>
         </w:rPr>
+        <w:t xml:space="preserve"> </w:t>
+      </w:r>
+    </w:p>
+    <w:p>
+      <w:pPr>
+        <w:pStyle w:val="NoSpacing"/>
+        <w:rPr>
+          <w:sz w:val="23"/>
+          <w:szCs w:val="23"/>
+        </w:rPr>
+      </w:pPr>
+      <w:r>
+        <w:rPr>
+          <w:sz w:val="23"/>
+          <w:szCs w:val="23"/>
+        </w:rPr>
+        <w:t xml:space="preserve">The user can view </w:t>
+      </w:r>
+      <w:r>
+        <w:rPr>
+          <w:sz w:val="23"/>
+          <w:szCs w:val="23"/>
+        </w:rPr>
+        <w:t xml:space="preserve">the discussion </w:t>
+      </w:r>
+      <w:r>
+        <w:rPr>
+          <w:sz w:val="23"/>
+          <w:szCs w:val="23"/>
+        </w:rPr>
+        <w:t xml:space="preserve">regarding </w:t>
+      </w:r>
+      <w:r>
+        <w:rPr>
+          <w:sz w:val="23"/>
+          <w:szCs w:val="23"/>
+        </w:rPr>
+        <w:t>a</w:t>
+      </w:r>
+      <w:r>
+        <w:rPr>
+          <w:sz w:val="23"/>
+          <w:szCs w:val="23"/>
+        </w:rPr>
+        <w:t xml:space="preserve"> specific question and submit a new one.</w:t>
+      </w:r>
+    </w:p>
+    <w:p>
+      <w:pPr>
+        <w:pStyle w:val="NoSpacing"/>
+        <w:rPr>
+          <w:sz w:val="23"/>
+          <w:szCs w:val="23"/>
+        </w:rPr>
+      </w:pPr>
+      <w:r>
+        <w:rPr>
+          <w:noProof/>
+        </w:rPr>
         <w:drawing>
-          <wp:inline distT="0" distB="0" distL="0" distR="0" wp14:anchorId="31267A7A" wp14:editId="7B0716EC">
-            <wp:extent cx="5731510" cy="708025"/>
-            <wp:effectExtent l="0" t="0" r="2540" b="0"/>
-            <wp:docPr id="5" name="Picture 5"/>
+          <wp:inline distT="0" distB="0" distL="0" distR="0" wp14:anchorId="4838ACD5" wp14:editId="0172CD21">
+            <wp:extent cx="5731510" cy="680720"/>
+            <wp:effectExtent l="0" t="0" r="2540" b="5080"/>
+            <wp:docPr id="16" name="Picture 16"/>
             <wp:cNvGraphicFramePr>
               <a:graphicFrameLocks xmlns:a="http://schemas.openxmlformats.org/drawingml/2006/main" noChangeAspect="1"/>
             </wp:cNvGraphicFramePr>
@@ -429,7 +447,7 @@
                   <pic:spPr>
                     <a:xfrm>
                       <a:off x="0" y="0"/>
-                      <a:ext cx="5731510" cy="708025"/>
+                      <a:ext cx="5731510" cy="680720"/>
                     </a:xfrm>
                     <a:prstGeom prst="rect">
                       <a:avLst/>
@@ -452,13 +470,64 @@
       </w:pPr>
       <w:r>
         <w:rPr>
+          <w:sz w:val="23"/>
+          <w:szCs w:val="23"/>
+        </w:rPr>
+        <w:t xml:space="preserve">The user </w:t>
+      </w:r>
+      <w:r>
+        <w:rPr>
+          <w:sz w:val="23"/>
+          <w:szCs w:val="23"/>
+        </w:rPr>
+        <w:t xml:space="preserve">can </w:t>
+      </w:r>
+      <w:r>
+        <w:rPr>
+          <w:sz w:val="23"/>
+          <w:szCs w:val="23"/>
+        </w:rPr>
+        <w:t xml:space="preserve">type in the </w:t>
+      </w:r>
+      <w:r>
+        <w:rPr>
+          <w:sz w:val="23"/>
+          <w:szCs w:val="23"/>
+        </w:rPr>
+        <w:t xml:space="preserve">text field provided and click the submit button on the </w:t>
+      </w:r>
+      <w:r>
+        <w:rPr>
+          <w:sz w:val="23"/>
+          <w:szCs w:val="23"/>
+        </w:rPr>
+        <w:t>right</w:t>
+      </w:r>
+      <w:r>
+        <w:rPr>
+          <w:sz w:val="23"/>
+          <w:szCs w:val="23"/>
+        </w:rPr>
+        <w:t xml:space="preserve"> for submission.</w:t>
+      </w:r>
+    </w:p>
+    <w:p>
+      <w:pPr>
+        <w:pStyle w:val="NoSpacing"/>
+        <w:rPr>
+          <w:sz w:val="23"/>
+          <w:szCs w:val="23"/>
+        </w:rPr>
+      </w:pPr>
+      <w:r>
+        <w:rPr>
           <w:noProof/>
         </w:rPr>
         <w:drawing>
-          <wp:inline distT="0" distB="0" distL="0" distR="0" wp14:anchorId="6A0E7DC4" wp14:editId="4DA68383">
-            <wp:extent cx="5731510" cy="1577975"/>
-            <wp:effectExtent l="0" t="0" r="2540" b="3175"/>
-            <wp:docPr id="4" name="Picture 4"/>
+          <wp:inline distT="0" distB="0" distL="0" distR="0" wp14:anchorId="32C71BAB" wp14:editId="22D2F3F2">
+            <wp:extent cx="5710728" cy="1958686"/>
+            <wp:effectExtent l="0" t="0" r="4445" b="3810"/>
+            <wp:docPr id="17" name="Picture 17"/>
             <wp:cNvGraphicFramePr>
               <a:graphicFrameLocks xmlns:a="http://schemas.openxmlformats.org/drawingml/2006/main" noChangeAspect="1"/>
             </wp:cNvGraphicFramePr>
@@ -469,20 +538,27 @@
                     <pic:cNvPr id="1" name=""/>
                     <pic:cNvPicPr/>
                   </pic:nvPicPr>
-                  <pic:blipFill>
+                  <pic:blipFill rotWithShape="1">
                     <a:blip r:embed="rId9"/>
-                    <a:stretch>
-                      <a:fillRect/>
-                    </a:stretch>
+                    <a:srcRect l="363" t="42688"/>
+                    <a:stretch/>
                   </pic:blipFill>
-                  <pic:spPr>
+                  <pic:spPr bwMode="auto">
                     <a:xfrm>
                       <a:off x="0" y="0"/>
-                      <a:ext cx="5731510" cy="1577975"/>
+                      <a:ext cx="5710728" cy="1958686"/>
                     </a:xfrm>
                     <a:prstGeom prst="rect">
                       <a:avLst/>
                     </a:prstGeom>
+                    <a:ln>
+                      <a:noFill/>
+                    </a:ln>
+                    <a:extLst>
+                      <a:ext uri="{53640926-AAD7-44D8-BBD7-CCE9431645EC}">
+                        <a14:shadowObscured xmlns:a14="http://schemas.microsoft.com/office/drawing/2010/main"/>
+                      </a:ext>
+                    </a:extLst>
                   </pic:spPr>
                 </pic:pic>
               </a:graphicData>
@@ -504,21 +580,21 @@
           <w:sz w:val="23"/>
           <w:szCs w:val="23"/>
         </w:rPr>
-        <w:t xml:space="preserve">Submit </w:t>
-      </w:r>
-      <w:r>
-        <w:rPr>
-          <w:sz w:val="23"/>
-          <w:szCs w:val="23"/>
-        </w:rPr>
-        <w:t xml:space="preserve">the new </w:t>
-      </w:r>
-      <w:r>
-        <w:rPr>
-          <w:sz w:val="23"/>
-          <w:szCs w:val="23"/>
-        </w:rPr>
-        <w:t>comment “</w:t>
+        <w:t>The submitted comment</w:t>
+      </w:r>
+      <w:r>
+        <w:rPr>
+          <w:sz w:val="23"/>
+          <w:szCs w:val="23"/>
+        </w:rPr>
+        <w:t xml:space="preserve">, </w:t>
+      </w:r>
+      <w:r>
+        <w:rPr>
+          <w:sz w:val="23"/>
+          <w:szCs w:val="23"/>
+        </w:rPr>
+        <w:t>“</w:t>
       </w:r>
       <w:r>
         <w:rPr>
@@ -533,6 +609,20 @@
           <w:szCs w:val="23"/>
         </w:rPr>
         <w:t>”</w:t>
+      </w:r>
+      <w:r>
+        <w:rPr>
+          <w:sz w:val="23"/>
+          <w:szCs w:val="23"/>
+        </w:rPr>
+        <w:t xml:space="preserve"> appears in the discussion section after </w:t>
+      </w:r>
+      <w:r>
+        <w:rPr>
+          <w:sz w:val="23"/>
+          <w:szCs w:val="23"/>
+        </w:rPr>
+        <w:t>submission.</w:t>
       </w:r>
     </w:p>
     <w:p>
@@ -549,10 +639,10 @@
         </w:rPr>
         <w:lastRenderedPageBreak/>
         <w:drawing>
-          <wp:inline distT="0" distB="0" distL="0" distR="0" wp14:anchorId="17D55812" wp14:editId="243A9485">
-            <wp:extent cx="5731510" cy="3223895"/>
+          <wp:inline distT="0" distB="0" distL="0" distR="0" wp14:anchorId="4AF51CB1" wp14:editId="0B65D36C">
+            <wp:extent cx="5731510" cy="2331720"/>
             <wp:effectExtent l="0" t="0" r="2540" b="0"/>
-            <wp:docPr id="6" name="Picture 6"/>
+            <wp:docPr id="18" name="Picture 18"/>
             <wp:cNvGraphicFramePr>
               <a:graphicFrameLocks xmlns:a="http://schemas.openxmlformats.org/drawingml/2006/main" noChangeAspect="1"/>
             </wp:cNvGraphicFramePr>
@@ -572,7 +662,7 @@
                   <pic:spPr>
                     <a:xfrm>
                       <a:off x="0" y="0"/>
-                      <a:ext cx="5731510" cy="3223895"/>
+                      <a:ext cx="5731510" cy="2331720"/>
                     </a:xfrm>
                     <a:prstGeom prst="rect">
                       <a:avLst/>
@@ -589,7 +679,59 @@
       <w:pPr>
         <w:pStyle w:val="NoSpacing"/>
         <w:rPr>
-          <w:rFonts w:hint="eastAsia"/>
+          <w:sz w:val="23"/>
+          <w:szCs w:val="23"/>
+        </w:rPr>
+      </w:pPr>
+      <w:r>
+        <w:rPr>
+          <w:sz w:val="23"/>
+          <w:szCs w:val="23"/>
+        </w:rPr>
+        <w:t xml:space="preserve">The user can then type up his/her answer in the </w:t>
+      </w:r>
+      <w:r>
+        <w:rPr>
+          <w:sz w:val="23"/>
+          <w:szCs w:val="23"/>
+        </w:rPr>
+        <w:t xml:space="preserve">answer text </w:t>
+      </w:r>
+      <w:r>
+        <w:rPr>
+          <w:sz w:val="23"/>
+          <w:szCs w:val="23"/>
+        </w:rPr>
+        <w:t xml:space="preserve">area </w:t>
+      </w:r>
+      <w:r>
+        <w:rPr>
+          <w:sz w:val="23"/>
+          <w:szCs w:val="23"/>
+        </w:rPr>
+        <w:t xml:space="preserve">and </w:t>
+      </w:r>
+      <w:r>
+        <w:rPr>
+          <w:sz w:val="23"/>
+          <w:szCs w:val="23"/>
+        </w:rPr>
+        <w:t>click the submit button on the right for submission.</w:t>
+      </w:r>
+    </w:p>
+    <w:p>
+      <w:pPr>
+        <w:pStyle w:val="NoSpacing"/>
+        <w:rPr>
+          <w:sz w:val="23"/>
+          <w:szCs w:val="23"/>
+        </w:rPr>
+      </w:pPr>
+    </w:p>
+    <w:p>
+      <w:pPr>
+        <w:pStyle w:val="NoSpacing"/>
+        <w:rPr>
           <w:sz w:val="23"/>
           <w:szCs w:val="23"/>
         </w:rPr>
@@ -639,16 +781,38 @@
       <w:pPr>
         <w:pStyle w:val="NoSpacing"/>
         <w:rPr>
-          <w:sz w:val="23"/>
-          <w:szCs w:val="23"/>
-        </w:rPr>
-      </w:pPr>
-      <w:r>
-        <w:rPr>
-          <w:sz w:val="23"/>
-          <w:szCs w:val="23"/>
-        </w:rPr>
-        <w:t>Submit my answer for this question</w:t>
+          <w:rFonts w:hint="eastAsia"/>
+          <w:sz w:val="23"/>
+          <w:szCs w:val="23"/>
+        </w:rPr>
+      </w:pPr>
+      <w:r>
+        <w:rPr>
+          <w:sz w:val="23"/>
+          <w:szCs w:val="23"/>
+        </w:rPr>
+        <w:t xml:space="preserve">A message will </w:t>
+      </w:r>
+      <w:r>
+        <w:rPr>
+          <w:sz w:val="23"/>
+          <w:szCs w:val="23"/>
+        </w:rPr>
+        <w:t xml:space="preserve">appear </w:t>
+      </w:r>
+      <w:r>
+        <w:rPr>
+          <w:sz w:val="23"/>
+          <w:szCs w:val="23"/>
+        </w:rPr>
+        <w:t>after successful submission.</w:t>
+      </w:r>
+      <w:r>
+        <w:rPr>
+          <w:sz w:val="23"/>
+          <w:szCs w:val="23"/>
+        </w:rPr>
+        <w:t xml:space="preserve"> The answer will stay confidential and only the supervisor can view and analyse the answer.</w:t>
       </w:r>
     </w:p>
     <w:p>
@@ -664,10 +828,10 @@
           <w:noProof/>
         </w:rPr>
         <w:drawing>
-          <wp:inline distT="0" distB="0" distL="0" distR="0" wp14:anchorId="6CB9AEBE" wp14:editId="27A84160">
-            <wp:extent cx="5731510" cy="3223895"/>
-            <wp:effectExtent l="0" t="0" r="2540" b="0"/>
-            <wp:docPr id="8" name="Picture 8"/>
+          <wp:inline distT="0" distB="0" distL="0" distR="0" wp14:anchorId="61C5FBA4" wp14:editId="746EF572">
+            <wp:extent cx="1762298" cy="1342505"/>
+            <wp:effectExtent l="0" t="0" r="9525" b="0"/>
+            <wp:docPr id="19" name="Picture 19"/>
             <wp:cNvGraphicFramePr>
               <a:graphicFrameLocks xmlns:a="http://schemas.openxmlformats.org/drawingml/2006/main" noChangeAspect="1"/>
             </wp:cNvGraphicFramePr>
@@ -678,20 +842,27 @@
                     <pic:cNvPr id="1" name=""/>
                     <pic:cNvPicPr/>
                   </pic:nvPicPr>
-                  <pic:blipFill>
+                  <pic:blipFill rotWithShape="1">
                     <a:blip r:embed="rId12"/>
-                    <a:stretch>
-                      <a:fillRect/>
-                    </a:stretch>
+                    <a:srcRect t="25785" r="69244" b="32563"/>
+                    <a:stretch/>
                   </pic:blipFill>
-                  <pic:spPr>
+                  <pic:spPr bwMode="auto">
                     <a:xfrm>
                       <a:off x="0" y="0"/>
-                      <a:ext cx="5731510" cy="3223895"/>
+                      <a:ext cx="1762723" cy="1342829"/>
                     </a:xfrm>
                     <a:prstGeom prst="rect">
                       <a:avLst/>
                     </a:prstGeom>
+                    <a:ln>
+                      <a:noFill/>
+                    </a:ln>
+                    <a:extLst>
+                      <a:ext uri="{53640926-AAD7-44D8-BBD7-CCE9431645EC}">
+                        <a14:shadowObscured xmlns:a14="http://schemas.microsoft.com/office/drawing/2010/main"/>
+                      </a:ext>
+                    </a:extLst>
                   </pic:spPr>
                 </pic:pic>
               </a:graphicData>
@@ -704,6 +875,36 @@
       <w:pPr>
         <w:pStyle w:val="NoSpacing"/>
         <w:rPr>
+          <w:sz w:val="23"/>
+          <w:szCs w:val="23"/>
+        </w:rPr>
+      </w:pPr>
+      <w:r>
+        <w:rPr>
+          <w:sz w:val="23"/>
+          <w:szCs w:val="23"/>
+        </w:rPr>
+        <w:t xml:space="preserve">Moreover, the user can click another tab in the question tab menu </w:t>
+      </w:r>
+      <w:r>
+        <w:rPr>
+          <w:sz w:val="23"/>
+          <w:szCs w:val="23"/>
+        </w:rPr>
+        <w:t>to progress to another question within the same case</w:t>
+      </w:r>
+      <w:r>
+        <w:rPr>
+          <w:sz w:val="23"/>
+          <w:szCs w:val="23"/>
+        </w:rPr>
+        <w:t>.</w:t>
+      </w:r>
+    </w:p>
+    <w:p>
+      <w:pPr>
+        <w:pStyle w:val="NoSpacing"/>
+        <w:rPr>
           <w:b/>
           <w:sz w:val="23"/>
           <w:szCs w:val="23"/>
@@ -713,7 +914,6 @@
         <w:rPr>
           <w:noProof/>
         </w:rPr>
-        <w:lastRenderedPageBreak/>
         <w:drawing>
           <wp:inline distT="0" distB="0" distL="0" distR="0" wp14:anchorId="16635F0D" wp14:editId="540688A3">
             <wp:extent cx="5731510" cy="1981835"/>
@@ -764,7 +964,57 @@
           <w:sz w:val="23"/>
           <w:szCs w:val="23"/>
         </w:rPr>
-        <w:t>Click the ‘Question 2’ button to navigate to question 2</w:t>
+        <w:lastRenderedPageBreak/>
+        <w:t>For example, by cl</w:t>
+      </w:r>
+      <w:r>
+        <w:rPr>
+          <w:sz w:val="23"/>
+          <w:szCs w:val="23"/>
+        </w:rPr>
+        <w:t>ick</w:t>
+      </w:r>
+      <w:r>
+        <w:rPr>
+          <w:sz w:val="23"/>
+          <w:szCs w:val="23"/>
+        </w:rPr>
+        <w:t>ing</w:t>
+      </w:r>
+      <w:r>
+        <w:rPr>
+          <w:sz w:val="23"/>
+          <w:szCs w:val="23"/>
+        </w:rPr>
+        <w:t xml:space="preserve"> the ‘Question 2’ </w:t>
+      </w:r>
+      <w:r>
+        <w:rPr>
+          <w:sz w:val="23"/>
+          <w:szCs w:val="23"/>
+        </w:rPr>
+        <w:t xml:space="preserve">tab, the user </w:t>
+      </w:r>
+      <w:r>
+        <w:rPr>
+          <w:sz w:val="23"/>
+          <w:szCs w:val="23"/>
+        </w:rPr>
+        <w:t>navigate</w:t>
+      </w:r>
+      <w:r>
+        <w:rPr>
+          <w:sz w:val="23"/>
+          <w:szCs w:val="23"/>
+        </w:rPr>
+        <w:t>s</w:t>
+      </w:r>
+      <w:r>
+        <w:rPr>
+          <w:sz w:val="23"/>
+          <w:szCs w:val="23"/>
+        </w:rPr>
+        <w:t xml:space="preserve"> to question 2</w:t>
       </w:r>
       <w:r>
         <w:rPr>
@@ -843,7 +1093,28 @@
           <w:sz w:val="23"/>
           <w:szCs w:val="23"/>
         </w:rPr>
-        <w:t>The user can continue to answer the questions, or use the top navigation bar to go back to previous page, go to the home page, or go to the overview page of case study.</w:t>
+        <w:t>Lastly, t</w:t>
+      </w:r>
+      <w:r>
+        <w:rPr>
+          <w:sz w:val="23"/>
+          <w:szCs w:val="23"/>
+        </w:rPr>
+        <w:t>he user can continue to answer the questions, or use the top navigation bar to go back to previous page</w:t>
+      </w:r>
+      <w:r>
+        <w:rPr>
+          <w:sz w:val="23"/>
+          <w:szCs w:val="23"/>
+        </w:rPr>
+        <w:t>s</w:t>
+      </w:r>
+      <w:r>
+        <w:rPr>
+          <w:sz w:val="23"/>
+          <w:szCs w:val="23"/>
+        </w:rPr>
+        <w:t>, go to the home page, or go to the overview page of case study.</w:t>
       </w:r>
     </w:p>
     <w:p>
@@ -877,56 +1148,163 @@
     <w:p>
       <w:pPr>
         <w:pStyle w:val="NoSpacing"/>
-        <w:rPr>
-          <w:sz w:val="23"/>
-          <w:szCs w:val="23"/>
-        </w:rPr>
-      </w:pPr>
-      <w:r>
-        <w:rPr>
-          <w:sz w:val="23"/>
-          <w:szCs w:val="23"/>
-        </w:rPr>
-        <w:t>The home page and problem page are yet to be implemented.</w:t>
-      </w:r>
-    </w:p>
-    <w:p>
-      <w:pPr>
-        <w:pStyle w:val="NoSpacing"/>
-        <w:rPr>
-          <w:sz w:val="23"/>
-          <w:szCs w:val="23"/>
-        </w:rPr>
-      </w:pPr>
-      <w:r>
-        <w:rPr>
-          <w:sz w:val="23"/>
-          <w:szCs w:val="23"/>
-        </w:rPr>
-        <w:t>The direction to the company’s website is yet to be implemented.</w:t>
-      </w:r>
-    </w:p>
-    <w:p>
-      <w:pPr>
-        <w:pStyle w:val="NoSpacing"/>
-        <w:rPr>
-          <w:sz w:val="23"/>
-          <w:szCs w:val="23"/>
-        </w:rPr>
-      </w:pPr>
-      <w:r>
-        <w:rPr>
-          <w:sz w:val="23"/>
-          <w:szCs w:val="23"/>
-        </w:rPr>
-        <w:t xml:space="preserve">A sign out screen </w:t>
-      </w:r>
-      <w:r>
-        <w:rPr>
-          <w:sz w:val="23"/>
-          <w:szCs w:val="23"/>
-        </w:rPr>
-        <w:t>is yet to be implemented</w:t>
+        <w:numPr>
+          <w:ilvl w:val="0"/>
+          <w:numId w:val="8"/>
+        </w:numPr>
+        <w:rPr>
+          <w:sz w:val="23"/>
+          <w:szCs w:val="23"/>
+        </w:rPr>
+      </w:pPr>
+      <w:r>
+        <w:rPr>
+          <w:sz w:val="23"/>
+          <w:szCs w:val="23"/>
+        </w:rPr>
+        <w:t xml:space="preserve">The home page and problem </w:t>
+      </w:r>
+      <w:r>
+        <w:rPr>
+          <w:sz w:val="23"/>
+          <w:szCs w:val="23"/>
+        </w:rPr>
+        <w:t>web</w:t>
+      </w:r>
+      <w:r>
+        <w:rPr>
+          <w:sz w:val="23"/>
+          <w:szCs w:val="23"/>
+        </w:rPr>
+        <w:t xml:space="preserve">page are </w:t>
+      </w:r>
+      <w:r>
+        <w:rPr>
+          <w:sz w:val="23"/>
+          <w:szCs w:val="23"/>
+        </w:rPr>
+        <w:t>not fully</w:t>
+      </w:r>
+      <w:r>
+        <w:rPr>
+          <w:sz w:val="23"/>
+          <w:szCs w:val="23"/>
+        </w:rPr>
+        <w:t xml:space="preserve"> implemented.</w:t>
+      </w:r>
+    </w:p>
+    <w:p>
+      <w:pPr>
+        <w:pStyle w:val="NoSpacing"/>
+        <w:rPr>
+          <w:sz w:val="23"/>
+          <w:szCs w:val="23"/>
+        </w:rPr>
+      </w:pPr>
+    </w:p>
+    <w:p>
+      <w:pPr>
+        <w:pStyle w:val="NoSpacing"/>
+        <w:numPr>
+          <w:ilvl w:val="0"/>
+          <w:numId w:val="8"/>
+        </w:numPr>
+        <w:rPr>
+          <w:sz w:val="23"/>
+          <w:szCs w:val="23"/>
+        </w:rPr>
+      </w:pPr>
+      <w:r>
+        <w:rPr>
+          <w:sz w:val="23"/>
+          <w:szCs w:val="23"/>
+        </w:rPr>
+        <w:t xml:space="preserve">The direction to the company’s website is </w:t>
+      </w:r>
+      <w:r>
+        <w:rPr>
+          <w:sz w:val="23"/>
+          <w:szCs w:val="23"/>
+        </w:rPr>
+        <w:t xml:space="preserve">not fully </w:t>
+      </w:r>
+      <w:r>
+        <w:rPr>
+          <w:sz w:val="23"/>
+          <w:szCs w:val="23"/>
+        </w:rPr>
+        <w:t>implemented.</w:t>
+      </w:r>
+    </w:p>
+    <w:p>
+      <w:pPr>
+        <w:pStyle w:val="NoSpacing"/>
+        <w:rPr>
+          <w:sz w:val="23"/>
+          <w:szCs w:val="23"/>
+        </w:rPr>
+      </w:pPr>
+    </w:p>
+    <w:p>
+      <w:pPr>
+        <w:pStyle w:val="NoSpacing"/>
+        <w:numPr>
+          <w:ilvl w:val="0"/>
+          <w:numId w:val="8"/>
+        </w:numPr>
+        <w:rPr>
+          <w:sz w:val="23"/>
+          <w:szCs w:val="23"/>
+        </w:rPr>
+      </w:pPr>
+      <w:r>
+        <w:rPr>
+          <w:sz w:val="23"/>
+          <w:szCs w:val="23"/>
+        </w:rPr>
+        <w:t>The</w:t>
+      </w:r>
+      <w:r>
+        <w:rPr>
+          <w:sz w:val="23"/>
+          <w:szCs w:val="23"/>
+        </w:rPr>
+        <w:t xml:space="preserve"> sign out </w:t>
+      </w:r>
+      <w:r>
+        <w:rPr>
+          <w:sz w:val="23"/>
+          <w:szCs w:val="23"/>
+        </w:rPr>
+        <w:t>functionality</w:t>
+      </w:r>
+      <w:r>
+        <w:rPr>
+          <w:sz w:val="23"/>
+          <w:szCs w:val="23"/>
+        </w:rPr>
+        <w:t xml:space="preserve"> </w:t>
+      </w:r>
+      <w:r>
+        <w:rPr>
+          <w:sz w:val="23"/>
+          <w:szCs w:val="23"/>
+        </w:rPr>
+        <w:t xml:space="preserve">is </w:t>
+      </w:r>
+      <w:r>
+        <w:rPr>
+          <w:sz w:val="23"/>
+          <w:szCs w:val="23"/>
+        </w:rPr>
+        <w:t>not fully</w:t>
+      </w:r>
+      <w:r>
+        <w:rPr>
+          <w:sz w:val="23"/>
+          <w:szCs w:val="23"/>
+        </w:rPr>
+        <w:t xml:space="preserve"> implemented</w:t>
       </w:r>
       <w:r>
         <w:rPr>
@@ -944,6 +1322,19 @@
           <w:szCs w:val="23"/>
         </w:rPr>
       </w:pPr>
+    </w:p>
+    <w:p>
+      <w:pPr>
+        <w:pStyle w:val="NoSpacing"/>
+        <w:numPr>
+          <w:ilvl w:val="0"/>
+          <w:numId w:val="8"/>
+        </w:numPr>
+        <w:rPr>
+          <w:sz w:val="23"/>
+          <w:szCs w:val="23"/>
+        </w:rPr>
+      </w:pPr>
       <w:r>
         <w:rPr>
           <w:sz w:val="23"/>
@@ -967,6 +1358,19 @@
           <w:szCs w:val="23"/>
         </w:rPr>
       </w:pPr>
+    </w:p>
+    <w:p>
+      <w:pPr>
+        <w:pStyle w:val="NoSpacing"/>
+        <w:numPr>
+          <w:ilvl w:val="0"/>
+          <w:numId w:val="8"/>
+        </w:numPr>
+        <w:rPr>
+          <w:sz w:val="23"/>
+          <w:szCs w:val="23"/>
+        </w:rPr>
+      </w:pPr>
       <w:r>
         <w:rPr>
           <w:sz w:val="23"/>
@@ -983,6 +1387,19 @@
           <w:szCs w:val="23"/>
         </w:rPr>
       </w:pPr>
+    </w:p>
+    <w:p>
+      <w:pPr>
+        <w:pStyle w:val="NoSpacing"/>
+        <w:numPr>
+          <w:ilvl w:val="0"/>
+          <w:numId w:val="8"/>
+        </w:numPr>
+        <w:rPr>
+          <w:sz w:val="23"/>
+          <w:szCs w:val="23"/>
+        </w:rPr>
+      </w:pPr>
       <w:r>
         <w:rPr>
           <w:sz w:val="23"/>
@@ -990,40 +1407,100 @@
         </w:rPr>
         <w:t>The discussion panel does not support more than one submission from the user each time.</w:t>
       </w:r>
-    </w:p>
-    <w:p>
-      <w:pPr>
-        <w:pStyle w:val="NoSpacing"/>
-        <w:rPr>
-          <w:sz w:val="23"/>
-          <w:szCs w:val="23"/>
-        </w:rPr>
-      </w:pPr>
-      <w:r>
-        <w:rPr>
-          <w:sz w:val="23"/>
-          <w:szCs w:val="23"/>
-        </w:rPr>
-        <w:t>things that might be expected that were not implemented (don’t be too exhaustive – just some items that might help the marker to set th</w:t>
-      </w:r>
-      <w:r>
-        <w:rPr>
-          <w:sz w:val="23"/>
-          <w:szCs w:val="23"/>
-        </w:rPr>
-        <w:t xml:space="preserve">eir expectations properly); </w:t>
-      </w:r>
-    </w:p>
-    <w:p>
-      <w:pPr>
-        <w:pStyle w:val="NoSpacing"/>
-        <w:rPr>
-          <w:sz w:val="23"/>
-          <w:szCs w:val="23"/>
-        </w:rPr>
-      </w:pPr>
-      <w:r>
-        <w:rPr>
+      <w:r>
+        <w:rPr>
+          <w:sz w:val="23"/>
+          <w:szCs w:val="23"/>
+        </w:rPr>
+        <w:t xml:space="preserve"> The actual peer discussion functionality yet to be implemented.</w:t>
+      </w:r>
+    </w:p>
+    <w:p>
+      <w:pPr>
+        <w:pStyle w:val="NoSpacing"/>
+        <w:rPr>
+          <w:sz w:val="23"/>
+          <w:szCs w:val="23"/>
+        </w:rPr>
+      </w:pPr>
+    </w:p>
+    <w:p>
+      <w:pPr>
+        <w:pStyle w:val="NoSpacing"/>
+        <w:numPr>
+          <w:ilvl w:val="0"/>
+          <w:numId w:val="8"/>
+        </w:numPr>
+        <w:rPr>
+          <w:sz w:val="23"/>
+          <w:szCs w:val="23"/>
+        </w:rPr>
+      </w:pPr>
+      <w:r>
+        <w:rPr>
+          <w:sz w:val="23"/>
+          <w:szCs w:val="23"/>
+        </w:rPr>
+        <w:t xml:space="preserve">Google </w:t>
+      </w:r>
+      <w:r>
+        <w:rPr>
+          <w:sz w:val="23"/>
+          <w:szCs w:val="23"/>
+        </w:rPr>
+        <w:t>Chrome is the recommended browser for this prototype. Unfortunately, there may be some technical issues with other browsers such as Microsoft Edge.</w:t>
+      </w:r>
+      <w:r>
+        <w:rPr>
+          <w:sz w:val="23"/>
+          <w:szCs w:val="23"/>
+        </w:rPr>
+        <w:t xml:space="preserve"> The visual layout may be misplaced unpredictable in some browsers.</w:t>
+      </w:r>
+    </w:p>
+    <w:p>
+      <w:pPr>
+        <w:pStyle w:val="NoSpacing"/>
+        <w:rPr>
+          <w:sz w:val="23"/>
+          <w:szCs w:val="23"/>
+        </w:rPr>
+      </w:pPr>
+    </w:p>
+    <w:p>
+      <w:pPr>
+        <w:pStyle w:val="NoSpacing"/>
+        <w:rPr>
+          <w:i/>
+          <w:color w:val="FF0000"/>
+          <w:sz w:val="23"/>
+          <w:szCs w:val="23"/>
+        </w:rPr>
+      </w:pPr>
+      <w:r>
+        <w:rPr>
+          <w:i/>
+          <w:color w:val="FF0000"/>
+          <w:sz w:val="23"/>
+          <w:szCs w:val="23"/>
+        </w:rPr>
+        <w:t xml:space="preserve">things that might be expected that were not implemented (don’t be too exhaustive – just some items that might help the marker to set their expectations properly); </w:t>
+      </w:r>
+    </w:p>
+    <w:p>
+      <w:pPr>
+        <w:pStyle w:val="NoSpacing"/>
+        <w:rPr>
+          <w:i/>
+          <w:color w:val="FF0000"/>
+          <w:sz w:val="23"/>
+          <w:szCs w:val="23"/>
+        </w:rPr>
+      </w:pPr>
+      <w:r>
+        <w:rPr>
+          <w:i/>
+          <w:color w:val="FF0000"/>
           <w:sz w:val="23"/>
           <w:szCs w:val="23"/>
         </w:rPr>
@@ -1031,6 +1508,8 @@
       </w:r>
       <w:r>
         <w:rPr>
+          <w:i/>
+          <w:color w:val="FF0000"/>
           <w:sz w:val="23"/>
           <w:szCs w:val="23"/>
         </w:rPr>
@@ -1050,22 +1529,6 @@
           <w:sz w:val="23"/>
           <w:szCs w:val="23"/>
         </w:rPr>
-        <w:t>Chrome is the recommended browser for this prototype. Unfortunately, there may be some technical issues with other browsers such as Microsoft Edge.</w:t>
-      </w:r>
-    </w:p>
-    <w:p>
-      <w:pPr>
-        <w:pStyle w:val="NoSpacing"/>
-        <w:rPr>
-          <w:sz w:val="23"/>
-          <w:szCs w:val="23"/>
-        </w:rPr>
-      </w:pPr>
-      <w:r>
-        <w:rPr>
-          <w:sz w:val="23"/>
-          <w:szCs w:val="23"/>
-        </w:rPr>
         <w:br w:type="page"/>
       </w:r>
     </w:p>
@@ -1073,21 +1536,45 @@
       <w:pPr>
         <w:pStyle w:val="NoSpacing"/>
         <w:rPr>
-          <w:sz w:val="23"/>
-          <w:szCs w:val="23"/>
-        </w:rPr>
-      </w:pPr>
-      <w:r>
-        <w:rPr>
+          <w:b/>
+          <w:sz w:val="23"/>
+          <w:szCs w:val="23"/>
+        </w:rPr>
+      </w:pPr>
+      <w:r>
+        <w:rPr>
+          <w:b/>
           <w:sz w:val="23"/>
           <w:szCs w:val="23"/>
         </w:rPr>
         <w:lastRenderedPageBreak/>
-        <w:t xml:space="preserve">Colour scheme: Describe the basic type of your site’s colour scheme (e.g. </w:t>
+        <w:t xml:space="preserve">Colour scheme: </w:t>
+      </w:r>
+    </w:p>
+    <w:p>
+      <w:pPr>
+        <w:pStyle w:val="NoSpacing"/>
+        <w:rPr>
+          <w:i/>
+          <w:color w:val="FF0000"/>
+          <w:sz w:val="23"/>
+          <w:szCs w:val="23"/>
+        </w:rPr>
+      </w:pPr>
+      <w:r>
+        <w:rPr>
+          <w:i/>
+          <w:color w:val="FF0000"/>
+          <w:sz w:val="23"/>
+          <w:szCs w:val="23"/>
+        </w:rPr>
+        <w:t xml:space="preserve">Describe the basic type of your site’s colour scheme (e.g. </w:t>
       </w:r>
       <w:r>
         <w:rPr>
           <w:b/>
+          <w:i/>
+          <w:color w:val="FF0000"/>
           <w:sz w:val="23"/>
           <w:szCs w:val="23"/>
         </w:rPr>
@@ -1095,6 +1582,8 @@
       </w:r>
       <w:r>
         <w:rPr>
+          <w:i/>
+          <w:color w:val="FF0000"/>
           <w:sz w:val="23"/>
           <w:szCs w:val="23"/>
         </w:rPr>
@@ -1107,77 +1596,115 @@
         <w:rPr>
           <w:sz w:val="23"/>
           <w:szCs w:val="23"/>
-        </w:rPr>
-      </w:pPr>
-      <w:r>
-        <w:rPr>
-          <w:sz w:val="23"/>
-          <w:szCs w:val="23"/>
-        </w:rPr>
-        <w:t>Main hue is Blue</w:t>
-      </w:r>
-      <w:r>
-        <w:rPr>
-          <w:sz w:val="23"/>
-          <w:szCs w:val="23"/>
-        </w:rPr>
-        <w:t xml:space="preserve"> and it is </w:t>
-      </w:r>
-      <w:r>
-        <w:rPr>
-          <w:sz w:val="23"/>
-          <w:szCs w:val="23"/>
           <w:lang w:val="en-US"/>
         </w:rPr>
+      </w:pPr>
+      <w:r>
+        <w:rPr>
+          <w:sz w:val="23"/>
+          <w:szCs w:val="23"/>
+        </w:rPr>
+        <w:t xml:space="preserve">The </w:t>
+      </w:r>
+      <w:r>
+        <w:rPr>
+          <w:sz w:val="23"/>
+          <w:szCs w:val="23"/>
+        </w:rPr>
+        <w:t xml:space="preserve">overall </w:t>
+      </w:r>
+      <w:r>
+        <w:rPr>
+          <w:sz w:val="23"/>
+          <w:szCs w:val="23"/>
+        </w:rPr>
+        <w:t>colour scheme is blue monochromatic.</w:t>
+      </w:r>
+      <w:r>
+        <w:rPr>
+          <w:sz w:val="23"/>
+          <w:szCs w:val="23"/>
+        </w:rPr>
+        <w:t xml:space="preserve"> </w:t>
+      </w:r>
+      <w:r>
+        <w:rPr>
+          <w:sz w:val="23"/>
+          <w:szCs w:val="23"/>
+        </w:rPr>
+        <w:t xml:space="preserve">The main hue of blue is </w:t>
+      </w:r>
+      <w:r>
+        <w:rPr>
+          <w:sz w:val="23"/>
+          <w:szCs w:val="23"/>
+          <w:lang w:val="en-US"/>
+        </w:rPr>
         <w:t>more comfortable to look at</w:t>
       </w:r>
-    </w:p>
-    <w:p>
-      <w:pPr>
-        <w:pStyle w:val="NoSpacing"/>
-        <w:rPr>
-          <w:sz w:val="23"/>
-          <w:szCs w:val="23"/>
-        </w:rPr>
-      </w:pPr>
-      <w:r>
-        <w:rPr>
-          <w:sz w:val="23"/>
-          <w:szCs w:val="23"/>
-        </w:rPr>
-        <w:t>Blue is a primary colour</w:t>
-      </w:r>
-    </w:p>
-    <w:p>
-      <w:pPr>
-        <w:pStyle w:val="NoSpacing"/>
-        <w:rPr>
-          <w:sz w:val="23"/>
-          <w:szCs w:val="23"/>
-        </w:rPr>
-      </w:pPr>
-      <w:r>
-        <w:rPr>
-          <w:sz w:val="23"/>
-          <w:szCs w:val="23"/>
-        </w:rPr>
-        <w:t>Dark-orange/orange-red is a tertiary colour</w:t>
-      </w:r>
-    </w:p>
-    <w:p>
-      <w:pPr>
-        <w:pStyle w:val="NoSpacing"/>
-        <w:rPr>
-          <w:sz w:val="23"/>
-          <w:szCs w:val="23"/>
-        </w:rPr>
-      </w:pPr>
       <w:r>
         <w:rPr>
           <w:sz w:val="23"/>
           <w:szCs w:val="23"/>
           <w:lang w:val="en-US"/>
         </w:rPr>
+        <w:t xml:space="preserve"> compared to the </w:t>
+      </w:r>
+      <w:r>
+        <w:rPr>
+          <w:sz w:val="23"/>
+          <w:szCs w:val="23"/>
+        </w:rPr>
+        <w:t>colours</w:t>
+      </w:r>
+      <w:r>
+        <w:rPr>
+          <w:sz w:val="23"/>
+          <w:szCs w:val="23"/>
+          <w:lang w:val="en-US"/>
+        </w:rPr>
+        <w:t xml:space="preserve"> at the other end of the </w:t>
+      </w:r>
+      <w:r>
+        <w:rPr>
+          <w:sz w:val="23"/>
+          <w:szCs w:val="23"/>
+          <w:lang w:val="en-US"/>
+        </w:rPr>
+        <w:t xml:space="preserve">colour </w:t>
+      </w:r>
+      <w:r>
+        <w:rPr>
+          <w:sz w:val="23"/>
+          <w:szCs w:val="23"/>
+          <w:lang w:val="en-US"/>
+        </w:rPr>
+        <w:t>spectrum such as red.</w:t>
+      </w:r>
+    </w:p>
+    <w:p>
+      <w:pPr>
+        <w:pStyle w:val="NoSpacing"/>
+        <w:rPr>
+          <w:sz w:val="23"/>
+          <w:szCs w:val="23"/>
+          <w:lang w:val="en-US"/>
+        </w:rPr>
+      </w:pPr>
+      <w:r>
+        <w:rPr>
+          <w:sz w:val="23"/>
+          <w:szCs w:val="23"/>
+          <w:lang w:val="en-US"/>
+        </w:rPr>
+        <w:t xml:space="preserve">The blue colour scheme of the webpage components and the white background form a good contrast. </w:t>
+      </w:r>
+      <w:r>
+        <w:rPr>
+          <w:sz w:val="23"/>
+          <w:szCs w:val="23"/>
+          <w:lang w:val="en-US"/>
+        </w:rPr>
         <w:t xml:space="preserve">The </w:t>
       </w:r>
       <w:r>
@@ -1186,24 +1713,15 @@
           <w:szCs w:val="23"/>
           <w:lang w:val="en-US"/>
         </w:rPr>
-        <w:t>greater contrast makes the darker object more dominant.</w:t>
-      </w:r>
-    </w:p>
-    <w:p>
-      <w:pPr>
-        <w:pStyle w:val="NoSpacing"/>
-        <w:rPr>
-          <w:sz w:val="23"/>
-          <w:szCs w:val="23"/>
-        </w:rPr>
-      </w:pPr>
+        <w:t xml:space="preserve">greater contrast makes the darker object more dominant </w:t>
+      </w:r>
       <w:r>
         <w:rPr>
           <w:sz w:val="23"/>
           <w:szCs w:val="23"/>
           <w:lang w:val="en-US"/>
         </w:rPr>
-        <w:t xml:space="preserve">Hence, inverse is harder to read </w:t>
+        <w:t xml:space="preserve">and is </w:t>
       </w:r>
       <w:r>
         <w:rPr>
@@ -1211,7 +1729,7 @@
           <w:szCs w:val="23"/>
           <w:lang w:val="en-US"/>
         </w:rPr>
-        <w:t xml:space="preserve">and this is </w:t>
+        <w:t>utilised</w:t>
       </w:r>
       <w:r>
         <w:rPr>
@@ -1219,7 +1737,7 @@
           <w:szCs w:val="23"/>
           <w:lang w:val="en-US"/>
         </w:rPr>
-        <w:t>used for titles or emphasis</w:t>
+        <w:t xml:space="preserve"> </w:t>
       </w:r>
       <w:r>
         <w:rPr>
@@ -1227,159 +1745,600 @@
           <w:szCs w:val="23"/>
           <w:lang w:val="en-US"/>
         </w:rPr>
+        <w:t>t</w:t>
+      </w:r>
+      <w:r>
+        <w:rPr>
+          <w:sz w:val="23"/>
+          <w:szCs w:val="23"/>
+          <w:lang w:val="en-US"/>
+        </w:rPr>
+        <w:t xml:space="preserve">o emphasis the </w:t>
+      </w:r>
+      <w:r>
+        <w:rPr>
+          <w:sz w:val="23"/>
+          <w:szCs w:val="23"/>
+          <w:lang w:val="en-US"/>
+        </w:rPr>
+        <w:t>titles</w:t>
+      </w:r>
+      <w:r>
+        <w:rPr>
+          <w:sz w:val="23"/>
+          <w:szCs w:val="23"/>
+          <w:lang w:val="en-US"/>
+        </w:rPr>
+        <w:t xml:space="preserve"> of each section.</w:t>
+      </w:r>
+      <w:r>
+        <w:rPr>
+          <w:sz w:val="23"/>
+          <w:szCs w:val="23"/>
+          <w:lang w:val="en-US"/>
+        </w:rPr>
+        <w:t xml:space="preserve"> It is also used to </w:t>
+      </w:r>
+      <w:r>
+        <w:rPr>
+          <w:sz w:val="23"/>
+          <w:szCs w:val="23"/>
+          <w:lang w:val="en-US"/>
+        </w:rPr>
+        <w:t>contrast the between ‘active’ webpage components and the ‘inactive’</w:t>
+      </w:r>
+      <w:r>
+        <w:rPr>
+          <w:sz w:val="23"/>
+          <w:szCs w:val="23"/>
+          <w:lang w:val="en-US"/>
+        </w:rPr>
+        <w:t xml:space="preserve"> </w:t>
+      </w:r>
+      <w:r>
+        <w:rPr>
+          <w:sz w:val="23"/>
+          <w:szCs w:val="23"/>
+          <w:lang w:val="en-US"/>
+        </w:rPr>
+        <w:t>ones.</w:t>
+      </w:r>
+    </w:p>
+    <w:p>
+      <w:pPr>
+        <w:pStyle w:val="NoSpacing"/>
+        <w:rPr>
+          <w:sz w:val="23"/>
+          <w:szCs w:val="23"/>
+        </w:rPr>
+      </w:pPr>
+      <w:r>
+        <w:rPr>
+          <w:sz w:val="23"/>
+          <w:szCs w:val="23"/>
+        </w:rPr>
+        <w:t xml:space="preserve">Additionally, </w:t>
+      </w:r>
+      <w:r>
+        <w:rPr>
+          <w:sz w:val="23"/>
+          <w:szCs w:val="23"/>
+          <w:lang w:val="en-US"/>
+        </w:rPr>
+        <w:t>t</w:t>
+      </w:r>
+      <w:r>
+        <w:rPr>
+          <w:sz w:val="23"/>
+          <w:szCs w:val="23"/>
+          <w:lang w:val="en-US"/>
+        </w:rPr>
+        <w:t>he complimentary</w:t>
+      </w:r>
+      <w:r>
+        <w:rPr>
+          <w:sz w:val="23"/>
+          <w:szCs w:val="23"/>
+          <w:lang w:val="en-US"/>
+        </w:rPr>
+        <w:t xml:space="preserve"> colour scheme of dark-orange and blue is also used </w:t>
+      </w:r>
+      <w:r>
+        <w:rPr>
+          <w:sz w:val="23"/>
+          <w:szCs w:val="23"/>
+          <w:lang w:val="en-US"/>
+        </w:rPr>
+        <w:t xml:space="preserve">in specific sections within the webpages </w:t>
+      </w:r>
+      <w:r>
+        <w:rPr>
+          <w:sz w:val="23"/>
+          <w:szCs w:val="23"/>
+          <w:lang w:val="en-US"/>
+        </w:rPr>
+        <w:t xml:space="preserve">to emphasis some interaction elements such as </w:t>
+      </w:r>
+      <w:r>
+        <w:rPr>
+          <w:sz w:val="23"/>
+          <w:szCs w:val="23"/>
+          <w:lang w:val="en-US"/>
+        </w:rPr>
+        <w:t xml:space="preserve">clickable </w:t>
+      </w:r>
+      <w:r>
+        <w:rPr>
+          <w:sz w:val="23"/>
+          <w:szCs w:val="23"/>
+          <w:lang w:val="en-US"/>
+        </w:rPr>
+        <w:t>buttons.</w:t>
+      </w:r>
+      <w:r>
+        <w:t xml:space="preserve"> </w:t>
+      </w:r>
+      <w:r>
+        <w:rPr>
+          <w:sz w:val="23"/>
+          <w:szCs w:val="23"/>
+          <w:lang w:val="en-US"/>
+        </w:rPr>
+        <w:t>The dark-orange colour of some interaction elements also help to emphasise the existance of these components</w:t>
+      </w:r>
+      <w:r>
+        <w:rPr>
+          <w:sz w:val="23"/>
+          <w:szCs w:val="23"/>
+          <w:lang w:val="en-US"/>
+        </w:rPr>
+        <w:t xml:space="preserve"> when compared to the blue background</w:t>
+      </w:r>
+      <w:r>
+        <w:rPr>
+          <w:sz w:val="23"/>
+          <w:szCs w:val="23"/>
+          <w:lang w:val="en-US"/>
+        </w:rPr>
         <w:t>.</w:t>
       </w:r>
-    </w:p>
-    <w:p>
-      <w:pPr>
-        <w:pStyle w:val="NoSpacing"/>
-        <w:rPr>
-          <w:sz w:val="23"/>
-          <w:szCs w:val="23"/>
-        </w:rPr>
-      </w:pPr>
       <w:r>
         <w:rPr>
           <w:sz w:val="23"/>
           <w:szCs w:val="23"/>
           <w:lang w:val="en-US"/>
         </w:rPr>
-        <w:t>Primary colour: blue monochrome</w:t>
-      </w:r>
-      <w:r>
-        <w:rPr>
-          <w:sz w:val="23"/>
-          <w:szCs w:val="23"/>
-        </w:rPr>
-        <w:t xml:space="preserve"> for titles</w:t>
-      </w:r>
+        <w:t xml:space="preserve"> </w:t>
+      </w:r>
+      <w:r>
+        <w:rPr>
+          <w:sz w:val="23"/>
+          <w:szCs w:val="23"/>
+          <w:lang w:val="en-US"/>
+        </w:rPr>
+        <w:t>Furthermore, t</w:t>
+      </w:r>
+      <w:r>
+        <w:t>he c</w:t>
+      </w:r>
+      <w:r>
+        <w:rPr>
+          <w:sz w:val="23"/>
+          <w:szCs w:val="23"/>
+          <w:lang w:val="en-US"/>
+        </w:rPr>
+        <w:t>omplementary colours produce an exciting, dynamic pattern.</w:t>
+      </w:r>
+    </w:p>
+    <w:p>
+      <w:pPr>
+        <w:pStyle w:val="NoSpacing"/>
+        <w:rPr>
+          <w:sz w:val="23"/>
+          <w:szCs w:val="23"/>
+        </w:rPr>
+      </w:pPr>
     </w:p>
     <w:tbl>
       <w:tblPr>
-        <w:tblW w:w="6000" w:type="dxa"/>
-        <w:tblBorders>
-          <w:top w:val="single" w:sz="6" w:space="0" w:color="CCCCCC"/>
-          <w:left w:val="single" w:sz="6" w:space="0" w:color="CCCCCC"/>
-          <w:bottom w:val="single" w:sz="6" w:space="0" w:color="CCCCCC"/>
-          <w:right w:val="single" w:sz="6" w:space="0" w:color="CCCCCC"/>
-        </w:tblBorders>
-        <w:shd w:val="clear" w:color="auto" w:fill="FFFFF8"/>
-        <w:tblCellMar>
-          <w:top w:w="75" w:type="dxa"/>
-          <w:left w:w="75" w:type="dxa"/>
-          <w:bottom w:w="75" w:type="dxa"/>
-          <w:right w:w="75" w:type="dxa"/>
-        </w:tblCellMar>
+        <w:tblStyle w:val="TableGrid"/>
+        <w:tblW w:w="0" w:type="auto"/>
         <w:tblLook w:val="04A0" w:firstRow="1" w:lastRow="0" w:firstColumn="1" w:lastColumn="0" w:noHBand="0" w:noVBand="1"/>
       </w:tblPr>
       <w:tblGrid>
-        <w:gridCol w:w="1931"/>
-        <w:gridCol w:w="1630"/>
-        <w:gridCol w:w="2439"/>
+        <w:gridCol w:w="3005"/>
+        <w:gridCol w:w="3005"/>
+        <w:gridCol w:w="3006"/>
       </w:tblGrid>
       <w:tr>
-        <w:trPr>
-          <w:trHeight w:val="720"/>
-        </w:trPr>
         <w:tc>
           <w:tcPr>
-            <w:tcW w:w="0" w:type="auto"/>
-            <w:tcBorders>
-              <w:top w:val="single" w:sz="6" w:space="0" w:color="CCCCCC"/>
-              <w:left w:val="single" w:sz="6" w:space="0" w:color="CCCCCC"/>
-              <w:bottom w:val="single" w:sz="6" w:space="0" w:color="CCCCCC"/>
-              <w:right w:val="single" w:sz="6" w:space="0" w:color="CCCCCC"/>
-            </w:tcBorders>
-            <w:shd w:val="clear" w:color="auto" w:fill="FFFFF8"/>
-            <w:vAlign w:val="center"/>
-            <w:hideMark/>
+            <w:tcW w:w="3005" w:type="dxa"/>
+            <w:shd w:val="clear" w:color="auto" w:fill="FF8C00"/>
           </w:tcPr>
           <w:p>
             <w:pPr>
               <w:pStyle w:val="NoSpacing"/>
               <w:rPr>
-                <w:rFonts w:ascii="Arial" w:eastAsia="Times New Roman" w:hAnsi="Arial" w:cs="Arial"/>
-                <w:color w:val="222222"/>
-                <w:sz w:val="23"/>
-                <w:szCs w:val="23"/>
+                <w:color w:val="FFFFFF" w:themeColor="background1"/>
               </w:rPr>
             </w:pPr>
             <w:r>
               <w:rPr>
-                <w:rFonts w:ascii="Arial" w:eastAsia="Times New Roman" w:hAnsi="Arial" w:cs="Arial"/>
-                <w:color w:val="222222"/>
-                <w:sz w:val="23"/>
-                <w:szCs w:val="23"/>
+                <w:color w:val="FFFFFF" w:themeColor="background1"/>
               </w:rPr>
-              <w:t>darkorange</w:t>
+              <w:t>Dark-orange</w:t>
             </w:r>
           </w:p>
         </w:tc>
         <w:tc>
           <w:tcPr>
-            <w:tcW w:w="0" w:type="auto"/>
-            <w:tcBorders>
-              <w:top w:val="single" w:sz="6" w:space="0" w:color="CCCCCC"/>
-              <w:left w:val="single" w:sz="6" w:space="0" w:color="CCCCCC"/>
-              <w:bottom w:val="single" w:sz="6" w:space="0" w:color="CCCCCC"/>
-              <w:right w:val="single" w:sz="6" w:space="0" w:color="CCCCCC"/>
-            </w:tcBorders>
-            <w:shd w:val="clear" w:color="auto" w:fill="FFFFF8"/>
-            <w:vAlign w:val="center"/>
-            <w:hideMark/>
+            <w:tcW w:w="3005" w:type="dxa"/>
+          </w:tcPr>
+          <w:p>
+            <w:pPr>
+              <w:pStyle w:val="NoSpacing"/>
+            </w:pPr>
+            <w:r>
+              <w:t>R</w:t>
+            </w:r>
+            <w:r>
+              <w:t>GB</w:t>
+            </w:r>
+            <w:r>
+              <w:t>: 255,140, 0</w:t>
+            </w:r>
+          </w:p>
+        </w:tc>
+        <w:tc>
+          <w:tcPr>
+            <w:tcW w:w="3006" w:type="dxa"/>
+          </w:tcPr>
+          <w:p>
+            <w:pPr>
+              <w:pStyle w:val="NoSpacing"/>
+            </w:pPr>
+            <w:r>
+              <w:t>The s</w:t>
+            </w:r>
+            <w:r>
+              <w:t>earch and s</w:t>
+            </w:r>
+            <w:r>
+              <w:t>ubmission buttons</w:t>
+            </w:r>
+          </w:p>
+        </w:tc>
+      </w:tr>
+      <w:tr>
+        <w:tc>
+          <w:tcPr>
+            <w:tcW w:w="3005" w:type="dxa"/>
+            <w:shd w:val="clear" w:color="auto" w:fill="002060"/>
           </w:tcPr>
           <w:p>
             <w:pPr>
               <w:pStyle w:val="NoSpacing"/>
               <w:rPr>
-                <w:rFonts w:ascii="Arial" w:eastAsia="Times New Roman" w:hAnsi="Arial" w:cs="Arial"/>
-                <w:color w:val="222222"/>
-                <w:sz w:val="23"/>
-                <w:szCs w:val="23"/>
+                <w:color w:val="FFFFFF" w:themeColor="background1"/>
               </w:rPr>
             </w:pPr>
             <w:r>
               <w:rPr>
-                <w:rFonts w:ascii="Arial" w:eastAsia="Times New Roman" w:hAnsi="Arial" w:cs="Arial"/>
-                <w:color w:val="222222"/>
-                <w:sz w:val="23"/>
-                <w:szCs w:val="23"/>
+                <w:color w:val="FFFFFF" w:themeColor="background1"/>
               </w:rPr>
-              <w:t>#FF8C00</w:t>
+              <w:t>Dark-blue</w:t>
             </w:r>
           </w:p>
         </w:tc>
         <w:tc>
           <w:tcPr>
-            <w:tcW w:w="0" w:type="auto"/>
-            <w:tcBorders>
-              <w:top w:val="single" w:sz="6" w:space="0" w:color="CCCCCC"/>
-              <w:left w:val="single" w:sz="6" w:space="0" w:color="CCCCCC"/>
-              <w:bottom w:val="single" w:sz="6" w:space="0" w:color="CCCCCC"/>
-              <w:right w:val="single" w:sz="6" w:space="0" w:color="CCCCCC"/>
-            </w:tcBorders>
-            <w:shd w:val="clear" w:color="auto" w:fill="FFFFF8"/>
-            <w:vAlign w:val="center"/>
-            <w:hideMark/>
+            <w:tcW w:w="3005" w:type="dxa"/>
+          </w:tcPr>
+          <w:p>
+            <w:pPr>
+              <w:pStyle w:val="NoSpacing"/>
+            </w:pPr>
+            <w:r>
+              <w:t>RGB: 3, 33, 84</w:t>
+            </w:r>
+          </w:p>
+        </w:tc>
+        <w:tc>
+          <w:tcPr>
+            <w:tcW w:w="3006" w:type="dxa"/>
+          </w:tcPr>
+          <w:p>
+            <w:pPr>
+              <w:pStyle w:val="NoSpacing"/>
+            </w:pPr>
+            <w:r>
+              <w:t>The t</w:t>
+            </w:r>
+            <w:r>
+              <w:t>op navigation bar</w:t>
+            </w:r>
+            <w:r>
+              <w:t>s</w:t>
+            </w:r>
+            <w:r>
+              <w:t>.</w:t>
+            </w:r>
+          </w:p>
+        </w:tc>
+      </w:tr>
+      <w:tr>
+        <w:tc>
+          <w:tcPr>
+            <w:tcW w:w="3005" w:type="dxa"/>
+            <w:shd w:val="clear" w:color="auto" w:fill="0079B1"/>
           </w:tcPr>
           <w:p>
             <w:pPr>
               <w:pStyle w:val="NoSpacing"/>
               <w:rPr>
-                <w:rFonts w:ascii="Arial" w:eastAsia="Times New Roman" w:hAnsi="Arial" w:cs="Arial"/>
-                <w:color w:val="222222"/>
-                <w:sz w:val="23"/>
-                <w:szCs w:val="23"/>
+                <w:color w:val="FFFFFF" w:themeColor="background1"/>
               </w:rPr>
             </w:pPr>
             <w:r>
               <w:rPr>
-                <w:rFonts w:ascii="Arial" w:eastAsia="Times New Roman" w:hAnsi="Arial" w:cs="Arial"/>
-                <w:color w:val="222222"/>
-                <w:sz w:val="23"/>
-                <w:szCs w:val="23"/>
+                <w:color w:val="FFFFFF" w:themeColor="background1"/>
               </w:rPr>
-              <w:t>rgb(255,140,0)</w:t>
+              <w:t>Navy-blue</w:t>
+            </w:r>
+          </w:p>
+        </w:tc>
+        <w:tc>
+          <w:tcPr>
+            <w:tcW w:w="3005" w:type="dxa"/>
+          </w:tcPr>
+          <w:p>
+            <w:pPr>
+              <w:pStyle w:val="NoSpacing"/>
+            </w:pPr>
+            <w:r>
+              <w:t>RGB: 0,</w:t>
+            </w:r>
+            <w:r>
+              <w:t xml:space="preserve"> </w:t>
+            </w:r>
+            <w:r>
+              <w:t>121,</w:t>
+            </w:r>
+            <w:r>
+              <w:t xml:space="preserve"> </w:t>
+            </w:r>
+            <w:r>
+              <w:t>177</w:t>
+            </w:r>
+          </w:p>
+        </w:tc>
+        <w:tc>
+          <w:tcPr>
+            <w:tcW w:w="3006" w:type="dxa"/>
+          </w:tcPr>
+          <w:p>
+            <w:pPr>
+              <w:pStyle w:val="NoSpacing"/>
+            </w:pPr>
+            <w:r>
+              <w:t>The t</w:t>
+            </w:r>
+            <w:r>
+              <w:t>i</w:t>
+            </w:r>
+            <w:r>
+              <w:t>t</w:t>
+            </w:r>
+            <w:r>
+              <w:t>le</w:t>
+            </w:r>
+            <w:r>
+              <w:t>s</w:t>
+            </w:r>
+            <w:r>
+              <w:t xml:space="preserve"> for each section, </w:t>
+            </w:r>
+            <w:r>
+              <w:t xml:space="preserve">the </w:t>
+            </w:r>
+            <w:r>
+              <w:t>‘active’ webpage elements</w:t>
+            </w:r>
+            <w:r>
+              <w:t xml:space="preserve">, </w:t>
+            </w:r>
+            <w:r>
+              <w:t xml:space="preserve">the </w:t>
+            </w:r>
+            <w:r>
+              <w:t xml:space="preserve">border lines, </w:t>
+            </w:r>
+            <w:r>
+              <w:t xml:space="preserve">the </w:t>
+            </w:r>
+            <w:r>
+              <w:t>label</w:t>
+            </w:r>
+            <w:r>
+              <w:t>s</w:t>
+            </w:r>
+            <w:r>
+              <w:t xml:space="preserve"> for some </w:t>
+            </w:r>
+            <w:r>
+              <w:t xml:space="preserve">webpage </w:t>
+            </w:r>
+            <w:r>
+              <w:t>elements</w:t>
+            </w:r>
+            <w:r>
+              <w:t>, some hyperlinks</w:t>
+            </w:r>
+          </w:p>
+        </w:tc>
+      </w:tr>
+      <w:tr>
+        <w:tc>
+          <w:tcPr>
+            <w:tcW w:w="3005" w:type="dxa"/>
+            <w:shd w:val="clear" w:color="auto" w:fill="00D3ED"/>
+          </w:tcPr>
+          <w:p>
+            <w:pPr>
+              <w:pStyle w:val="NoSpacing"/>
+              <w:rPr>
+                <w:color w:val="FFFFFF" w:themeColor="background1"/>
+              </w:rPr>
+            </w:pPr>
+            <w:r>
+              <w:rPr>
+                <w:color w:val="FFFFFF" w:themeColor="background1"/>
+              </w:rPr>
+              <w:t>Light-blue</w:t>
+            </w:r>
+          </w:p>
+        </w:tc>
+        <w:tc>
+          <w:tcPr>
+            <w:tcW w:w="3005" w:type="dxa"/>
+          </w:tcPr>
+          <w:p>
+            <w:pPr>
+              <w:pStyle w:val="NoSpacing"/>
+            </w:pPr>
+            <w:r>
+              <w:t>RGB: 0,</w:t>
+            </w:r>
+            <w:r>
+              <w:t xml:space="preserve"> </w:t>
+            </w:r>
+            <w:r>
+              <w:t>211,</w:t>
+            </w:r>
+            <w:r>
+              <w:t xml:space="preserve"> </w:t>
+            </w:r>
+            <w:r>
+              <w:t>237</w:t>
+            </w:r>
+          </w:p>
+        </w:tc>
+        <w:tc>
+          <w:tcPr>
+            <w:tcW w:w="3006" w:type="dxa"/>
+          </w:tcPr>
+          <w:p>
+            <w:pPr>
+              <w:pStyle w:val="NoSpacing"/>
+            </w:pPr>
+            <w:r>
+              <w:t>The user av</w:t>
+            </w:r>
+            <w:r>
+              <w:t>ators in the discussion section</w:t>
+            </w:r>
+          </w:p>
+        </w:tc>
+      </w:tr>
+      <w:tr>
+        <w:tc>
+          <w:tcPr>
+            <w:tcW w:w="3005" w:type="dxa"/>
+            <w:shd w:val="clear" w:color="auto" w:fill="FF6F4C"/>
+          </w:tcPr>
+          <w:p>
+            <w:pPr>
+              <w:pStyle w:val="NoSpacing"/>
+              <w:rPr>
+                <w:color w:val="FFFFFF" w:themeColor="background1"/>
+              </w:rPr>
+            </w:pPr>
+            <w:r>
+              <w:rPr>
+                <w:color w:val="FFFFFF" w:themeColor="background1"/>
+              </w:rPr>
+              <w:t>Orange</w:t>
+            </w:r>
+          </w:p>
+        </w:tc>
+        <w:tc>
+          <w:tcPr>
+            <w:tcW w:w="3005" w:type="dxa"/>
+          </w:tcPr>
+          <w:p>
+            <w:pPr>
+              <w:pStyle w:val="NoSpacing"/>
+            </w:pPr>
+            <w:r>
+              <w:t>RGB: 255,111,76</w:t>
+            </w:r>
+          </w:p>
+        </w:tc>
+        <w:tc>
+          <w:tcPr>
+            <w:tcW w:w="3006" w:type="dxa"/>
+          </w:tcPr>
+          <w:p>
+            <w:pPr>
+              <w:pStyle w:val="NoSpacing"/>
+            </w:pPr>
+            <w:r>
+              <w:t>The user av</w:t>
+            </w:r>
+            <w:r>
+              <w:t>ators in the discussion section</w:t>
+            </w:r>
+          </w:p>
+        </w:tc>
+      </w:tr>
+      <w:tr>
+        <w:tc>
+          <w:tcPr>
+            <w:tcW w:w="3005" w:type="dxa"/>
+            <w:shd w:val="clear" w:color="auto" w:fill="000000" w:themeFill="text1"/>
+          </w:tcPr>
+          <w:p>
+            <w:pPr>
+              <w:pStyle w:val="NoSpacing"/>
+              <w:rPr>
+                <w:color w:val="FFFFFF" w:themeColor="background1"/>
+              </w:rPr>
+            </w:pPr>
+            <w:r>
+              <w:rPr>
+                <w:color w:val="FFFFFF" w:themeColor="background1"/>
+              </w:rPr>
+              <w:t>Black</w:t>
+            </w:r>
+          </w:p>
+        </w:tc>
+        <w:tc>
+          <w:tcPr>
+            <w:tcW w:w="3005" w:type="dxa"/>
+          </w:tcPr>
+          <w:p>
+            <w:pPr>
+              <w:pStyle w:val="NoSpacing"/>
+            </w:pPr>
+            <w:r>
+              <w:t>RGB: 0, 0, 0</w:t>
+            </w:r>
+          </w:p>
+        </w:tc>
+        <w:tc>
+          <w:tcPr>
+            <w:tcW w:w="3006" w:type="dxa"/>
+          </w:tcPr>
+          <w:p>
+            <w:pPr>
+              <w:pStyle w:val="NoSpacing"/>
+            </w:pPr>
+            <w:r>
+              <w:t>The default f</w:t>
+            </w:r>
+            <w:r>
+              <w:t>ont colour for most of the text</w:t>
             </w:r>
           </w:p>
         </w:tc>
@@ -1388,174 +2347,108 @@
     <w:p>
       <w:pPr>
         <w:pStyle w:val="NoSpacing"/>
-        <w:rPr>
-          <w:sz w:val="23"/>
-          <w:szCs w:val="23"/>
-        </w:rPr>
-      </w:pPr>
-      <w:r>
-        <w:rPr>
-          <w:sz w:val="23"/>
-          <w:szCs w:val="23"/>
-        </w:rPr>
-        <w:t>rgb(3, 33, 84)</w:t>
-      </w:r>
-      <w:r>
-        <w:rPr>
-          <w:sz w:val="23"/>
-          <w:szCs w:val="23"/>
-        </w:rPr>
-        <w:t xml:space="preserve">, </w:t>
-      </w:r>
-      <w:r>
-        <w:rPr>
-          <w:sz w:val="23"/>
-          <w:szCs w:val="23"/>
-        </w:rPr>
-        <w:t>#032154</w:t>
-      </w:r>
-    </w:p>
-    <w:p>
-      <w:pPr>
-        <w:pStyle w:val="NoSpacing"/>
-        <w:rPr>
-          <w:rStyle w:val="apple-converted-space"/>
-          <w:sz w:val="23"/>
-          <w:szCs w:val="23"/>
-        </w:rPr>
-      </w:pPr>
-      <w:r>
-        <w:rPr>
-          <w:rFonts w:ascii="Helvetica" w:hAnsi="Helvetica" w:cs="Helvetica"/>
-          <w:color w:val="000000"/>
-          <w:sz w:val="27"/>
-          <w:szCs w:val="27"/>
-        </w:rPr>
-        <w:t>HEX #0079b1, RGB(0,121,177),</w:t>
-      </w:r>
-      <w:r>
-        <w:rPr>
-          <w:rStyle w:val="apple-converted-space"/>
-          <w:rFonts w:ascii="Helvetica" w:hAnsi="Helvetica" w:cs="Helvetica"/>
-          <w:color w:val="000000"/>
-          <w:sz w:val="27"/>
-          <w:szCs w:val="27"/>
-        </w:rPr>
-        <w:t> </w:t>
-      </w:r>
-    </w:p>
-    <w:p>
-      <w:pPr>
-        <w:pStyle w:val="NoSpacing"/>
-        <w:rPr>
-          <w:sz w:val="23"/>
-          <w:szCs w:val="23"/>
-        </w:rPr>
-      </w:pPr>
-      <w:r>
-        <w:rPr>
-          <w:rStyle w:val="apple-converted-space"/>
-          <w:rFonts w:ascii="Helvetica" w:hAnsi="Helvetica" w:cs="Helvetica"/>
-          <w:color w:val="000000"/>
-          <w:sz w:val="27"/>
-          <w:szCs w:val="27"/>
-        </w:rPr>
-        <w:t> </w:t>
-      </w:r>
-      <w:r>
-        <w:rPr>
-          <w:rFonts w:ascii="Helvetica" w:hAnsi="Helvetica" w:cs="Helvetica"/>
-          <w:color w:val="000000"/>
-          <w:sz w:val="27"/>
-          <w:szCs w:val="27"/>
-        </w:rPr>
-        <w:t>HEX #00d3ed, RGB(0,211,237)</w:t>
-      </w:r>
-    </w:p>
-    <w:p>
-      <w:pPr>
-        <w:pStyle w:val="NoSpacing"/>
-        <w:rPr>
-          <w:sz w:val="23"/>
-          <w:szCs w:val="23"/>
-        </w:rPr>
-      </w:pPr>
-      <w:r>
-        <w:rPr>
-          <w:rFonts w:ascii="Helvetica" w:hAnsi="Helvetica" w:cs="Helvetica"/>
-          <w:color w:val="000000"/>
-          <w:sz w:val="27"/>
-          <w:szCs w:val="27"/>
-        </w:rPr>
-        <w:t>HEX #ff6f4c, RGB(255,111,76),</w:t>
-      </w:r>
-      <w:r>
-        <w:rPr>
-          <w:rStyle w:val="apple-converted-space"/>
-          <w:rFonts w:ascii="Helvetica" w:hAnsi="Helvetica" w:cs="Helvetica"/>
-          <w:color w:val="000000"/>
-          <w:sz w:val="27"/>
-          <w:szCs w:val="27"/>
-        </w:rPr>
-        <w:t> </w:t>
-      </w:r>
-    </w:p>
-    <w:p>
-      <w:pPr>
-        <w:pStyle w:val="NoSpacing"/>
-      </w:pPr>
-    </w:p>
-    <w:p>
-      <w:pPr>
-        <w:pStyle w:val="NoSpacing"/>
-        <w:rPr>
-          <w:sz w:val="23"/>
-          <w:szCs w:val="23"/>
-        </w:rPr>
-      </w:pPr>
-      <w:r>
-        <w:rPr>
-          <w:sz w:val="23"/>
-          <w:szCs w:val="23"/>
-        </w:rPr>
-        <w:t>Borders scheme: Provide a description of your approach regarding choices of lines and borders, backgrounds (including images), use of white space and any other methods for grouping or s</w:t>
-      </w:r>
-      <w:r>
-        <w:rPr>
-          <w:sz w:val="23"/>
-          <w:szCs w:val="23"/>
-        </w:rPr>
-        <w:t>egmenting content on your site.</w:t>
-      </w:r>
-    </w:p>
-    <w:p>
-      <w:pPr>
-        <w:pStyle w:val="NoSpacing"/>
-        <w:rPr>
-          <w:sz w:val="23"/>
-          <w:szCs w:val="23"/>
-        </w:rPr>
-      </w:pPr>
-    </w:p>
-    <w:p>
-      <w:pPr>
-        <w:pStyle w:val="NoSpacing"/>
-        <w:rPr>
-          <w:sz w:val="23"/>
-          <w:szCs w:val="23"/>
-        </w:rPr>
-      </w:pPr>
-    </w:p>
-    <w:p>
-      <w:pPr>
-        <w:pStyle w:val="NoSpacing"/>
-        <w:rPr>
-          <w:sz w:val="23"/>
-          <w:szCs w:val="23"/>
-        </w:rPr>
-      </w:pPr>
-      <w:r>
-        <w:rPr>
+      </w:pPr>
+    </w:p>
+    <w:p>
+      <w:pPr>
+        <w:pStyle w:val="NoSpacing"/>
+        <w:rPr>
+          <w:sz w:val="23"/>
+          <w:szCs w:val="23"/>
+        </w:rPr>
+      </w:pPr>
+      <w:r>
+        <w:rPr>
+          <w:b/>
+          <w:sz w:val="23"/>
+          <w:szCs w:val="23"/>
+        </w:rPr>
+        <w:t>Borders scheme:</w:t>
+      </w:r>
+      <w:r>
+        <w:rPr>
+          <w:sz w:val="23"/>
+          <w:szCs w:val="23"/>
+        </w:rPr>
+        <w:t xml:space="preserve"> </w:t>
+      </w:r>
+    </w:p>
+    <w:p>
+      <w:pPr>
+        <w:pStyle w:val="NoSpacing"/>
+        <w:rPr>
+          <w:i/>
+          <w:sz w:val="23"/>
+          <w:szCs w:val="23"/>
+        </w:rPr>
+      </w:pPr>
+      <w:r>
+        <w:rPr>
+          <w:i/>
+          <w:sz w:val="23"/>
+          <w:szCs w:val="23"/>
+        </w:rPr>
+        <w:t xml:space="preserve">Provide a description of your approach regarding choices of lines and borders, backgrounds (including images), use of white space and any other methods for </w:t>
+      </w:r>
+      <w:r>
+        <w:rPr>
+          <w:b/>
+          <w:i/>
+          <w:sz w:val="23"/>
+          <w:szCs w:val="23"/>
+        </w:rPr>
+        <w:t>grouping or s</w:t>
+      </w:r>
+      <w:r>
+        <w:rPr>
+          <w:b/>
+          <w:i/>
+          <w:sz w:val="23"/>
+          <w:szCs w:val="23"/>
+        </w:rPr>
+        <w:t>egmenting</w:t>
+      </w:r>
+      <w:r>
+        <w:rPr>
+          <w:i/>
+          <w:sz w:val="23"/>
+          <w:szCs w:val="23"/>
+        </w:rPr>
+        <w:t xml:space="preserve"> content on your site.</w:t>
+      </w:r>
+    </w:p>
+    <w:p>
+      <w:pPr>
+        <w:pStyle w:val="NoSpacing"/>
+        <w:rPr>
+          <w:i/>
+          <w:sz w:val="23"/>
+          <w:szCs w:val="23"/>
+        </w:rPr>
+      </w:pPr>
+    </w:p>
+    <w:p>
+      <w:pPr>
+        <w:pStyle w:val="NoSpacing"/>
+        <w:rPr>
+          <w:i/>
+          <w:sz w:val="23"/>
+          <w:szCs w:val="23"/>
+        </w:rPr>
+      </w:pPr>
+    </w:p>
+    <w:p>
+      <w:pPr>
+        <w:pStyle w:val="NoSpacing"/>
+        <w:rPr>
+          <w:i/>
+          <w:sz w:val="23"/>
+          <w:szCs w:val="23"/>
+        </w:rPr>
+      </w:pPr>
+      <w:r>
+        <w:rPr>
+          <w:i/>
           <w:sz w:val="23"/>
           <w:szCs w:val="23"/>
         </w:rPr>
@@ -1588,32 +2481,116 @@
       </w:pPr>
       <w:r>
         <w:rPr>
+          <w:b/>
           <w:sz w:val="23"/>
           <w:szCs w:val="23"/>
         </w:rPr>
         <w:lastRenderedPageBreak/>
-        <w:t>Fonts scheme: As a table provide one row for each font used in the interface. Provide the font name (including important style aspects, like bold or italic), some example type and a description of its role in the interface. Provide a brief justification of the overall approach (100-250 words including words in the table).</w:t>
-      </w:r>
-    </w:p>
-    <w:p>
-      <w:pPr>
-        <w:pStyle w:val="NoSpacing"/>
-      </w:pPr>
-    </w:p>
-    <w:p>
-      <w:pPr>
-        <w:pStyle w:val="NoSpacing"/>
-        <w:rPr>
-          <w:sz w:val="23"/>
-          <w:szCs w:val="23"/>
-        </w:rPr>
-      </w:pPr>
-      <w:r>
-        <w:rPr>
-          <w:sz w:val="23"/>
-          <w:szCs w:val="23"/>
-        </w:rPr>
-        <w:t xml:space="preserve">Resources used: List all external resources used for Task Two as a bulleted list or table including the source and a description of the role it plays in your design. This should include all JavaScript libraries you included and any images that you did not create yourself. </w:t>
+        <w:t>Fonts scheme</w:t>
+      </w:r>
+      <w:r>
+        <w:rPr>
+          <w:sz w:val="23"/>
+          <w:szCs w:val="23"/>
+        </w:rPr>
+        <w:t>:</w:t>
+      </w:r>
+    </w:p>
+    <w:p>
+      <w:pPr>
+        <w:pStyle w:val="NoSpacing"/>
+        <w:rPr>
+          <w:i/>
+          <w:sz w:val="23"/>
+          <w:szCs w:val="23"/>
+        </w:rPr>
+      </w:pPr>
+      <w:r>
+        <w:rPr>
+          <w:i/>
+          <w:sz w:val="23"/>
+          <w:szCs w:val="23"/>
+        </w:rPr>
+        <w:t>As a table provide one row for each font used in the interface. Provide the font name (including important style aspects, like bold or italic), some example type and a description of its role in the interface. Provide a brief justification of the overall approach (100-250 words including words in the table).</w:t>
+      </w:r>
+    </w:p>
+    <w:p>
+      <w:pPr>
+        <w:pStyle w:val="NoSpacing"/>
+        <w:rPr>
+          <w:color w:val="FF0000"/>
+          <w:sz w:val="23"/>
+          <w:szCs w:val="23"/>
+        </w:rPr>
+      </w:pPr>
+      <w:r>
+        <w:rPr>
+          <w:color w:val="FF0000"/>
+          <w:sz w:val="23"/>
+          <w:szCs w:val="23"/>
+        </w:rPr>
+        <w:t xml:space="preserve">Overall the default text is used the most in the </w:t>
+      </w:r>
+      <w:bookmarkStart w:id="0" w:name="_GoBack"/>
+      <w:bookmarkEnd w:id="0"/>
+    </w:p>
+    <w:p>
+      <w:pPr>
+        <w:pStyle w:val="NoSpacing"/>
+        <w:numPr>
+          <w:ilvl w:val="0"/>
+          <w:numId w:val="9"/>
+        </w:numPr>
+      </w:pPr>
+      <w:r>
+        <w:t>Brush Script Std, Brush Script MT, cursive</w:t>
+      </w:r>
+      <w:r>
+        <w:t>, BOLDed</w:t>
+      </w:r>
+    </w:p>
+    <w:p>
+      <w:pPr>
+        <w:pStyle w:val="NoSpacing"/>
+        <w:numPr>
+          <w:ilvl w:val="0"/>
+          <w:numId w:val="9"/>
+        </w:numPr>
+      </w:pPr>
+    </w:p>
+    <w:p>
+      <w:pPr>
+        <w:pStyle w:val="NoSpacing"/>
+        <w:rPr>
+          <w:sz w:val="23"/>
+          <w:szCs w:val="23"/>
+        </w:rPr>
+      </w:pPr>
+      <w:r>
+        <w:rPr>
+          <w:b/>
+          <w:sz w:val="23"/>
+          <w:szCs w:val="23"/>
+        </w:rPr>
+        <w:t>Resources used:</w:t>
+      </w:r>
+    </w:p>
+    <w:p>
+      <w:pPr>
+        <w:pStyle w:val="NoSpacing"/>
+        <w:rPr>
+          <w:i/>
+          <w:sz w:val="23"/>
+          <w:szCs w:val="23"/>
+        </w:rPr>
+      </w:pPr>
+      <w:r>
+        <w:rPr>
+          <w:i/>
+          <w:sz w:val="23"/>
+          <w:szCs w:val="23"/>
+        </w:rPr>
+        <w:t xml:space="preserve">List all external resources used for Task Two as a bulleted list or table including the source and a description of the role it plays in your design. This should include all JavaScript libraries you included and any images that you did not create yourself. </w:t>
       </w:r>
     </w:p>
     <w:p>
@@ -1634,6 +2611,119 @@
 <file path=word/numbering.xml><?xml version="1.0" encoding="utf-8"?>
 <w:numbering xmlns:wpc="http://schemas.microsoft.com/office/word/2010/wordprocessingCanvas" xmlns:cx="http://schemas.microsoft.com/office/drawing/2014/chartex" xmlns:cx1="http://schemas.microsoft.com/office/drawing/2015/9/8/chartex" xmlns:cx2="http://schemas.microsoft.com/office/drawing/2015/10/21/chartex" xmlns:cx3="http://schemas.microsoft.com/office/drawing/2016/5/9/chartex" xmlns:cx4="http://schemas.microsoft.com/office/drawing/2016/5/10/chartex" xmlns:cx5="http://schemas.microsoft.com/office/drawing/2016/5/11/chartex" xmlns:cx6="http://schemas.microsoft.com/office/drawing/2016/5/12/chartex" xmlns:cx7="http://schemas.microsoft.com/office/drawing/2016/5/13/chartex" xmlns:cx8="http://schemas.microsoft.com/office/drawing/2016/5/14/chartex" xmlns:mc="http://schemas.openxmlformats.org/markup-compatibility/2006" xmlns:o="urn:schemas-microsoft-com:office:office" xmlns:r="http://schemas.openxmlformats.org/officeDocument/2006/relationships" xmlns:m="http://schemas.openxmlformats.org/officeDocument/2006/math" xmlns:v="urn:schemas-microsoft-com:vml" xmlns:wp14="http://schemas.microsoft.com/office/word/2010/wordprocessingDrawing" xmlns:wp="http://schemas.openxmlformats.org/drawingml/2006/wordprocessingDrawing" xmlns:w10="urn:schemas-microsoft-com:office:word" xmlns:w="http://schemas.openxmlformats.org/wordprocessingml/2006/main" xmlns:w14="http://schemas.microsoft.com/office/word/2010/wordml" xmlns:w15="http://schemas.microsoft.com/office/word/2012/wordml" xmlns:w16se="http://schemas.microsoft.com/office/word/2015/wordml/symex" xmlns:wpg="http://schemas.microsoft.com/office/word/2010/wordprocessingGroup" xmlns:wpi="http://schemas.microsoft.com/office/word/2010/wordprocessingInk" xmlns:wne="http://schemas.microsoft.com/office/word/2006/wordml" xmlns:wps="http://schemas.microsoft.com/office/word/2010/wordprocessingShape" mc:Ignorable="w14 w15 w16se wp14">
   <w:abstractNum w:abstractNumId="0" w15:restartNumberingAfterBreak="0">
+    <w:nsid w:val="04D64057"/>
+    <w:multiLevelType w:val="hybridMultilevel"/>
+    <w:tmpl w:val="FD0C6332"/>
+    <w:lvl w:ilvl="0" w:tplc="14090001">
+      <w:start w:val="1"/>
+      <w:numFmt w:val="bullet"/>
+      <w:lvlText w:val=""/>
+      <w:lvlJc w:val="left"/>
+      <w:pPr>
+        <w:ind w:left="720" w:hanging="360"/>
+      </w:pPr>
+      <w:rPr>
+        <w:rFonts w:ascii="Symbol" w:hAnsi="Symbol" w:hint="default"/>
+      </w:rPr>
+    </w:lvl>
+    <w:lvl w:ilvl="1" w:tplc="14090003" w:tentative="1">
+      <w:start w:val="1"/>
+      <w:numFmt w:val="bullet"/>
+      <w:lvlText w:val="o"/>
+      <w:lvlJc w:val="left"/>
+      <w:pPr>
+        <w:ind w:left="1440" w:hanging="360"/>
+      </w:pPr>
+      <w:rPr>
+        <w:rFonts w:ascii="Courier New" w:hAnsi="Courier New" w:cs="Courier New" w:hint="default"/>
+      </w:rPr>
+    </w:lvl>
+    <w:lvl w:ilvl="2" w:tplc="14090005" w:tentative="1">
+      <w:start w:val="1"/>
+      <w:numFmt w:val="bullet"/>
+      <w:lvlText w:val=""/>
+      <w:lvlJc w:val="left"/>
+      <w:pPr>
+        <w:ind w:left="2160" w:hanging="360"/>
+      </w:pPr>
+      <w:rPr>
+        <w:rFonts w:ascii="Wingdings" w:hAnsi="Wingdings" w:hint="default"/>
+      </w:rPr>
+    </w:lvl>
+    <w:lvl w:ilvl="3" w:tplc="14090001" w:tentative="1">
+      <w:start w:val="1"/>
+      <w:numFmt w:val="bullet"/>
+      <w:lvlText w:val=""/>
+      <w:lvlJc w:val="left"/>
+      <w:pPr>
+        <w:ind w:left="2880" w:hanging="360"/>
+      </w:pPr>
+      <w:rPr>
+        <w:rFonts w:ascii="Symbol" w:hAnsi="Symbol" w:hint="default"/>
+      </w:rPr>
+    </w:lvl>
+    <w:lvl w:ilvl="4" w:tplc="14090003" w:tentative="1">
+      <w:start w:val="1"/>
+      <w:numFmt w:val="bullet"/>
+      <w:lvlText w:val="o"/>
+      <w:lvlJc w:val="left"/>
+      <w:pPr>
+        <w:ind w:left="3600" w:hanging="360"/>
+      </w:pPr>
+      <w:rPr>
+        <w:rFonts w:ascii="Courier New" w:hAnsi="Courier New" w:cs="Courier New" w:hint="default"/>
+      </w:rPr>
+    </w:lvl>
+    <w:lvl w:ilvl="5" w:tplc="14090005" w:tentative="1">
+      <w:start w:val="1"/>
+      <w:numFmt w:val="bullet"/>
+      <w:lvlText w:val=""/>
+      <w:lvlJc w:val="left"/>
+      <w:pPr>
+        <w:ind w:left="4320" w:hanging="360"/>
+      </w:pPr>
+      <w:rPr>
+        <w:rFonts w:ascii="Wingdings" w:hAnsi="Wingdings" w:hint="default"/>
+      </w:rPr>
+    </w:lvl>
+    <w:lvl w:ilvl="6" w:tplc="14090001" w:tentative="1">
+      <w:start w:val="1"/>
+      <w:numFmt w:val="bullet"/>
+      <w:lvlText w:val=""/>
+      <w:lvlJc w:val="left"/>
+      <w:pPr>
+        <w:ind w:left="5040" w:hanging="360"/>
+      </w:pPr>
+      <w:rPr>
+        <w:rFonts w:ascii="Symbol" w:hAnsi="Symbol" w:hint="default"/>
+      </w:rPr>
+    </w:lvl>
+    <w:lvl w:ilvl="7" w:tplc="14090003" w:tentative="1">
+      <w:start w:val="1"/>
+      <w:numFmt w:val="bullet"/>
+      <w:lvlText w:val="o"/>
+      <w:lvlJc w:val="left"/>
+      <w:pPr>
+        <w:ind w:left="5760" w:hanging="360"/>
+      </w:pPr>
+      <w:rPr>
+        <w:rFonts w:ascii="Courier New" w:hAnsi="Courier New" w:cs="Courier New" w:hint="default"/>
+      </w:rPr>
+    </w:lvl>
+    <w:lvl w:ilvl="8" w:tplc="14090005" w:tentative="1">
+      <w:start w:val="1"/>
+      <w:numFmt w:val="bullet"/>
+      <w:lvlText w:val=""/>
+      <w:lvlJc w:val="left"/>
+      <w:pPr>
+        <w:ind w:left="6480" w:hanging="360"/>
+      </w:pPr>
+      <w:rPr>
+        <w:rFonts w:ascii="Wingdings" w:hAnsi="Wingdings" w:hint="default"/>
+      </w:rPr>
+    </w:lvl>
+  </w:abstractNum>
+  <w:abstractNum w:abstractNumId="1" w15:restartNumberingAfterBreak="0">
     <w:nsid w:val="05B51B34"/>
     <w:multiLevelType w:val="hybridMultilevel"/>
     <w:tmpl w:val="AD90ED94"/>
@@ -1746,7 +2836,7 @@
       </w:rPr>
     </w:lvl>
   </w:abstractNum>
-  <w:abstractNum w:abstractNumId="1" w15:restartNumberingAfterBreak="0">
+  <w:abstractNum w:abstractNumId="2" w15:restartNumberingAfterBreak="0">
     <w:nsid w:val="194D5630"/>
     <w:multiLevelType w:val="hybridMultilevel"/>
     <w:tmpl w:val="84DA4774"/>
@@ -1835,7 +2925,7 @@
       </w:pPr>
     </w:lvl>
   </w:abstractNum>
-  <w:abstractNum w:abstractNumId="2" w15:restartNumberingAfterBreak="0">
+  <w:abstractNum w:abstractNumId="3" w15:restartNumberingAfterBreak="0">
     <w:nsid w:val="26025918"/>
     <w:multiLevelType w:val="hybridMultilevel"/>
     <w:tmpl w:val="57048D2C"/>
@@ -1975,7 +3065,7 @@
       </w:rPr>
     </w:lvl>
   </w:abstractNum>
-  <w:abstractNum w:abstractNumId="3" w15:restartNumberingAfterBreak="0">
+  <w:abstractNum w:abstractNumId="4" w15:restartNumberingAfterBreak="0">
     <w:nsid w:val="3B712E19"/>
     <w:multiLevelType w:val="hybridMultilevel"/>
     <w:tmpl w:val="82A225EC"/>
@@ -2088,7 +3178,7 @@
       </w:rPr>
     </w:lvl>
   </w:abstractNum>
-  <w:abstractNum w:abstractNumId="4" w15:restartNumberingAfterBreak="0">
+  <w:abstractNum w:abstractNumId="5" w15:restartNumberingAfterBreak="0">
     <w:nsid w:val="44E70395"/>
     <w:multiLevelType w:val="hybridMultilevel"/>
     <w:tmpl w:val="C1767E96"/>
@@ -2177,7 +3267,7 @@
       </w:pPr>
     </w:lvl>
   </w:abstractNum>
-  <w:abstractNum w:abstractNumId="5" w15:restartNumberingAfterBreak="0">
+  <w:abstractNum w:abstractNumId="6" w15:restartNumberingAfterBreak="0">
     <w:nsid w:val="4E821842"/>
     <w:multiLevelType w:val="hybridMultilevel"/>
     <w:tmpl w:val="B38443E2"/>
@@ -2316,7 +3406,7 @@
       </w:rPr>
     </w:lvl>
   </w:abstractNum>
-  <w:abstractNum w:abstractNumId="6" w15:restartNumberingAfterBreak="0">
+  <w:abstractNum w:abstractNumId="7" w15:restartNumberingAfterBreak="0">
     <w:nsid w:val="626A40F7"/>
     <w:multiLevelType w:val="hybridMultilevel"/>
     <w:tmpl w:val="FCC49F2A"/>
@@ -2429,26 +3519,145 @@
       </w:rPr>
     </w:lvl>
   </w:abstractNum>
+  <w:abstractNum w:abstractNumId="8" w15:restartNumberingAfterBreak="0">
+    <w:nsid w:val="75976AA0"/>
+    <w:multiLevelType w:val="hybridMultilevel"/>
+    <w:tmpl w:val="87E855E2"/>
+    <w:lvl w:ilvl="0" w:tplc="14090001">
+      <w:start w:val="1"/>
+      <w:numFmt w:val="bullet"/>
+      <w:lvlText w:val=""/>
+      <w:lvlJc w:val="left"/>
+      <w:pPr>
+        <w:ind w:left="720" w:hanging="360"/>
+      </w:pPr>
+      <w:rPr>
+        <w:rFonts w:ascii="Symbol" w:hAnsi="Symbol" w:hint="default"/>
+      </w:rPr>
+    </w:lvl>
+    <w:lvl w:ilvl="1" w:tplc="14090003" w:tentative="1">
+      <w:start w:val="1"/>
+      <w:numFmt w:val="bullet"/>
+      <w:lvlText w:val="o"/>
+      <w:lvlJc w:val="left"/>
+      <w:pPr>
+        <w:ind w:left="1440" w:hanging="360"/>
+      </w:pPr>
+      <w:rPr>
+        <w:rFonts w:ascii="Courier New" w:hAnsi="Courier New" w:cs="Courier New" w:hint="default"/>
+      </w:rPr>
+    </w:lvl>
+    <w:lvl w:ilvl="2" w:tplc="14090005" w:tentative="1">
+      <w:start w:val="1"/>
+      <w:numFmt w:val="bullet"/>
+      <w:lvlText w:val=""/>
+      <w:lvlJc w:val="left"/>
+      <w:pPr>
+        <w:ind w:left="2160" w:hanging="360"/>
+      </w:pPr>
+      <w:rPr>
+        <w:rFonts w:ascii="Wingdings" w:hAnsi="Wingdings" w:hint="default"/>
+      </w:rPr>
+    </w:lvl>
+    <w:lvl w:ilvl="3" w:tplc="14090001" w:tentative="1">
+      <w:start w:val="1"/>
+      <w:numFmt w:val="bullet"/>
+      <w:lvlText w:val=""/>
+      <w:lvlJc w:val="left"/>
+      <w:pPr>
+        <w:ind w:left="2880" w:hanging="360"/>
+      </w:pPr>
+      <w:rPr>
+        <w:rFonts w:ascii="Symbol" w:hAnsi="Symbol" w:hint="default"/>
+      </w:rPr>
+    </w:lvl>
+    <w:lvl w:ilvl="4" w:tplc="14090003" w:tentative="1">
+      <w:start w:val="1"/>
+      <w:numFmt w:val="bullet"/>
+      <w:lvlText w:val="o"/>
+      <w:lvlJc w:val="left"/>
+      <w:pPr>
+        <w:ind w:left="3600" w:hanging="360"/>
+      </w:pPr>
+      <w:rPr>
+        <w:rFonts w:ascii="Courier New" w:hAnsi="Courier New" w:cs="Courier New" w:hint="default"/>
+      </w:rPr>
+    </w:lvl>
+    <w:lvl w:ilvl="5" w:tplc="14090005" w:tentative="1">
+      <w:start w:val="1"/>
+      <w:numFmt w:val="bullet"/>
+      <w:lvlText w:val=""/>
+      <w:lvlJc w:val="left"/>
+      <w:pPr>
+        <w:ind w:left="4320" w:hanging="360"/>
+      </w:pPr>
+      <w:rPr>
+        <w:rFonts w:ascii="Wingdings" w:hAnsi="Wingdings" w:hint="default"/>
+      </w:rPr>
+    </w:lvl>
+    <w:lvl w:ilvl="6" w:tplc="14090001" w:tentative="1">
+      <w:start w:val="1"/>
+      <w:numFmt w:val="bullet"/>
+      <w:lvlText w:val=""/>
+      <w:lvlJc w:val="left"/>
+      <w:pPr>
+        <w:ind w:left="5040" w:hanging="360"/>
+      </w:pPr>
+      <w:rPr>
+        <w:rFonts w:ascii="Symbol" w:hAnsi="Symbol" w:hint="default"/>
+      </w:rPr>
+    </w:lvl>
+    <w:lvl w:ilvl="7" w:tplc="14090003" w:tentative="1">
+      <w:start w:val="1"/>
+      <w:numFmt w:val="bullet"/>
+      <w:lvlText w:val="o"/>
+      <w:lvlJc w:val="left"/>
+      <w:pPr>
+        <w:ind w:left="5760" w:hanging="360"/>
+      </w:pPr>
+      <w:rPr>
+        <w:rFonts w:ascii="Courier New" w:hAnsi="Courier New" w:cs="Courier New" w:hint="default"/>
+      </w:rPr>
+    </w:lvl>
+    <w:lvl w:ilvl="8" w:tplc="14090005" w:tentative="1">
+      <w:start w:val="1"/>
+      <w:numFmt w:val="bullet"/>
+      <w:lvlText w:val=""/>
+      <w:lvlJc w:val="left"/>
+      <w:pPr>
+        <w:ind w:left="6480" w:hanging="360"/>
+      </w:pPr>
+      <w:rPr>
+        <w:rFonts w:ascii="Wingdings" w:hAnsi="Wingdings" w:hint="default"/>
+      </w:rPr>
+    </w:lvl>
+  </w:abstractNum>
   <w:num w:numId="1">
+    <w:abstractNumId w:val="5"/>
+  </w:num>
+  <w:num w:numId="2">
+    <w:abstractNumId w:val="2"/>
+  </w:num>
+  <w:num w:numId="3">
     <w:abstractNumId w:val="4"/>
   </w:num>
-  <w:num w:numId="2">
+  <w:num w:numId="4">
     <w:abstractNumId w:val="1"/>
   </w:num>
-  <w:num w:numId="3">
+  <w:num w:numId="5">
+    <w:abstractNumId w:val="7"/>
+  </w:num>
+  <w:num w:numId="6">
+    <w:abstractNumId w:val="6"/>
+  </w:num>
+  <w:num w:numId="7">
     <w:abstractNumId w:val="3"/>
   </w:num>
-  <w:num w:numId="4">
+  <w:num w:numId="8">
+    <w:abstractNumId w:val="8"/>
+  </w:num>
+  <w:num w:numId="9">
     <w:abstractNumId w:val="0"/>
-  </w:num>
-  <w:num w:numId="5">
-    <w:abstractNumId w:val="6"/>
-  </w:num>
-  <w:num w:numId="6">
-    <w:abstractNumId w:val="5"/>
-  </w:num>
-  <w:num w:numId="7">
-    <w:abstractNumId w:val="2"/>
   </w:num>
 </w:numbering>
 </file>
@@ -2917,6 +4126,25 @@
       <w:spacing w:after="0" w:line="240" w:lineRule="auto"/>
     </w:pPr>
   </w:style>
+  <w:style w:type="table" w:styleId="TableGrid">
+    <w:name w:val="Table Grid"/>
+    <w:basedOn w:val="TableNormal"/>
+    <w:uiPriority w:val="39"/>
+    <w:rsid w:val="00532158"/>
+    <w:pPr>
+      <w:spacing w:after="0" w:line="240" w:lineRule="auto"/>
+    </w:pPr>
+    <w:tblPr>
+      <w:tblBorders>
+        <w:top w:val="single" w:sz="4" w:space="0" w:color="auto"/>
+        <w:left w:val="single" w:sz="4" w:space="0" w:color="auto"/>
+        <w:bottom w:val="single" w:sz="4" w:space="0" w:color="auto"/>
+        <w:right w:val="single" w:sz="4" w:space="0" w:color="auto"/>
+        <w:insideH w:val="single" w:sz="4" w:space="0" w:color="auto"/>
+        <w:insideV w:val="single" w:sz="4" w:space="0" w:color="auto"/>
+      </w:tblBorders>
+    </w:tblPr>
+  </w:style>
 </w:styles>
 </file>
 

</xml_diff>

<commit_message>
Sve backup before installing ram
Sve backup before installing ram
</commit_message>
<xml_diff>
--- a/350_Assignment3_elee353.docx
+++ b/350_Assignment3_elee353.docx
@@ -26,8 +26,14 @@
     <w:p>
       <w:pPr>
         <w:pStyle w:val="NoSpacing"/>
-      </w:pPr>
-      <w:r>
+        <w:rPr>
+          <w:b/>
+        </w:rPr>
+      </w:pPr>
+      <w:r>
+        <w:rPr>
+          <w:b/>
+        </w:rPr>
         <w:t>Task One: Design Documentation</w:t>
       </w:r>
     </w:p>
@@ -36,17 +42,20 @@
         <w:pStyle w:val="NoSpacing"/>
       </w:pPr>
       <w:r>
-        <w:t xml:space="preserve">The domain is physical education. </w:t>
-      </w:r>
-      <w:r>
-        <w:t xml:space="preserve">The sub-domain is the role of lactic acid </w:t>
-      </w:r>
-      <w:bookmarkStart w:id="0" w:name="_GoBack"/>
-      <w:bookmarkEnd w:id="0"/>
-    </w:p>
-    <w:p>
-      <w:pPr>
-        <w:pStyle w:val="NoSpacing"/>
+        <w:rPr>
+          <w:rFonts w:ascii="Calibri" w:hAnsi="Calibri" w:cs="Calibri"/>
+          <w:color w:val="000000"/>
+        </w:rPr>
+        <w:t xml:space="preserve"> </w:t>
+      </w:r>
+    </w:p>
+    <w:p>
+      <w:pPr>
+        <w:pStyle w:val="NoSpacing"/>
+        <w:numPr>
+          <w:ilvl w:val="0"/>
+          <w:numId w:val="13"/>
+        </w:numPr>
         <w:rPr>
           <w:b/>
         </w:rPr>
@@ -77,10 +86,55 @@
     <w:p>
       <w:pPr>
         <w:pStyle w:val="NoSpacing"/>
-        <w:rPr>
-          <w:color w:val="FF0000"/>
-        </w:rPr>
-      </w:pPr>
+      </w:pPr>
+      <w:r>
+        <w:t>The primary stakeholders of the system are secondary school students aged between 13 and 18 (between Year 9 and Year 13). The subject domain chosen is Physical Education and the sub-domain is the role of lactic acid in exercise.</w:t>
+      </w:r>
+    </w:p>
+    <w:p>
+      <w:pPr>
+        <w:pStyle w:val="NoSpacing"/>
+      </w:pPr>
+    </w:p>
+    <w:p>
+      <w:pPr>
+        <w:pStyle w:val="NoSpacing"/>
+      </w:pPr>
+      <w:r>
+        <w:t>One of the two types of problem-based learning assignments selected is the case with structured questions approach. This is the main focus of this prototype.</w:t>
+      </w:r>
+    </w:p>
+    <w:p>
+      <w:pPr>
+        <w:pStyle w:val="NoSpacing"/>
+        <w:rPr>
+          <w:rFonts w:ascii="Calibri" w:hAnsi="Calibri" w:cs="Calibri"/>
+        </w:rPr>
+      </w:pPr>
+      <w:r>
+        <w:rPr>
+          <w:rFonts w:ascii="Calibri" w:hAnsi="Calibri" w:cs="Calibri"/>
+          <w:color w:val="000000"/>
+        </w:rPr>
+        <w:t>The “case with structured questions” were interpreted as a case study followed by some short answer questions about the case.</w:t>
+      </w:r>
+      <w:r>
+        <w:rPr>
+          <w:rFonts w:ascii="Calibri" w:hAnsi="Calibri" w:cs="Calibri"/>
+          <w:color w:val="000000"/>
+        </w:rPr>
+        <w:t xml:space="preserve"> </w:t>
+      </w:r>
+      <w:r>
+        <w:rPr>
+          <w:rFonts w:ascii="Calibri" w:hAnsi="Calibri" w:cs="Calibri"/>
+          <w:color w:val="000000"/>
+        </w:rPr>
+        <w:t xml:space="preserve">The “case with structured questions” </w:t>
+      </w:r>
+      <w:r>
+        <w:t xml:space="preserve">involves the student reviewing a case and providing brief responses to a set of questions. Students can do peer discussion before attempting the questions. </w:t>
+      </w:r>
     </w:p>
     <w:p>
       <w:pPr>
@@ -147,10 +201,16 @@
         <w:t xml:space="preserve">, </w:t>
       </w:r>
       <w:r>
-        <w:t>A</w:t>
-      </w:r>
-      <w:r>
-        <w:t>n overview of the available cases</w:t>
+        <w:t>a</w:t>
+      </w:r>
+      <w:r>
+        <w:t xml:space="preserve">n overview </w:t>
+      </w:r>
+      <w:r>
+        <w:t xml:space="preserve">panel </w:t>
+      </w:r>
+      <w:r>
+        <w:t>of the available cases</w:t>
       </w:r>
       <w:r>
         <w:t xml:space="preserve"> with brief descriptions</w:t>
@@ -162,16 +222,31 @@
         <w:t xml:space="preserve">. </w:t>
       </w:r>
       <w:r>
-        <w:t xml:space="preserve">There are navigation bars on the left and on the </w:t>
-      </w:r>
-      <w:r>
-        <w:t xml:space="preserve">top </w:t>
+        <w:t xml:space="preserve">There </w:t>
+      </w:r>
+      <w:r>
+        <w:t>is a</w:t>
+      </w:r>
+      <w:r>
+        <w:t xml:space="preserve"> navigation bar on </w:t>
+      </w:r>
+      <w:r>
+        <w:t>the top</w:t>
+      </w:r>
+      <w:r>
+        <w:t xml:space="preserve"> </w:t>
+      </w:r>
+      <w:r>
+        <w:t xml:space="preserve">and a side menu bar on the left </w:t>
       </w:r>
       <w:r>
         <w:t xml:space="preserve">for </w:t>
       </w:r>
       <w:r>
-        <w:t>navigating between different screens</w:t>
+        <w:t>navigation</w:t>
+      </w:r>
+      <w:r>
+        <w:t xml:space="preserve"> between different screens</w:t>
       </w:r>
       <w:r>
         <w:t xml:space="preserve"> or for signing out</w:t>
@@ -180,38 +255,35 @@
         <w:t xml:space="preserve">. </w:t>
       </w:r>
       <w:r>
-        <w:t>There is also a search bar right next to the header for refining the cases shown.</w:t>
+        <w:t xml:space="preserve">There is also a search bar right next to the header for refining the cases shown. </w:t>
+      </w:r>
+      <w:r>
+        <w:t xml:space="preserve">The user can then </w:t>
+      </w:r>
+      <w:r>
+        <w:t xml:space="preserve">click </w:t>
+      </w:r>
+      <w:r>
+        <w:t>the ‘more</w:t>
+      </w:r>
+      <w:r>
+        <w:t>…</w:t>
+      </w:r>
+      <w:r>
+        <w:t xml:space="preserve">’ hyperlink </w:t>
+      </w:r>
+      <w:r>
+        <w:t>f</w:t>
+      </w:r>
+      <w:r>
+        <w:t>or a specific case</w:t>
+      </w:r>
+      <w:r>
+        <w:t xml:space="preserve"> to study.</w:t>
       </w:r>
       <w:r>
         <w:t xml:space="preserve"> </w:t>
       </w:r>
-      <w:r>
-        <w:t xml:space="preserve">The user can then </w:t>
-      </w:r>
-      <w:r>
-        <w:t xml:space="preserve">click </w:t>
-      </w:r>
-      <w:r>
-        <w:t>the ‘more</w:t>
-      </w:r>
-      <w:r>
-        <w:t>…</w:t>
-      </w:r>
-      <w:r>
-        <w:t xml:space="preserve">’ hyperlink </w:t>
-      </w:r>
-      <w:r>
-        <w:t>f</w:t>
-      </w:r>
-      <w:r>
-        <w:t>or a specific case</w:t>
-      </w:r>
-      <w:r>
-        <w:t xml:space="preserve"> to study.</w:t>
-      </w:r>
-      <w:r>
-        <w:t xml:space="preserve"> </w:t>
-      </w:r>
     </w:p>
     <w:p>
       <w:pPr>
@@ -221,6 +293,7 @@
         <w:rPr>
           <w:noProof/>
         </w:rPr>
+        <w:lastRenderedPageBreak/>
         <w:drawing>
           <wp:inline distT="0" distB="0" distL="0" distR="0" wp14:anchorId="0D5B54C1" wp14:editId="44CAEF48">
             <wp:extent cx="5731510" cy="3223895"/>
@@ -263,7 +336,6 @@
         <w:pStyle w:val="NoSpacing"/>
       </w:pPr>
       <w:r>
-        <w:lastRenderedPageBreak/>
         <w:t xml:space="preserve">A case </w:t>
       </w:r>
       <w:r>
@@ -288,27 +360,21 @@
         <w:t>is a</w:t>
       </w:r>
       <w:r>
+        <w:t xml:space="preserve"> navigation bar on the top with </w:t>
+      </w:r>
+      <w:r>
+        <w:t>the same</w:t>
+      </w:r>
+      <w:r>
         <w:t xml:space="preserve"> </w:t>
       </w:r>
       <w:r>
-        <w:t>navigation bar on the top</w:t>
-      </w:r>
-      <w:r>
-        <w:t xml:space="preserve"> with </w:t>
-      </w:r>
-      <w:r>
-        <w:t>the same</w:t>
+        <w:t>consistent layout.</w:t>
       </w:r>
       <w:r>
         <w:t xml:space="preserve"> </w:t>
       </w:r>
       <w:r>
-        <w:t>consistent layout.</w:t>
-      </w:r>
-      <w:r>
-        <w:t xml:space="preserve"> </w:t>
-      </w:r>
-      <w:r>
         <w:t>In addition, t</w:t>
       </w:r>
       <w:r>
@@ -318,7 +384,13 @@
         <w:t xml:space="preserve">is a </w:t>
       </w:r>
       <w:r>
-        <w:t>tab menu on</w:t>
+        <w:t xml:space="preserve">menu </w:t>
+      </w:r>
+      <w:r>
+        <w:t xml:space="preserve">bar </w:t>
+      </w:r>
+      <w:r>
+        <w:t>on</w:t>
       </w:r>
       <w:r>
         <w:t xml:space="preserve"> the left for navigation between questions for the specific case chosen.</w:t>
@@ -329,7 +401,31 @@
         <w:pStyle w:val="NoSpacing"/>
       </w:pPr>
       <w:r>
-        <w:t>The case description is on the right, accompanied by the question statement, the discussion section, and the answer section in the middle.</w:t>
+        <w:t xml:space="preserve">The case description </w:t>
+      </w:r>
+      <w:r>
+        <w:t xml:space="preserve">panel </w:t>
+      </w:r>
+      <w:r>
+        <w:t xml:space="preserve">is on the right, accompanied by the question </w:t>
+      </w:r>
+      <w:r>
+        <w:t>panel</w:t>
+      </w:r>
+      <w:r>
+        <w:t xml:space="preserve">, the discussion </w:t>
+      </w:r>
+      <w:r>
+        <w:t>panel</w:t>
+      </w:r>
+      <w:r>
+        <w:t xml:space="preserve">, and the answer </w:t>
+      </w:r>
+      <w:r>
+        <w:t>panel</w:t>
+      </w:r>
+      <w:r>
+        <w:t xml:space="preserve"> in the middle.</w:t>
       </w:r>
     </w:p>
     <w:p>
@@ -508,7 +604,21 @@
           <w:sz w:val="23"/>
           <w:szCs w:val="23"/>
         </w:rPr>
-        <w:t xml:space="preserve">type in the </w:t>
+        <w:t xml:space="preserve">type </w:t>
+      </w:r>
+      <w:r>
+        <w:rPr>
+          <w:sz w:val="23"/>
+          <w:szCs w:val="23"/>
+        </w:rPr>
+        <w:t xml:space="preserve">his/her comments </w:t>
+      </w:r>
+      <w:r>
+        <w:rPr>
+          <w:sz w:val="23"/>
+          <w:szCs w:val="23"/>
+        </w:rPr>
+        <w:t xml:space="preserve">in the </w:t>
       </w:r>
       <w:r>
         <w:rPr>
@@ -544,6 +654,7 @@
         <w:rPr>
           <w:noProof/>
         </w:rPr>
+        <w:lastRenderedPageBreak/>
         <w:drawing>
           <wp:inline distT="0" distB="0" distL="0" distR="0" wp14:anchorId="32C71BAB" wp14:editId="22D2F3F2">
             <wp:extent cx="5710728" cy="1958686"/>
@@ -601,21 +712,28 @@
           <w:sz w:val="23"/>
           <w:szCs w:val="23"/>
         </w:rPr>
-        <w:t>The submitted comment</w:t>
-      </w:r>
-      <w:r>
-        <w:rPr>
-          <w:sz w:val="23"/>
-          <w:szCs w:val="23"/>
-        </w:rPr>
-        <w:t xml:space="preserve">, </w:t>
-      </w:r>
-      <w:r>
-        <w:rPr>
-          <w:sz w:val="23"/>
-          <w:szCs w:val="23"/>
-        </w:rPr>
-        <w:t>“</w:t>
+        <w:t xml:space="preserve">The </w:t>
+      </w:r>
+      <w:r>
+        <w:rPr>
+          <w:sz w:val="23"/>
+          <w:szCs w:val="23"/>
+        </w:rPr>
+        <w:t xml:space="preserve">newly </w:t>
+      </w:r>
+      <w:r>
+        <w:rPr>
+          <w:sz w:val="23"/>
+          <w:szCs w:val="23"/>
+        </w:rPr>
+        <w:t>submitted comment</w:t>
+      </w:r>
+      <w:r>
+        <w:rPr>
+          <w:sz w:val="23"/>
+          <w:szCs w:val="23"/>
+        </w:rPr>
+        <w:t>, “</w:t>
       </w:r>
       <w:r>
         <w:rPr>
@@ -658,7 +776,6 @@
         <w:rPr>
           <w:noProof/>
         </w:rPr>
-        <w:lastRenderedPageBreak/>
         <w:drawing>
           <wp:inline distT="0" distB="0" distL="0" distR="0" wp14:anchorId="4AF51CB1" wp14:editId="0B65D36C">
             <wp:extent cx="5731510" cy="2331720"/>
@@ -709,7 +826,14 @@
           <w:sz w:val="23"/>
           <w:szCs w:val="23"/>
         </w:rPr>
-        <w:t xml:space="preserve">The user can then type up his/her answer in the </w:t>
+        <w:t>The user can then type</w:t>
+      </w:r>
+      <w:r>
+        <w:rPr>
+          <w:sz w:val="23"/>
+          <w:szCs w:val="23"/>
+        </w:rPr>
+        <w:t xml:space="preserve"> his/her answer in the </w:t>
       </w:r>
       <w:r>
         <w:rPr>
@@ -739,15 +863,6 @@
         </w:rPr>
         <w:t>click the submit button on the right for submission.</w:t>
       </w:r>
-    </w:p>
-    <w:p>
-      <w:pPr>
-        <w:pStyle w:val="NoSpacing"/>
-        <w:rPr>
-          <w:sz w:val="23"/>
-          <w:szCs w:val="23"/>
-        </w:rPr>
-      </w:pPr>
     </w:p>
     <w:p>
       <w:pPr>
@@ -833,7 +948,35 @@
           <w:sz w:val="23"/>
           <w:szCs w:val="23"/>
         </w:rPr>
-        <w:t xml:space="preserve"> The answer will stay confidential and only the supervisor can view and analyse the answer.</w:t>
+        <w:t xml:space="preserve"> The answer will stay confidential and </w:t>
+      </w:r>
+      <w:r>
+        <w:rPr>
+          <w:sz w:val="23"/>
+          <w:szCs w:val="23"/>
+        </w:rPr>
+        <w:t xml:space="preserve">it can </w:t>
+      </w:r>
+      <w:r>
+        <w:rPr>
+          <w:sz w:val="23"/>
+          <w:szCs w:val="23"/>
+        </w:rPr>
+        <w:t xml:space="preserve">only </w:t>
+      </w:r>
+      <w:r>
+        <w:rPr>
+          <w:sz w:val="23"/>
+          <w:szCs w:val="23"/>
+        </w:rPr>
+        <w:t xml:space="preserve">be viewed and analysed by </w:t>
+      </w:r>
+      <w:r>
+        <w:rPr>
+          <w:sz w:val="23"/>
+          <w:szCs w:val="23"/>
+        </w:rPr>
+        <w:t>the supervisor.</w:t>
       </w:r>
     </w:p>
     <w:p>
@@ -905,7 +1048,29 @@
           <w:sz w:val="23"/>
           <w:szCs w:val="23"/>
         </w:rPr>
-        <w:t xml:space="preserve">Moreover, the user can click another tab in the question tab menu </w:t>
+        <w:lastRenderedPageBreak/>
+        <w:t xml:space="preserve">Moreover, the user can click another </w:t>
+      </w:r>
+      <w:r>
+        <w:rPr>
+          <w:sz w:val="23"/>
+          <w:szCs w:val="23"/>
+        </w:rPr>
+        <w:t xml:space="preserve">menu </w:t>
+      </w:r>
+      <w:r>
+        <w:rPr>
+          <w:sz w:val="23"/>
+          <w:szCs w:val="23"/>
+        </w:rPr>
+        <w:t xml:space="preserve">tab in the question menu </w:t>
+      </w:r>
+      <w:r>
+        <w:rPr>
+          <w:sz w:val="23"/>
+          <w:szCs w:val="23"/>
+        </w:rPr>
+        <w:t xml:space="preserve">bar </w:t>
       </w:r>
       <w:r>
         <w:rPr>
@@ -985,7 +1150,6 @@
           <w:sz w:val="23"/>
           <w:szCs w:val="23"/>
         </w:rPr>
-        <w:lastRenderedPageBreak/>
         <w:t>For example, by cl</w:t>
       </w:r>
       <w:r>
@@ -1121,7 +1285,35 @@
           <w:sz w:val="23"/>
           <w:szCs w:val="23"/>
         </w:rPr>
-        <w:t>he user can continue to answer the questions, or use the top navigation bar to go back to previous page</w:t>
+        <w:t xml:space="preserve">he user can continue to answer the </w:t>
+      </w:r>
+      <w:r>
+        <w:rPr>
+          <w:sz w:val="23"/>
+          <w:szCs w:val="23"/>
+        </w:rPr>
+        <w:t xml:space="preserve">case </w:t>
+      </w:r>
+      <w:r>
+        <w:rPr>
+          <w:sz w:val="23"/>
+          <w:szCs w:val="23"/>
+        </w:rPr>
+        <w:t>questions</w:t>
+      </w:r>
+      <w:r>
+        <w:rPr>
+          <w:sz w:val="23"/>
+          <w:szCs w:val="23"/>
+        </w:rPr>
+        <w:t>. Alternatively, the user can also</w:t>
+      </w:r>
+      <w:r>
+        <w:rPr>
+          <w:sz w:val="23"/>
+          <w:szCs w:val="23"/>
+        </w:rPr>
+        <w:t xml:space="preserve"> use the top navigation bar to go back to previous page</w:t>
       </w:r>
       <w:r>
         <w:rPr>
@@ -1217,15 +1409,6 @@
     <w:p>
       <w:pPr>
         <w:pStyle w:val="NoSpacing"/>
-        <w:rPr>
-          <w:sz w:val="23"/>
-          <w:szCs w:val="23"/>
-        </w:rPr>
-      </w:pPr>
-    </w:p>
-    <w:p>
-      <w:pPr>
-        <w:pStyle w:val="NoSpacing"/>
         <w:numPr>
           <w:ilvl w:val="0"/>
           <w:numId w:val="8"/>
@@ -1260,15 +1443,6 @@
     <w:p>
       <w:pPr>
         <w:pStyle w:val="NoSpacing"/>
-        <w:rPr>
-          <w:sz w:val="23"/>
-          <w:szCs w:val="23"/>
-        </w:rPr>
-      </w:pPr>
-    </w:p>
-    <w:p>
-      <w:pPr>
-        <w:pStyle w:val="NoSpacing"/>
         <w:numPr>
           <w:ilvl w:val="0"/>
           <w:numId w:val="8"/>
@@ -1304,14 +1478,7 @@
           <w:sz w:val="23"/>
           <w:szCs w:val="23"/>
         </w:rPr>
-        <w:t xml:space="preserve"> </w:t>
-      </w:r>
-      <w:r>
-        <w:rPr>
-          <w:sz w:val="23"/>
-          <w:szCs w:val="23"/>
-        </w:rPr>
-        <w:t xml:space="preserve">is </w:t>
+        <w:t xml:space="preserve"> is </w:t>
       </w:r>
       <w:r>
         <w:rPr>
@@ -1325,24 +1492,8 @@
           <w:sz w:val="23"/>
           <w:szCs w:val="23"/>
         </w:rPr>
-        <w:t xml:space="preserve"> implemented</w:t>
-      </w:r>
-      <w:r>
-        <w:rPr>
-          <w:sz w:val="23"/>
-          <w:szCs w:val="23"/>
-        </w:rPr>
-        <w:t>.</w:t>
-      </w:r>
-    </w:p>
-    <w:p>
-      <w:pPr>
-        <w:pStyle w:val="NoSpacing"/>
-        <w:rPr>
-          <w:sz w:val="23"/>
-          <w:szCs w:val="23"/>
-        </w:rPr>
-      </w:pPr>
+        <w:t xml:space="preserve"> implemented.</w:t>
+      </w:r>
     </w:p>
     <w:p>
       <w:pPr>
@@ -1361,24 +1512,22 @@
           <w:sz w:val="23"/>
           <w:szCs w:val="23"/>
         </w:rPr>
-        <w:t xml:space="preserve">The other cases are </w:t>
-      </w:r>
-      <w:r>
-        <w:rPr>
-          <w:sz w:val="23"/>
-          <w:szCs w:val="23"/>
-        </w:rPr>
-        <w:t>yet to be implemented.</w:t>
-      </w:r>
-    </w:p>
-    <w:p>
-      <w:pPr>
-        <w:pStyle w:val="NoSpacing"/>
-        <w:rPr>
-          <w:sz w:val="23"/>
-          <w:szCs w:val="23"/>
-        </w:rPr>
-      </w:pPr>
+        <w:t xml:space="preserve">The other questions of Case 1 </w:t>
+      </w:r>
+      <w:r>
+        <w:rPr>
+          <w:sz w:val="23"/>
+          <w:szCs w:val="23"/>
+        </w:rPr>
+        <w:t xml:space="preserve">and the other cases </w:t>
+      </w:r>
+      <w:r>
+        <w:rPr>
+          <w:sz w:val="23"/>
+          <w:szCs w:val="23"/>
+        </w:rPr>
+        <w:t>are yet to be implemented.</w:t>
+      </w:r>
     </w:p>
     <w:p>
       <w:pPr>
@@ -1397,17 +1546,15 @@
           <w:sz w:val="23"/>
           <w:szCs w:val="23"/>
         </w:rPr>
-        <w:t>The other questions of Case 1 are yet to be implemented.</w:t>
-      </w:r>
-    </w:p>
-    <w:p>
-      <w:pPr>
-        <w:pStyle w:val="NoSpacing"/>
-        <w:rPr>
-          <w:sz w:val="23"/>
-          <w:szCs w:val="23"/>
-        </w:rPr>
-      </w:pPr>
+        <w:t>The discussion panel does not support more than one submission from the user each time.</w:t>
+      </w:r>
+      <w:r>
+        <w:rPr>
+          <w:sz w:val="23"/>
+          <w:szCs w:val="23"/>
+        </w:rPr>
+        <w:t xml:space="preserve"> The actual peer discussion functionality yet to be implemented.</w:t>
+      </w:r>
     </w:p>
     <w:p>
       <w:pPr>
@@ -1426,57 +1573,30 @@
           <w:sz w:val="23"/>
           <w:szCs w:val="23"/>
         </w:rPr>
-        <w:t>The discussion panel does not support more than one submission from the user each time.</w:t>
-      </w:r>
-      <w:r>
-        <w:rPr>
-          <w:sz w:val="23"/>
-          <w:szCs w:val="23"/>
-        </w:rPr>
-        <w:t xml:space="preserve"> The actual peer discussion functionality yet to be implemented.</w:t>
-      </w:r>
-    </w:p>
-    <w:p>
-      <w:pPr>
-        <w:pStyle w:val="NoSpacing"/>
-        <w:rPr>
-          <w:sz w:val="23"/>
-          <w:szCs w:val="23"/>
-        </w:rPr>
-      </w:pPr>
-    </w:p>
-    <w:p>
-      <w:pPr>
-        <w:pStyle w:val="NoSpacing"/>
-        <w:numPr>
-          <w:ilvl w:val="0"/>
-          <w:numId w:val="8"/>
-        </w:numPr>
-        <w:rPr>
-          <w:sz w:val="23"/>
-          <w:szCs w:val="23"/>
-        </w:rPr>
-      </w:pPr>
-      <w:r>
-        <w:rPr>
-          <w:sz w:val="23"/>
-          <w:szCs w:val="23"/>
-        </w:rPr>
-        <w:t xml:space="preserve">Google </w:t>
-      </w:r>
-      <w:r>
-        <w:rPr>
-          <w:sz w:val="23"/>
-          <w:szCs w:val="23"/>
-        </w:rPr>
-        <w:t>Chrome is the recommended browser for this prototype. Unfortunately, there may be some technical issues with other browsers such as Microsoft Edge.</w:t>
-      </w:r>
-      <w:r>
-        <w:rPr>
-          <w:sz w:val="23"/>
-          <w:szCs w:val="23"/>
-        </w:rPr>
-        <w:t xml:space="preserve"> The visual layout may be misplaced unpredictable in some browsers.</w:t>
+        <w:t>Google Chrome is the recommended browser for this prototype. Unfortunately, there may be some technical issues with other browsers such as Microsoft Edge.</w:t>
+      </w:r>
+      <w:r>
+        <w:rPr>
+          <w:sz w:val="23"/>
+          <w:szCs w:val="23"/>
+        </w:rPr>
+        <w:t xml:space="preserve"> The visual layou</w:t>
+      </w:r>
+      <w:r>
+        <w:rPr>
+          <w:sz w:val="23"/>
+          <w:szCs w:val="23"/>
+        </w:rPr>
+        <w:t>t may be misplaced unpredictably</w:t>
+      </w:r>
+      <w:bookmarkStart w:id="0" w:name="_GoBack"/>
+      <w:bookmarkEnd w:id="0"/>
+      <w:r>
+        <w:rPr>
+          <w:sz w:val="23"/>
+          <w:szCs w:val="23"/>
+        </w:rPr>
+        <w:t xml:space="preserve"> in some browsers.</w:t>
       </w:r>
     </w:p>
     <w:p>
@@ -1718,7 +1838,7 @@
           <w:szCs w:val="23"/>
           <w:lang w:val="en-US"/>
         </w:rPr>
-        <w:t xml:space="preserve">The blue colour scheme of the webpage components and the white background form a good contrast. </w:t>
+        <w:t xml:space="preserve">The blue colour scheme of the webpage components and the white background form a good contrast. The </w:t>
       </w:r>
       <w:r>
         <w:rPr>
@@ -1726,7 +1846,7 @@
           <w:szCs w:val="23"/>
           <w:lang w:val="en-US"/>
         </w:rPr>
-        <w:t xml:space="preserve">The </w:t>
+        <w:t xml:space="preserve">greater contrast makes the darker object more dominant </w:t>
       </w:r>
       <w:r>
         <w:rPr>
@@ -1734,7 +1854,7 @@
           <w:szCs w:val="23"/>
           <w:lang w:val="en-US"/>
         </w:rPr>
-        <w:t xml:space="preserve">greater contrast makes the darker object more dominant </w:t>
+        <w:t xml:space="preserve">and is </w:t>
       </w:r>
       <w:r>
         <w:rPr>
@@ -1742,7 +1862,7 @@
           <w:szCs w:val="23"/>
           <w:lang w:val="en-US"/>
         </w:rPr>
-        <w:t xml:space="preserve">and is </w:t>
+        <w:t>utilised</w:t>
       </w:r>
       <w:r>
         <w:rPr>
@@ -1750,7 +1870,7 @@
           <w:szCs w:val="23"/>
           <w:lang w:val="en-US"/>
         </w:rPr>
-        <w:t>utilised</w:t>
+        <w:t xml:space="preserve"> </w:t>
       </w:r>
       <w:r>
         <w:rPr>
@@ -1758,6 +1878,54 @@
           <w:szCs w:val="23"/>
           <w:lang w:val="en-US"/>
         </w:rPr>
+        <w:t>t</w:t>
+      </w:r>
+      <w:r>
+        <w:rPr>
+          <w:sz w:val="23"/>
+          <w:szCs w:val="23"/>
+          <w:lang w:val="en-US"/>
+        </w:rPr>
+        <w:t xml:space="preserve">o emphasis the </w:t>
+      </w:r>
+      <w:r>
+        <w:rPr>
+          <w:sz w:val="23"/>
+          <w:szCs w:val="23"/>
+          <w:lang w:val="en-US"/>
+        </w:rPr>
+        <w:t>titles</w:t>
+      </w:r>
+      <w:r>
+        <w:rPr>
+          <w:sz w:val="23"/>
+          <w:szCs w:val="23"/>
+          <w:lang w:val="en-US"/>
+        </w:rPr>
+        <w:t xml:space="preserve"> of each section.</w:t>
+      </w:r>
+      <w:r>
+        <w:rPr>
+          <w:sz w:val="23"/>
+          <w:szCs w:val="23"/>
+          <w:lang w:val="en-US"/>
+        </w:rPr>
+        <w:t xml:space="preserve"> It is also used to </w:t>
+      </w:r>
+      <w:r>
+        <w:rPr>
+          <w:sz w:val="23"/>
+          <w:szCs w:val="23"/>
+          <w:lang w:val="en-US"/>
+        </w:rPr>
+        <w:t>contrast the between ‘active’ webpage components and the ‘inactive’</w:t>
+      </w:r>
+      <w:r>
+        <w:rPr>
+          <w:sz w:val="23"/>
+          <w:szCs w:val="23"/>
+          <w:lang w:val="en-US"/>
+        </w:rPr>
         <w:t xml:space="preserve"> </w:t>
       </w:r>
       <w:r>
@@ -1766,7 +1934,23 @@
           <w:szCs w:val="23"/>
           <w:lang w:val="en-US"/>
         </w:rPr>
-        <w:t>t</w:t>
+        <w:t>ones.</w:t>
+      </w:r>
+    </w:p>
+    <w:p>
+      <w:pPr>
+        <w:pStyle w:val="NoSpacing"/>
+        <w:rPr>
+          <w:sz w:val="23"/>
+          <w:szCs w:val="23"/>
+        </w:rPr>
+      </w:pPr>
+      <w:r>
+        <w:rPr>
+          <w:sz w:val="23"/>
+          <w:szCs w:val="23"/>
+        </w:rPr>
+        <w:t xml:space="preserve">Additionally, </w:t>
       </w:r>
       <w:r>
         <w:rPr>
@@ -1774,7 +1958,7 @@
           <w:szCs w:val="23"/>
           <w:lang w:val="en-US"/>
         </w:rPr>
-        <w:t xml:space="preserve">o emphasis the </w:t>
+        <w:t xml:space="preserve">the complimentary colour scheme of dark-orange and blue is also used </w:t>
       </w:r>
       <w:r>
         <w:rPr>
@@ -1782,7 +1966,7 @@
           <w:szCs w:val="23"/>
           <w:lang w:val="en-US"/>
         </w:rPr>
-        <w:t>titles</w:t>
+        <w:t xml:space="preserve">in specific sections within the webpages </w:t>
       </w:r>
       <w:r>
         <w:rPr>
@@ -1790,7 +1974,7 @@
           <w:szCs w:val="23"/>
           <w:lang w:val="en-US"/>
         </w:rPr>
-        <w:t xml:space="preserve"> of each section.</w:t>
+        <w:t xml:space="preserve">to emphasis some interaction elements such as </w:t>
       </w:r>
       <w:r>
         <w:rPr>
@@ -1798,7 +1982,7 @@
           <w:szCs w:val="23"/>
           <w:lang w:val="en-US"/>
         </w:rPr>
-        <w:t xml:space="preserve"> It is also used to </w:t>
+        <w:t xml:space="preserve">clickable </w:t>
       </w:r>
       <w:r>
         <w:rPr>
@@ -1806,7 +1990,10 @@
           <w:szCs w:val="23"/>
           <w:lang w:val="en-US"/>
         </w:rPr>
-        <w:t>contrast the between ‘active’ webpage components and the ‘inactive’</w:t>
+        <w:t>buttons.</w:t>
+      </w:r>
+      <w:r>
+        <w:t xml:space="preserve"> </w:t>
       </w:r>
       <w:r>
         <w:rPr>
@@ -1814,7 +2001,7 @@
           <w:szCs w:val="23"/>
           <w:lang w:val="en-US"/>
         </w:rPr>
-        <w:t xml:space="preserve"> </w:t>
+        <w:t>The dark-orange colour of some interaction elements also help to emphasise the exist</w:t>
       </w:r>
       <w:r>
         <w:rPr>
@@ -1822,23 +2009,7 @@
           <w:szCs w:val="23"/>
           <w:lang w:val="en-US"/>
         </w:rPr>
-        <w:t>ones.</w:t>
-      </w:r>
-    </w:p>
-    <w:p>
-      <w:pPr>
-        <w:pStyle w:val="NoSpacing"/>
-        <w:rPr>
-          <w:sz w:val="23"/>
-          <w:szCs w:val="23"/>
-        </w:rPr>
-      </w:pPr>
-      <w:r>
-        <w:rPr>
-          <w:sz w:val="23"/>
-          <w:szCs w:val="23"/>
-        </w:rPr>
-        <w:t xml:space="preserve">Additionally, </w:t>
+        <w:t>e</w:t>
       </w:r>
       <w:r>
         <w:rPr>
@@ -1846,7 +2017,7 @@
           <w:szCs w:val="23"/>
           <w:lang w:val="en-US"/>
         </w:rPr>
-        <w:t>t</w:t>
+        <w:t>nce of these components</w:t>
       </w:r>
       <w:r>
         <w:rPr>
@@ -1854,7 +2025,7 @@
           <w:szCs w:val="23"/>
           <w:lang w:val="en-US"/>
         </w:rPr>
-        <w:t>he complimentary</w:t>
+        <w:t xml:space="preserve"> when compared to the blue background</w:t>
       </w:r>
       <w:r>
         <w:rPr>
@@ -1862,7 +2033,7 @@
           <w:szCs w:val="23"/>
           <w:lang w:val="en-US"/>
         </w:rPr>
-        <w:t xml:space="preserve"> colour scheme of dark-orange and blue is also used </w:t>
+        <w:t xml:space="preserve">. </w:t>
       </w:r>
       <w:r>
         <w:rPr>
@@ -1870,7 +2041,10 @@
           <w:szCs w:val="23"/>
           <w:lang w:val="en-US"/>
         </w:rPr>
-        <w:t xml:space="preserve">in specific sections within the webpages </w:t>
+        <w:t>Furthermore, t</w:t>
+      </w:r>
+      <w:r>
+        <w:t xml:space="preserve">he </w:t>
       </w:r>
       <w:r>
         <w:rPr>
@@ -1878,7 +2052,7 @@
           <w:szCs w:val="23"/>
           <w:lang w:val="en-US"/>
         </w:rPr>
-        <w:t xml:space="preserve">to emphasis some interaction elements such as </w:t>
+        <w:t>comp</w:t>
       </w:r>
       <w:r>
         <w:rPr>
@@ -1886,7 +2060,7 @@
           <w:szCs w:val="23"/>
           <w:lang w:val="en-US"/>
         </w:rPr>
-        <w:t xml:space="preserve">clickable </w:t>
+        <w:t>l</w:t>
       </w:r>
       <w:r>
         <w:rPr>
@@ -1894,10 +2068,7 @@
           <w:szCs w:val="23"/>
           <w:lang w:val="en-US"/>
         </w:rPr>
-        <w:t>buttons.</w:t>
-      </w:r>
-      <w:r>
-        <w:t xml:space="preserve"> </w:t>
+        <w:t>imentary</w:t>
       </w:r>
       <w:r>
         <w:rPr>
@@ -1905,50 +2076,7 @@
           <w:szCs w:val="23"/>
           <w:lang w:val="en-US"/>
         </w:rPr>
-        <w:t>The dark-orange colour of some interaction elements also help to emphasise the existance of these components</w:t>
-      </w:r>
-      <w:r>
-        <w:rPr>
-          <w:sz w:val="23"/>
-          <w:szCs w:val="23"/>
-          <w:lang w:val="en-US"/>
-        </w:rPr>
-        <w:t xml:space="preserve"> when compared to the blue background</w:t>
-      </w:r>
-      <w:r>
-        <w:rPr>
-          <w:sz w:val="23"/>
-          <w:szCs w:val="23"/>
-          <w:lang w:val="en-US"/>
-        </w:rPr>
-        <w:t>.</w:t>
-      </w:r>
-      <w:r>
-        <w:rPr>
-          <w:sz w:val="23"/>
-          <w:szCs w:val="23"/>
-          <w:lang w:val="en-US"/>
-        </w:rPr>
-        <w:t xml:space="preserve"> </w:t>
-      </w:r>
-      <w:r>
-        <w:rPr>
-          <w:sz w:val="23"/>
-          <w:szCs w:val="23"/>
-          <w:lang w:val="en-US"/>
-        </w:rPr>
-        <w:t>Furthermore, t</w:t>
-      </w:r>
-      <w:r>
-        <w:t>he c</w:t>
-      </w:r>
-      <w:r>
-        <w:rPr>
-          <w:sz w:val="23"/>
-          <w:szCs w:val="23"/>
-          <w:lang w:val="en-US"/>
-        </w:rPr>
-        <w:t>omplementary colours produce an exciting, dynamic pattern.</w:t>
+        <w:t xml:space="preserve"> colours produce an exciting, dynamic pattern.</w:t>
       </w:r>
     </w:p>
     <w:p>
@@ -2488,15 +2616,7 @@
           <w:szCs w:val="23"/>
           <w:lang w:val="en-US"/>
         </w:rPr>
-        <w:t xml:space="preserve"> </w:t>
-      </w:r>
-      <w:r>
-        <w:rPr>
-          <w:sz w:val="23"/>
-          <w:szCs w:val="23"/>
-          <w:lang w:val="en-US"/>
-        </w:rPr>
-        <w:t>across</w:t>
+        <w:t xml:space="preserve"> across</w:t>
       </w:r>
       <w:r>
         <w:rPr>
@@ -2953,14 +3073,7 @@
                 <w:sz w:val="23"/>
                 <w:szCs w:val="23"/>
               </w:rPr>
-              <w:t xml:space="preserve"> </w:t>
-            </w:r>
-            <w:r>
-              <w:rPr>
-                <w:sz w:val="23"/>
-                <w:szCs w:val="23"/>
-              </w:rPr>
-              <w:t xml:space="preserve">the heading and paragraph </w:t>
+              <w:t xml:space="preserve"> the heading and paragraph </w:t>
             </w:r>
             <w:r>
               <w:rPr>
@@ -3548,6 +3661,95 @@
     </w:lvl>
   </w:abstractNum>
   <w:abstractNum w:abstractNumId="3" w15:restartNumberingAfterBreak="0">
+    <w:nsid w:val="0E1975AA"/>
+    <w:multiLevelType w:val="hybridMultilevel"/>
+    <w:tmpl w:val="5AE42EFE"/>
+    <w:lvl w:ilvl="0" w:tplc="E1F2993E">
+      <w:start w:val="1"/>
+      <w:numFmt w:val="lowerLetter"/>
+      <w:lvlText w:val="(%1)"/>
+      <w:lvlJc w:val="left"/>
+      <w:pPr>
+        <w:ind w:left="410" w:hanging="360"/>
+      </w:pPr>
+      <w:rPr>
+        <w:rFonts w:hint="default"/>
+      </w:rPr>
+    </w:lvl>
+    <w:lvl w:ilvl="1" w:tplc="14090019" w:tentative="1">
+      <w:start w:val="1"/>
+      <w:numFmt w:val="lowerLetter"/>
+      <w:lvlText w:val="%2."/>
+      <w:lvlJc w:val="left"/>
+      <w:pPr>
+        <w:ind w:left="1130" w:hanging="360"/>
+      </w:pPr>
+    </w:lvl>
+    <w:lvl w:ilvl="2" w:tplc="1409001B" w:tentative="1">
+      <w:start w:val="1"/>
+      <w:numFmt w:val="lowerRoman"/>
+      <w:lvlText w:val="%3."/>
+      <w:lvlJc w:val="right"/>
+      <w:pPr>
+        <w:ind w:left="1850" w:hanging="180"/>
+      </w:pPr>
+    </w:lvl>
+    <w:lvl w:ilvl="3" w:tplc="1409000F" w:tentative="1">
+      <w:start w:val="1"/>
+      <w:numFmt w:val="decimal"/>
+      <w:lvlText w:val="%4."/>
+      <w:lvlJc w:val="left"/>
+      <w:pPr>
+        <w:ind w:left="2570" w:hanging="360"/>
+      </w:pPr>
+    </w:lvl>
+    <w:lvl w:ilvl="4" w:tplc="14090019" w:tentative="1">
+      <w:start w:val="1"/>
+      <w:numFmt w:val="lowerLetter"/>
+      <w:lvlText w:val="%5."/>
+      <w:lvlJc w:val="left"/>
+      <w:pPr>
+        <w:ind w:left="3290" w:hanging="360"/>
+      </w:pPr>
+    </w:lvl>
+    <w:lvl w:ilvl="5" w:tplc="1409001B" w:tentative="1">
+      <w:start w:val="1"/>
+      <w:numFmt w:val="lowerRoman"/>
+      <w:lvlText w:val="%6."/>
+      <w:lvlJc w:val="right"/>
+      <w:pPr>
+        <w:ind w:left="4010" w:hanging="180"/>
+      </w:pPr>
+    </w:lvl>
+    <w:lvl w:ilvl="6" w:tplc="1409000F" w:tentative="1">
+      <w:start w:val="1"/>
+      <w:numFmt w:val="decimal"/>
+      <w:lvlText w:val="%7."/>
+      <w:lvlJc w:val="left"/>
+      <w:pPr>
+        <w:ind w:left="4730" w:hanging="360"/>
+      </w:pPr>
+    </w:lvl>
+    <w:lvl w:ilvl="7" w:tplc="14090019" w:tentative="1">
+      <w:start w:val="1"/>
+      <w:numFmt w:val="lowerLetter"/>
+      <w:lvlText w:val="%8."/>
+      <w:lvlJc w:val="left"/>
+      <w:pPr>
+        <w:ind w:left="5450" w:hanging="360"/>
+      </w:pPr>
+    </w:lvl>
+    <w:lvl w:ilvl="8" w:tplc="1409001B" w:tentative="1">
+      <w:start w:val="1"/>
+      <w:numFmt w:val="lowerRoman"/>
+      <w:lvlText w:val="%9."/>
+      <w:lvlJc w:val="right"/>
+      <w:pPr>
+        <w:ind w:left="6170" w:hanging="180"/>
+      </w:pPr>
+    </w:lvl>
+  </w:abstractNum>
+  <w:abstractNum w:abstractNumId="4" w15:restartNumberingAfterBreak="0">
     <w:nsid w:val="194D5630"/>
     <w:multiLevelType w:val="hybridMultilevel"/>
     <w:tmpl w:val="84DA4774"/>
@@ -3636,7 +3838,7 @@
       </w:pPr>
     </w:lvl>
   </w:abstractNum>
-  <w:abstractNum w:abstractNumId="4" w15:restartNumberingAfterBreak="0">
+  <w:abstractNum w:abstractNumId="5" w15:restartNumberingAfterBreak="0">
     <w:nsid w:val="1E986041"/>
     <w:multiLevelType w:val="hybridMultilevel"/>
     <w:tmpl w:val="B04C034E"/>
@@ -3749,7 +3951,7 @@
       </w:rPr>
     </w:lvl>
   </w:abstractNum>
-  <w:abstractNum w:abstractNumId="5" w15:restartNumberingAfterBreak="0">
+  <w:abstractNum w:abstractNumId="6" w15:restartNumberingAfterBreak="0">
     <w:nsid w:val="26025918"/>
     <w:multiLevelType w:val="hybridMultilevel"/>
     <w:tmpl w:val="57048D2C"/>
@@ -3889,7 +4091,7 @@
       </w:rPr>
     </w:lvl>
   </w:abstractNum>
-  <w:abstractNum w:abstractNumId="6" w15:restartNumberingAfterBreak="0">
+  <w:abstractNum w:abstractNumId="7" w15:restartNumberingAfterBreak="0">
     <w:nsid w:val="3B712E19"/>
     <w:multiLevelType w:val="hybridMultilevel"/>
     <w:tmpl w:val="82A225EC"/>
@@ -4002,7 +4204,7 @@
       </w:rPr>
     </w:lvl>
   </w:abstractNum>
-  <w:abstractNum w:abstractNumId="7" w15:restartNumberingAfterBreak="0">
+  <w:abstractNum w:abstractNumId="8" w15:restartNumberingAfterBreak="0">
     <w:nsid w:val="44E70395"/>
     <w:multiLevelType w:val="hybridMultilevel"/>
     <w:tmpl w:val="C1767E96"/>
@@ -4091,7 +4293,7 @@
       </w:pPr>
     </w:lvl>
   </w:abstractNum>
-  <w:abstractNum w:abstractNumId="8" w15:restartNumberingAfterBreak="0">
+  <w:abstractNum w:abstractNumId="9" w15:restartNumberingAfterBreak="0">
     <w:nsid w:val="4A3F0866"/>
     <w:multiLevelType w:val="hybridMultilevel"/>
     <w:tmpl w:val="C9066436"/>
@@ -4204,7 +4406,7 @@
       </w:rPr>
     </w:lvl>
   </w:abstractNum>
-  <w:abstractNum w:abstractNumId="9" w15:restartNumberingAfterBreak="0">
+  <w:abstractNum w:abstractNumId="10" w15:restartNumberingAfterBreak="0">
     <w:nsid w:val="4E821842"/>
     <w:multiLevelType w:val="hybridMultilevel"/>
     <w:tmpl w:val="B38443E2"/>
@@ -4343,7 +4545,7 @@
       </w:rPr>
     </w:lvl>
   </w:abstractNum>
-  <w:abstractNum w:abstractNumId="10" w15:restartNumberingAfterBreak="0">
+  <w:abstractNum w:abstractNumId="11" w15:restartNumberingAfterBreak="0">
     <w:nsid w:val="626A40F7"/>
     <w:multiLevelType w:val="hybridMultilevel"/>
     <w:tmpl w:val="FCC49F2A"/>
@@ -4456,7 +4658,7 @@
       </w:rPr>
     </w:lvl>
   </w:abstractNum>
-  <w:abstractNum w:abstractNumId="11" w15:restartNumberingAfterBreak="0">
+  <w:abstractNum w:abstractNumId="12" w15:restartNumberingAfterBreak="0">
     <w:nsid w:val="75976AA0"/>
     <w:multiLevelType w:val="hybridMultilevel"/>
     <w:tmpl w:val="87E855E2"/>
@@ -4570,40 +4772,43 @@
     </w:lvl>
   </w:abstractNum>
   <w:num w:numId="1">
-    <w:abstractNumId w:val="7"/>
+    <w:abstractNumId w:val="8"/>
   </w:num>
   <w:num w:numId="2">
-    <w:abstractNumId w:val="3"/>
+    <w:abstractNumId w:val="4"/>
   </w:num>
   <w:num w:numId="3">
-    <w:abstractNumId w:val="6"/>
+    <w:abstractNumId w:val="7"/>
   </w:num>
   <w:num w:numId="4">
     <w:abstractNumId w:val="1"/>
   </w:num>
   <w:num w:numId="5">
+    <w:abstractNumId w:val="11"/>
+  </w:num>
+  <w:num w:numId="6">
     <w:abstractNumId w:val="10"/>
   </w:num>
-  <w:num w:numId="6">
-    <w:abstractNumId w:val="9"/>
-  </w:num>
   <w:num w:numId="7">
-    <w:abstractNumId w:val="5"/>
+    <w:abstractNumId w:val="6"/>
   </w:num>
   <w:num w:numId="8">
-    <w:abstractNumId w:val="11"/>
+    <w:abstractNumId w:val="12"/>
   </w:num>
   <w:num w:numId="9">
     <w:abstractNumId w:val="0"/>
   </w:num>
   <w:num w:numId="10">
-    <w:abstractNumId w:val="4"/>
+    <w:abstractNumId w:val="5"/>
   </w:num>
   <w:num w:numId="11">
     <w:abstractNumId w:val="2"/>
   </w:num>
   <w:num w:numId="12">
-    <w:abstractNumId w:val="8"/>
+    <w:abstractNumId w:val="9"/>
+  </w:num>
+  <w:num w:numId="13">
+    <w:abstractNumId w:val="3"/>
   </w:num>
 </w:numbering>
 </file>

</xml_diff>

<commit_message>
removed tooltip for q2
removed tooltip for q2
</commit_message>
<xml_diff>
--- a/350_Assignment3_elee353.docx
+++ b/350_Assignment3_elee353.docx
@@ -149,158 +149,6 @@
             <wp:extent cx="5731510" cy="3223895"/>
             <wp:effectExtent l="0" t="0" r="2540" b="0"/>
             <wp:docPr id="12" name="Picture 12"/>
-            <wp:cNvGraphicFramePr>
-              <a:graphicFrameLocks xmlns:a="http://schemas.openxmlformats.org/drawingml/2006/main" noChangeAspect="1"/>
-            </wp:cNvGraphicFramePr>
-            <a:graphic xmlns:a="http://schemas.openxmlformats.org/drawingml/2006/main">
-              <a:graphicData uri="http://schemas.openxmlformats.org/drawingml/2006/picture">
-                <pic:pic xmlns:pic="http://schemas.openxmlformats.org/drawingml/2006/picture">
-                  <pic:nvPicPr>
-                    <pic:cNvPr id="1" name=""/>
-                    <pic:cNvPicPr/>
-                  </pic:nvPicPr>
-                  <pic:blipFill>
-                    <a:blip r:embed="rId5"/>
-                    <a:stretch>
-                      <a:fillRect/>
-                    </a:stretch>
-                  </pic:blipFill>
-                  <pic:spPr>
-                    <a:xfrm>
-                      <a:off x="0" y="0"/>
-                      <a:ext cx="5731510" cy="3223895"/>
-                    </a:xfrm>
-                    <a:prstGeom prst="rect">
-                      <a:avLst/>
-                    </a:prstGeom>
-                  </pic:spPr>
-                </pic:pic>
-              </a:graphicData>
-            </a:graphic>
-          </wp:inline>
-        </w:drawing>
-      </w:r>
-    </w:p>
-    <w:p>
-      <w:pPr>
-        <w:pStyle w:val="NoSpacing"/>
-      </w:pPr>
-      <w:r>
-        <w:t xml:space="preserve">Once </w:t>
-      </w:r>
-      <w:r>
-        <w:t>the user enter</w:t>
-      </w:r>
-      <w:r>
-        <w:t xml:space="preserve">s the </w:t>
-      </w:r>
-      <w:r>
-        <w:t>case study screen</w:t>
-      </w:r>
-      <w:r>
-        <w:t xml:space="preserve">, </w:t>
-      </w:r>
-      <w:r>
-        <w:t>a</w:t>
-      </w:r>
-      <w:r>
-        <w:t xml:space="preserve">n overview </w:t>
-      </w:r>
-      <w:r>
-        <w:t xml:space="preserve">panel </w:t>
-      </w:r>
-      <w:r>
-        <w:t>of the available cases</w:t>
-      </w:r>
-      <w:r>
-        <w:t xml:space="preserve"> with brief descriptions</w:t>
-      </w:r>
-      <w:r>
-        <w:t xml:space="preserve"> is represented</w:t>
-      </w:r>
-      <w:r>
-        <w:t xml:space="preserve">. </w:t>
-      </w:r>
-      <w:r>
-        <w:t xml:space="preserve">There </w:t>
-      </w:r>
-      <w:r>
-        <w:t>is a</w:t>
-      </w:r>
-      <w:r>
-        <w:t xml:space="preserve"> navigation bar on </w:t>
-      </w:r>
-      <w:r>
-        <w:t>the top</w:t>
-      </w:r>
-      <w:r>
-        <w:t xml:space="preserve"> </w:t>
-      </w:r>
-      <w:r>
-        <w:t xml:space="preserve">and a side menu bar on the left </w:t>
-      </w:r>
-      <w:r>
-        <w:t xml:space="preserve">for </w:t>
-      </w:r>
-      <w:r>
-        <w:t>navigation</w:t>
-      </w:r>
-      <w:r>
-        <w:t xml:space="preserve"> between different screens</w:t>
-      </w:r>
-      <w:r>
-        <w:t xml:space="preserve"> or for signing out</w:t>
-      </w:r>
-      <w:r>
-        <w:t xml:space="preserve">. </w:t>
-      </w:r>
-      <w:r>
-        <w:t>There is also a search bar right next to the header for refining the cases shown.</w:t>
-      </w:r>
-      <w:r>
-        <w:rPr>
-          <w:noProof/>
-        </w:rPr>
-        <w:t xml:space="preserve"> </w:t>
-      </w:r>
-      <w:r>
-        <w:t xml:space="preserve">The user can then </w:t>
-      </w:r>
-      <w:r>
-        <w:t xml:space="preserve">click </w:t>
-      </w:r>
-      <w:r>
-        <w:t>the ‘more</w:t>
-      </w:r>
-      <w:r>
-        <w:t>…</w:t>
-      </w:r>
-      <w:r>
-        <w:t xml:space="preserve">’ hyperlink </w:t>
-      </w:r>
-      <w:r>
-        <w:t>f</w:t>
-      </w:r>
-      <w:r>
-        <w:t>or a specific case</w:t>
-      </w:r>
-      <w:r>
-        <w:t xml:space="preserve"> to study.</w:t>
-      </w:r>
-    </w:p>
-    <w:p>
-      <w:pPr>
-        <w:pStyle w:val="NoSpacing"/>
-      </w:pPr>
-      <w:r>
-        <w:rPr>
-          <w:noProof/>
-        </w:rPr>
-        <w:drawing>
-          <wp:inline distT="0" distB="0" distL="0" distR="0" wp14:anchorId="4109D3A0" wp14:editId="2FFE2F83">
-            <wp:extent cx="5731510" cy="467995"/>
-            <wp:effectExtent l="0" t="0" r="2540" b="8255"/>
-            <wp:docPr id="2" name="Picture 2"/>
             <wp:cNvGraphicFramePr>
               <a:graphicFrameLocks xmlns:a="http://schemas.openxmlformats.org/drawingml/2006/main" noChangeAspect="1"/>
             </wp:cNvGraphicFramePr>
@@ -320,7 +168,7 @@
                   <pic:spPr>
                     <a:xfrm>
                       <a:off x="0" y="0"/>
-                      <a:ext cx="5731510" cy="467995"/>
+                      <a:ext cx="5731510" cy="3223895"/>
                     </a:xfrm>
                     <a:prstGeom prst="rect">
                       <a:avLst/>
@@ -338,26 +186,121 @@
         <w:pStyle w:val="NoSpacing"/>
       </w:pPr>
       <w:r>
-        <w:t>The user can type the keywords in the text field for refining the cases shown.</w:t>
-      </w:r>
-    </w:p>
-    <w:p>
-      <w:pPr>
-        <w:pStyle w:val="NoSpacing"/>
+        <w:t xml:space="preserve">Once </w:t>
+      </w:r>
+      <w:r>
+        <w:t>the user enter</w:t>
+      </w:r>
+      <w:r>
+        <w:t xml:space="preserve">s the </w:t>
+      </w:r>
+      <w:r>
+        <w:t>case study screen</w:t>
+      </w:r>
+      <w:r>
+        <w:t xml:space="preserve">, </w:t>
+      </w:r>
+      <w:r>
+        <w:t>a</w:t>
+      </w:r>
+      <w:r>
+        <w:t xml:space="preserve">n overview </w:t>
+      </w:r>
+      <w:r>
+        <w:t xml:space="preserve">panel </w:t>
+      </w:r>
+      <w:r>
+        <w:t>of the available cases</w:t>
+      </w:r>
+      <w:r>
+        <w:t xml:space="preserve"> with brief descriptions</w:t>
+      </w:r>
+      <w:r>
+        <w:t xml:space="preserve"> is represented</w:t>
+      </w:r>
+      <w:r>
+        <w:t xml:space="preserve">. </w:t>
+      </w:r>
+      <w:r>
+        <w:t xml:space="preserve">There </w:t>
+      </w:r>
+      <w:r>
+        <w:t>is a</w:t>
+      </w:r>
+      <w:r>
+        <w:t xml:space="preserve"> navigation bar on </w:t>
+      </w:r>
+      <w:r>
+        <w:t>the top</w:t>
+      </w:r>
+      <w:r>
+        <w:t xml:space="preserve"> </w:t>
+      </w:r>
+      <w:r>
+        <w:t xml:space="preserve">and a side menu bar on the left </w:t>
+      </w:r>
+      <w:r>
+        <w:t xml:space="preserve">for </w:t>
+      </w:r>
+      <w:r>
+        <w:t>navigation</w:t>
+      </w:r>
+      <w:r>
+        <w:t xml:space="preserve"> between different screens</w:t>
+      </w:r>
+      <w:r>
+        <w:t xml:space="preserve"> or for signing out</w:t>
+      </w:r>
+      <w:r>
+        <w:t xml:space="preserve">. </w:t>
+      </w:r>
+      <w:r>
+        <w:t>There is also a search bar right next to the header for refining the cases shown.</w:t>
+      </w:r>
+      <w:r>
         <w:rPr>
           <w:noProof/>
         </w:rPr>
+        <w:t xml:space="preserve"> </w:t>
+      </w:r>
+      <w:r>
+        <w:t xml:space="preserve">The user can then </w:t>
+      </w:r>
+      <w:r>
+        <w:t xml:space="preserve">click </w:t>
+      </w:r>
+      <w:r>
+        <w:t>the ‘more</w:t>
+      </w:r>
+      <w:r>
+        <w:t>…</w:t>
+      </w:r>
+      <w:r>
+        <w:t xml:space="preserve">’ hyperlink </w:t>
+      </w:r>
+      <w:r>
+        <w:t>f</w:t>
+      </w:r>
+      <w:r>
+        <w:t>or a specific case</w:t>
+      </w:r>
+      <w:r>
+        <w:t xml:space="preserve"> to study.</w:t>
+      </w:r>
+    </w:p>
+    <w:p>
+      <w:pPr>
+        <w:pStyle w:val="NoSpacing"/>
       </w:pPr>
       <w:r>
         <w:rPr>
           <w:noProof/>
         </w:rPr>
-        <w:lastRenderedPageBreak/>
         <w:drawing>
-          <wp:inline distT="0" distB="0" distL="0" distR="0" wp14:anchorId="1D09382B" wp14:editId="549E72A7">
-            <wp:extent cx="2904095" cy="1296000"/>
-            <wp:effectExtent l="0" t="0" r="0" b="0"/>
-            <wp:docPr id="3" name="Picture 3"/>
+          <wp:inline distT="0" distB="0" distL="0" distR="0" wp14:anchorId="4109D3A0" wp14:editId="2FFE2F83">
+            <wp:extent cx="5731510" cy="467995"/>
+            <wp:effectExtent l="0" t="0" r="2540" b="8255"/>
+            <wp:docPr id="2" name="Picture 2"/>
             <wp:cNvGraphicFramePr>
               <a:graphicFrameLocks xmlns:a="http://schemas.openxmlformats.org/drawingml/2006/main" noChangeAspect="1"/>
             </wp:cNvGraphicFramePr>
@@ -377,7 +320,7 @@
                   <pic:spPr>
                     <a:xfrm>
                       <a:off x="0" y="0"/>
-                      <a:ext cx="2904095" cy="1296000"/>
+                      <a:ext cx="5731510" cy="467995"/>
                     </a:xfrm>
                     <a:prstGeom prst="rect">
                       <a:avLst/>
@@ -395,25 +338,26 @@
         <w:pStyle w:val="NoSpacing"/>
       </w:pPr>
       <w:r>
+        <w:t>The user can type the keywords in the text field for refining the cases shown.</w:t>
+      </w:r>
+    </w:p>
+    <w:p>
+      <w:pPr>
+        <w:pStyle w:val="NoSpacing"/>
         <w:rPr>
           <w:noProof/>
         </w:rPr>
-        <w:t>The prototype will representing an alert message while the input text is being searched.</w:t>
-      </w:r>
-    </w:p>
-    <w:p>
-      <w:pPr>
-        <w:pStyle w:val="NoSpacing"/>
       </w:pPr>
       <w:r>
         <w:rPr>
           <w:noProof/>
         </w:rPr>
+        <w:lastRenderedPageBreak/>
         <w:drawing>
-          <wp:inline distT="0" distB="0" distL="0" distR="0" wp14:anchorId="0D5B54C1" wp14:editId="44CAEF48">
-            <wp:extent cx="5731510" cy="3223895"/>
-            <wp:effectExtent l="0" t="0" r="2540" b="0"/>
-            <wp:docPr id="1" name="Picture 1"/>
+          <wp:inline distT="0" distB="0" distL="0" distR="0" wp14:anchorId="1D09382B" wp14:editId="549E72A7">
+            <wp:extent cx="2904095" cy="1296000"/>
+            <wp:effectExtent l="0" t="0" r="0" b="0"/>
+            <wp:docPr id="3" name="Picture 3"/>
             <wp:cNvGraphicFramePr>
               <a:graphicFrameLocks xmlns:a="http://schemas.openxmlformats.org/drawingml/2006/main" noChangeAspect="1"/>
             </wp:cNvGraphicFramePr>
@@ -433,7 +377,7 @@
                   <pic:spPr>
                     <a:xfrm>
                       <a:off x="0" y="0"/>
-                      <a:ext cx="5731510" cy="3223895"/>
+                      <a:ext cx="2904095" cy="1296000"/>
                     </a:xfrm>
                     <a:prstGeom prst="rect">
                       <a:avLst/>
@@ -451,116 +395,25 @@
         <w:pStyle w:val="NoSpacing"/>
       </w:pPr>
       <w:r>
-        <w:t xml:space="preserve">A case </w:t>
-      </w:r>
-      <w:r>
-        <w:t>consists</w:t>
-      </w:r>
-      <w:r>
-        <w:t xml:space="preserve"> of several </w:t>
-      </w:r>
-      <w:r>
-        <w:t xml:space="preserve">related </w:t>
-      </w:r>
-      <w:r>
-        <w:t>questions.</w:t>
-      </w:r>
-      <w:r>
-        <w:t xml:space="preserve"> </w:t>
-      </w:r>
-      <w:r>
-        <w:t xml:space="preserve">Similarly, there </w:t>
-      </w:r>
-      <w:r>
-        <w:t>is a</w:t>
-      </w:r>
-      <w:r>
-        <w:t xml:space="preserve"> navigation bar on the top with </w:t>
-      </w:r>
-      <w:r>
-        <w:t>the same</w:t>
-      </w:r>
-      <w:r>
-        <w:t xml:space="preserve"> </w:t>
-      </w:r>
-      <w:r>
-        <w:t>consistent layout.</w:t>
-      </w:r>
-      <w:r>
-        <w:t xml:space="preserve"> </w:t>
-      </w:r>
-      <w:r>
-        <w:t>In addition, t</w:t>
-      </w:r>
-      <w:r>
-        <w:t xml:space="preserve">here </w:t>
-      </w:r>
-      <w:r>
-        <w:t xml:space="preserve">is a </w:t>
-      </w:r>
-      <w:r>
-        <w:t xml:space="preserve">menu </w:t>
-      </w:r>
-      <w:r>
-        <w:t xml:space="preserve">bar </w:t>
-      </w:r>
-      <w:r>
-        <w:t>on</w:t>
-      </w:r>
-      <w:r>
-        <w:t xml:space="preserve"> the left for navigation between questions for the specific case chosen.</w:t>
-      </w:r>
-    </w:p>
-    <w:p>
-      <w:pPr>
-        <w:pStyle w:val="NoSpacing"/>
-      </w:pPr>
-      <w:r>
-        <w:t xml:space="preserve">The case description </w:t>
-      </w:r>
-      <w:r>
-        <w:t xml:space="preserve">panel </w:t>
-      </w:r>
-      <w:r>
-        <w:t xml:space="preserve">is on the right, accompanied by the question </w:t>
-      </w:r>
-      <w:r>
-        <w:t>panel</w:t>
-      </w:r>
-      <w:r>
-        <w:t xml:space="preserve">, the discussion </w:t>
-      </w:r>
-      <w:r>
-        <w:t>panel</w:t>
-      </w:r>
-      <w:r>
-        <w:t xml:space="preserve">, and the answer </w:t>
-      </w:r>
-      <w:r>
-        <w:t>panel</w:t>
-      </w:r>
-      <w:r>
-        <w:t xml:space="preserve"> in the middle.</w:t>
-      </w:r>
-    </w:p>
-    <w:p>
-      <w:pPr>
-        <w:pStyle w:val="NoSpacing"/>
-        <w:rPr>
-          <w:b/>
-          <w:sz w:val="23"/>
-          <w:szCs w:val="23"/>
-        </w:rPr>
-      </w:pPr>
-      <w:r>
         <w:rPr>
           <w:noProof/>
         </w:rPr>
+        <w:t>The prototype will representing an alert message while the input text is being searched.</w:t>
+      </w:r>
+    </w:p>
+    <w:p>
+      <w:pPr>
+        <w:pStyle w:val="NoSpacing"/>
+      </w:pPr>
+      <w:r>
+        <w:rPr>
+          <w:noProof/>
+        </w:rPr>
         <w:drawing>
-          <wp:inline distT="0" distB="0" distL="0" distR="0" wp14:anchorId="235B10FD" wp14:editId="2210EB96">
+          <wp:inline distT="0" distB="0" distL="0" distR="0" wp14:anchorId="0D5B54C1" wp14:editId="44CAEF48">
             <wp:extent cx="5731510" cy="3223895"/>
             <wp:effectExtent l="0" t="0" r="2540" b="0"/>
-            <wp:docPr id="14" name="Picture 14"/>
+            <wp:docPr id="1" name="Picture 1"/>
             <wp:cNvGraphicFramePr>
               <a:graphicFrameLocks xmlns:a="http://schemas.openxmlformats.org/drawingml/2006/main" noChangeAspect="1"/>
             </wp:cNvGraphicFramePr>
@@ -592,75 +445,122 @@
           </wp:inline>
         </w:drawing>
       </w:r>
+    </w:p>
+    <w:p>
+      <w:pPr>
+        <w:pStyle w:val="NoSpacing"/>
+      </w:pPr>
+      <w:r>
+        <w:t xml:space="preserve">A case </w:t>
+      </w:r>
+      <w:r>
+        <w:t>consists</w:t>
+      </w:r>
+      <w:r>
+        <w:t xml:space="preserve"> of several </w:t>
+      </w:r>
+      <w:r>
+        <w:t xml:space="preserve">related </w:t>
+      </w:r>
+      <w:r>
+        <w:t>questions.</w:t>
+      </w:r>
+      <w:r>
+        <w:t xml:space="preserve"> </w:t>
+      </w:r>
+      <w:r>
+        <w:t xml:space="preserve">Similarly, there </w:t>
+      </w:r>
+      <w:r>
+        <w:t>is a</w:t>
+      </w:r>
+      <w:r>
+        <w:t xml:space="preserve"> navigation bar on the top with </w:t>
+      </w:r>
+      <w:r>
+        <w:t>the same</w:t>
+      </w:r>
+      <w:r>
+        <w:t xml:space="preserve"> </w:t>
+      </w:r>
+      <w:r>
+        <w:t>consistent layout.</w:t>
+      </w:r>
+      <w:r>
+        <w:t xml:space="preserve"> </w:t>
+      </w:r>
+      <w:r>
+        <w:t>In addition, t</w:t>
+      </w:r>
+      <w:r>
+        <w:t xml:space="preserve">here </w:t>
+      </w:r>
+      <w:r>
+        <w:t xml:space="preserve">is a </w:t>
+      </w:r>
+      <w:r>
+        <w:t xml:space="preserve">menu </w:t>
+      </w:r>
+      <w:r>
+        <w:t xml:space="preserve">bar </w:t>
+      </w:r>
+      <w:r>
+        <w:t>on</w:t>
+      </w:r>
+      <w:r>
+        <w:t xml:space="preserve"> the left for navigation between questions for the specific case chosen.</w:t>
+      </w:r>
+    </w:p>
+    <w:p>
+      <w:pPr>
+        <w:pStyle w:val="NoSpacing"/>
+      </w:pPr>
+      <w:r>
+        <w:t xml:space="preserve">The case description </w:t>
+      </w:r>
+      <w:r>
+        <w:t xml:space="preserve">panel </w:t>
+      </w:r>
+      <w:r>
+        <w:t xml:space="preserve">is on the right, accompanied by the question </w:t>
+      </w:r>
+      <w:r>
+        <w:t>panel</w:t>
+      </w:r>
+      <w:r>
+        <w:t xml:space="preserve">, the discussion </w:t>
+      </w:r>
+      <w:r>
+        <w:t>panel</w:t>
+      </w:r>
+      <w:r>
+        <w:t xml:space="preserve">, and the answer </w:t>
+      </w:r>
+      <w:r>
+        <w:t>panel</w:t>
+      </w:r>
+      <w:r>
+        <w:t xml:space="preserve"> in the middle.</w:t>
+      </w:r>
+    </w:p>
+    <w:p>
+      <w:pPr>
+        <w:pStyle w:val="NoSpacing"/>
+        <w:rPr>
+          <w:b/>
+          <w:sz w:val="23"/>
+          <w:szCs w:val="23"/>
+        </w:rPr>
+      </w:pPr>
       <w:r>
         <w:rPr>
           <w:noProof/>
         </w:rPr>
-        <w:t xml:space="preserve"> </w:t>
-      </w:r>
-    </w:p>
-    <w:p>
-      <w:pPr>
-        <w:pStyle w:val="NoSpacing"/>
-        <w:rPr>
-          <w:sz w:val="23"/>
-          <w:szCs w:val="23"/>
-        </w:rPr>
-      </w:pPr>
-      <w:r>
-        <w:rPr>
-          <w:sz w:val="23"/>
-          <w:szCs w:val="23"/>
-        </w:rPr>
-        <w:lastRenderedPageBreak/>
-        <w:t xml:space="preserve">The user can view </w:t>
-      </w:r>
-      <w:r>
-        <w:rPr>
-          <w:sz w:val="23"/>
-          <w:szCs w:val="23"/>
-        </w:rPr>
-        <w:t xml:space="preserve">the discussion </w:t>
-      </w:r>
-      <w:r>
-        <w:rPr>
-          <w:sz w:val="23"/>
-          <w:szCs w:val="23"/>
-        </w:rPr>
-        <w:t xml:space="preserve">regarding </w:t>
-      </w:r>
-      <w:r>
-        <w:rPr>
-          <w:sz w:val="23"/>
-          <w:szCs w:val="23"/>
-        </w:rPr>
-        <w:t>a</w:t>
-      </w:r>
-      <w:r>
-        <w:rPr>
-          <w:sz w:val="23"/>
-          <w:szCs w:val="23"/>
-        </w:rPr>
-        <w:t xml:space="preserve"> specific question and submit a new one.</w:t>
-      </w:r>
-    </w:p>
-    <w:p>
-      <w:pPr>
-        <w:pStyle w:val="NoSpacing"/>
-        <w:rPr>
-          <w:sz w:val="23"/>
-          <w:szCs w:val="23"/>
-        </w:rPr>
-      </w:pPr>
-      <w:r>
-        <w:rPr>
-          <w:noProof/>
-        </w:rPr>
         <w:drawing>
-          <wp:inline distT="0" distB="0" distL="0" distR="0" wp14:anchorId="4838ACD5" wp14:editId="0172CD21">
-            <wp:extent cx="5731510" cy="680720"/>
-            <wp:effectExtent l="0" t="0" r="2540" b="5080"/>
-            <wp:docPr id="16" name="Picture 16"/>
+          <wp:inline distT="0" distB="0" distL="0" distR="0" wp14:anchorId="235B10FD" wp14:editId="2210EB96">
+            <wp:extent cx="5731510" cy="3223895"/>
+            <wp:effectExtent l="0" t="0" r="2540" b="0"/>
+            <wp:docPr id="14" name="Picture 14"/>
             <wp:cNvGraphicFramePr>
               <a:graphicFrameLocks xmlns:a="http://schemas.openxmlformats.org/drawingml/2006/main" noChangeAspect="1"/>
             </wp:cNvGraphicFramePr>
@@ -680,6 +580,106 @@
                   <pic:spPr>
                     <a:xfrm>
                       <a:off x="0" y="0"/>
+                      <a:ext cx="5731510" cy="3223895"/>
+                    </a:xfrm>
+                    <a:prstGeom prst="rect">
+                      <a:avLst/>
+                    </a:prstGeom>
+                  </pic:spPr>
+                </pic:pic>
+              </a:graphicData>
+            </a:graphic>
+          </wp:inline>
+        </w:drawing>
+      </w:r>
+      <w:r>
+        <w:rPr>
+          <w:noProof/>
+        </w:rPr>
+        <w:t xml:space="preserve"> </w:t>
+      </w:r>
+    </w:p>
+    <w:p>
+      <w:pPr>
+        <w:pStyle w:val="NoSpacing"/>
+        <w:rPr>
+          <w:sz w:val="23"/>
+          <w:szCs w:val="23"/>
+        </w:rPr>
+      </w:pPr>
+      <w:r>
+        <w:rPr>
+          <w:sz w:val="23"/>
+          <w:szCs w:val="23"/>
+        </w:rPr>
+        <w:lastRenderedPageBreak/>
+        <w:t xml:space="preserve">The user can view </w:t>
+      </w:r>
+      <w:r>
+        <w:rPr>
+          <w:sz w:val="23"/>
+          <w:szCs w:val="23"/>
+        </w:rPr>
+        <w:t xml:space="preserve">the discussion </w:t>
+      </w:r>
+      <w:r>
+        <w:rPr>
+          <w:sz w:val="23"/>
+          <w:szCs w:val="23"/>
+        </w:rPr>
+        <w:t xml:space="preserve">regarding </w:t>
+      </w:r>
+      <w:r>
+        <w:rPr>
+          <w:sz w:val="23"/>
+          <w:szCs w:val="23"/>
+        </w:rPr>
+        <w:t>a</w:t>
+      </w:r>
+      <w:r>
+        <w:rPr>
+          <w:sz w:val="23"/>
+          <w:szCs w:val="23"/>
+        </w:rPr>
+        <w:t xml:space="preserve"> specific question and submit a new one.</w:t>
+      </w:r>
+    </w:p>
+    <w:p>
+      <w:pPr>
+        <w:pStyle w:val="NoSpacing"/>
+        <w:rPr>
+          <w:sz w:val="23"/>
+          <w:szCs w:val="23"/>
+        </w:rPr>
+      </w:pPr>
+      <w:r>
+        <w:rPr>
+          <w:noProof/>
+        </w:rPr>
+        <w:drawing>
+          <wp:inline distT="0" distB="0" distL="0" distR="0" wp14:anchorId="4838ACD5" wp14:editId="0172CD21">
+            <wp:extent cx="5731510" cy="680720"/>
+            <wp:effectExtent l="0" t="0" r="2540" b="5080"/>
+            <wp:docPr id="16" name="Picture 16"/>
+            <wp:cNvGraphicFramePr>
+              <a:graphicFrameLocks xmlns:a="http://schemas.openxmlformats.org/drawingml/2006/main" noChangeAspect="1"/>
+            </wp:cNvGraphicFramePr>
+            <a:graphic xmlns:a="http://schemas.openxmlformats.org/drawingml/2006/main">
+              <a:graphicData uri="http://schemas.openxmlformats.org/drawingml/2006/picture">
+                <pic:pic xmlns:pic="http://schemas.openxmlformats.org/drawingml/2006/picture">
+                  <pic:nvPicPr>
+                    <pic:cNvPr id="1" name=""/>
+                    <pic:cNvPicPr/>
+                  </pic:nvPicPr>
+                  <pic:blipFill>
+                    <a:blip r:embed="rId11"/>
+                    <a:stretch>
+                      <a:fillRect/>
+                    </a:stretch>
+                  </pic:blipFill>
+                  <pic:spPr>
+                    <a:xfrm>
+                      <a:off x="0" y="0"/>
                       <a:ext cx="5731510" cy="680720"/>
                     </a:xfrm>
                     <a:prstGeom prst="rect">
@@ -786,7 +786,7 @@
                     <pic:cNvPicPr/>
                   </pic:nvPicPr>
                   <pic:blipFill rotWithShape="1">
-                    <a:blip r:embed="rId11"/>
+                    <a:blip r:embed="rId12"/>
                     <a:srcRect l="363" t="42688"/>
                     <a:stretch/>
                   </pic:blipFill>
@@ -907,7 +907,7 @@
                     <pic:cNvPicPr/>
                   </pic:nvPicPr>
                   <pic:blipFill>
-                    <a:blip r:embed="rId12"/>
+                    <a:blip r:embed="rId13"/>
                     <a:stretch>
                       <a:fillRect/>
                     </a:stretch>
@@ -1007,7 +1007,7 @@
                     <pic:cNvPicPr/>
                   </pic:nvPicPr>
                   <pic:blipFill>
-                    <a:blip r:embed="rId13"/>
+                    <a:blip r:embed="rId14"/>
                     <a:stretch>
                       <a:fillRect/>
                     </a:stretch>
@@ -1122,7 +1122,7 @@
                     <pic:cNvPicPr/>
                   </pic:nvPicPr>
                   <pic:blipFill rotWithShape="1">
-                    <a:blip r:embed="rId14"/>
+                    <a:blip r:embed="rId15"/>
                     <a:srcRect t="25785" r="69244" b="32563"/>
                     <a:stretch/>
                   </pic:blipFill>
@@ -1230,7 +1230,7 @@
                     <pic:cNvPicPr/>
                   </pic:nvPicPr>
                   <pic:blipFill>
-                    <a:blip r:embed="rId15"/>
+                    <a:blip r:embed="rId16"/>
                     <a:stretch>
                       <a:fillRect/>
                     </a:stretch>
@@ -1358,7 +1358,7 @@
                     <pic:cNvPicPr/>
                   </pic:nvPicPr>
                   <pic:blipFill>
-                    <a:blip r:embed="rId16"/>
+                    <a:blip r:embed="rId17"/>
                     <a:stretch>
                       <a:fillRect/>
                     </a:stretch>
@@ -1885,15 +1885,14 @@
           <w:sz w:val="23"/>
           <w:szCs w:val="23"/>
         </w:rPr>
-        <w:t xml:space="preserve">The main hue of blue is </w:t>
-      </w:r>
-      <w:r>
-        <w:rPr>
-          <w:sz w:val="23"/>
-          <w:szCs w:val="23"/>
-          <w:lang w:val="en-US"/>
-        </w:rPr>
-        <w:t>more comfortable to look at</w:t>
+        <w:t xml:space="preserve">The main hue of blue </w:t>
+      </w:r>
+      <w:r>
+        <w:rPr>
+          <w:sz w:val="23"/>
+          <w:szCs w:val="23"/>
+        </w:rPr>
+        <w:t>is less stressful to look at</w:t>
       </w:r>
       <w:r>
         <w:rPr>
@@ -1940,15 +1939,47 @@
           <w:szCs w:val="23"/>
           <w:lang w:val="en-US"/>
         </w:rPr>
-        <w:t xml:space="preserve"> Furthermore, blue as a c</w:t>
-      </w:r>
-      <w:r>
-        <w:rPr>
-          <w:sz w:val="23"/>
-          <w:szCs w:val="23"/>
-          <w:lang w:val="en-US"/>
-        </w:rPr>
-        <w:t>ool color often spark feelings of calmness</w:t>
+        <w:t xml:space="preserve"> </w:t>
+      </w:r>
+      <w:r>
+        <w:rPr>
+          <w:sz w:val="23"/>
+          <w:szCs w:val="23"/>
+          <w:lang w:val="en-US"/>
+        </w:rPr>
+        <w:t>Furthermore,</w:t>
+      </w:r>
+      <w:r>
+        <w:rPr>
+          <w:sz w:val="23"/>
+          <w:szCs w:val="23"/>
+          <w:lang w:val="en-US"/>
+        </w:rPr>
+        <w:t xml:space="preserve"> blue as a c</w:t>
+      </w:r>
+      <w:r>
+        <w:rPr>
+          <w:sz w:val="23"/>
+          <w:szCs w:val="23"/>
+          <w:lang w:val="en-US"/>
+        </w:rPr>
+        <w:t>ool color spark</w:t>
+      </w:r>
+      <w:r>
+        <w:rPr>
+          <w:sz w:val="23"/>
+          <w:szCs w:val="23"/>
+          <w:lang w:val="en-US"/>
+        </w:rPr>
+        <w:t>s</w:t>
+      </w:r>
+      <w:r>
+        <w:rPr>
+          <w:sz w:val="23"/>
+          <w:szCs w:val="23"/>
+          <w:lang w:val="en-US"/>
+        </w:rPr>
+        <w:t xml:space="preserve"> feelings of calmness</w:t>
       </w:r>
       <w:r>
         <w:rPr>
@@ -2016,7 +2047,23 @@
           <w:szCs w:val="23"/>
           <w:lang w:val="en-US"/>
         </w:rPr>
-        <w:t xml:space="preserve">The blue colour scheme of the webpage components and the white background form </w:t>
+        <w:t xml:space="preserve">The blue colour scheme of the webpage components and the white background </w:t>
+      </w:r>
+      <w:r>
+        <w:rPr>
+          <w:sz w:val="23"/>
+          <w:szCs w:val="23"/>
+          <w:lang w:val="en-US"/>
+        </w:rPr>
+        <w:t xml:space="preserve">as well as the white-coloured text </w:t>
+      </w:r>
+      <w:r>
+        <w:rPr>
+          <w:sz w:val="23"/>
+          <w:szCs w:val="23"/>
+          <w:lang w:val="en-US"/>
+        </w:rPr>
+        <w:t xml:space="preserve">form </w:t>
       </w:r>
       <w:r>
         <w:rPr>
@@ -2040,31 +2087,87 @@
           <w:szCs w:val="23"/>
           <w:lang w:val="en-US"/>
         </w:rPr>
-        <w:t xml:space="preserve"> contrast. The </w:t>
-      </w:r>
-      <w:r>
-        <w:rPr>
-          <w:sz w:val="23"/>
-          <w:szCs w:val="23"/>
-          <w:lang w:val="en-US"/>
-        </w:rPr>
-        <w:t xml:space="preserve">greater contrast makes the darker object more dominant </w:t>
-      </w:r>
-      <w:r>
-        <w:rPr>
-          <w:sz w:val="23"/>
-          <w:szCs w:val="23"/>
-          <w:lang w:val="en-US"/>
-        </w:rPr>
-        <w:t xml:space="preserve">and is </w:t>
-      </w:r>
-      <w:r>
-        <w:rPr>
-          <w:sz w:val="23"/>
-          <w:szCs w:val="23"/>
-          <w:lang w:val="en-US"/>
-        </w:rPr>
-        <w:t>utilised</w:t>
+        <w:t xml:space="preserve"> contrast. </w:t>
+      </w:r>
+      <w:r>
+        <w:rPr>
+          <w:sz w:val="23"/>
+          <w:szCs w:val="23"/>
+          <w:lang w:val="en-US"/>
+        </w:rPr>
+        <w:t>Th</w:t>
+      </w:r>
+      <w:r>
+        <w:rPr>
+          <w:sz w:val="23"/>
+          <w:szCs w:val="23"/>
+          <w:lang w:val="en-US"/>
+        </w:rPr>
+        <w:t>is</w:t>
+      </w:r>
+      <w:r>
+        <w:rPr>
+          <w:sz w:val="23"/>
+          <w:szCs w:val="23"/>
+          <w:lang w:val="en-US"/>
+        </w:rPr>
+        <w:t xml:space="preserve"> contrast </w:t>
+      </w:r>
+      <w:r>
+        <w:rPr>
+          <w:sz w:val="23"/>
+          <w:szCs w:val="23"/>
+          <w:lang w:val="en-US"/>
+        </w:rPr>
+        <w:t xml:space="preserve">increases </w:t>
+      </w:r>
+      <w:r>
+        <w:rPr>
+          <w:sz w:val="23"/>
+          <w:szCs w:val="23"/>
+          <w:lang w:val="en-US"/>
+        </w:rPr>
+        <w:t>readability</w:t>
+      </w:r>
+      <w:r>
+        <w:rPr>
+          <w:sz w:val="23"/>
+          <w:szCs w:val="23"/>
+          <w:lang w:val="en-US"/>
+        </w:rPr>
+        <w:t xml:space="preserve"> and </w:t>
+      </w:r>
+      <w:r>
+        <w:rPr>
+          <w:sz w:val="23"/>
+          <w:szCs w:val="23"/>
+          <w:lang w:val="en-US"/>
+        </w:rPr>
+        <w:t xml:space="preserve">is also used to </w:t>
+      </w:r>
+      <w:r>
+        <w:rPr>
+          <w:sz w:val="23"/>
+          <w:szCs w:val="23"/>
+          <w:lang w:val="en-US"/>
+        </w:rPr>
+        <w:t xml:space="preserve">contrast the between </w:t>
+      </w:r>
+      <w:r>
+        <w:rPr>
+          <w:sz w:val="23"/>
+          <w:szCs w:val="23"/>
+          <w:lang w:val="en-US"/>
+        </w:rPr>
+        <w:t xml:space="preserve">the </w:t>
+      </w:r>
+      <w:r>
+        <w:rPr>
+          <w:sz w:val="23"/>
+          <w:szCs w:val="23"/>
+          <w:lang w:val="en-US"/>
+        </w:rPr>
+        <w:t>‘active’ webpage components and the ‘inactive’</w:t>
       </w:r>
       <w:r>
         <w:rPr>
@@ -2080,31 +2183,80 @@
           <w:szCs w:val="23"/>
           <w:lang w:val="en-US"/>
         </w:rPr>
-        <w:t>t</w:t>
-      </w:r>
-      <w:r>
-        <w:rPr>
-          <w:sz w:val="23"/>
-          <w:szCs w:val="23"/>
-          <w:lang w:val="en-US"/>
-        </w:rPr>
-        <w:t xml:space="preserve">o emphasis the </w:t>
-      </w:r>
-      <w:r>
-        <w:rPr>
-          <w:sz w:val="23"/>
-          <w:szCs w:val="23"/>
-          <w:lang w:val="en-US"/>
-        </w:rPr>
-        <w:t>titles</w:t>
-      </w:r>
-      <w:r>
-        <w:rPr>
-          <w:sz w:val="23"/>
-          <w:szCs w:val="23"/>
-          <w:lang w:val="en-US"/>
-        </w:rPr>
-        <w:t xml:space="preserve"> of each section.</w:t>
+        <w:t>ones.</w:t>
+      </w:r>
+    </w:p>
+    <w:p>
+      <w:pPr>
+        <w:pStyle w:val="NoSpacing"/>
+        <w:rPr>
+          <w:sz w:val="23"/>
+          <w:szCs w:val="23"/>
+          <w:lang w:val="en-US"/>
+        </w:rPr>
+      </w:pPr>
+    </w:p>
+    <w:p>
+      <w:pPr>
+        <w:pStyle w:val="NoSpacing"/>
+        <w:rPr>
+          <w:sz w:val="23"/>
+          <w:szCs w:val="23"/>
+        </w:rPr>
+      </w:pPr>
+      <w:r>
+        <w:rPr>
+          <w:sz w:val="23"/>
+          <w:szCs w:val="23"/>
+        </w:rPr>
+        <w:t>Moreover</w:t>
+      </w:r>
+      <w:r>
+        <w:rPr>
+          <w:sz w:val="23"/>
+          <w:szCs w:val="23"/>
+        </w:rPr>
+        <w:t xml:space="preserve">, </w:t>
+      </w:r>
+      <w:r>
+        <w:rPr>
+          <w:sz w:val="23"/>
+          <w:szCs w:val="23"/>
+          <w:lang w:val="en-US"/>
+        </w:rPr>
+        <w:t xml:space="preserve">the complimentary colour scheme of dark-orange and blue is also used </w:t>
+      </w:r>
+      <w:r>
+        <w:rPr>
+          <w:sz w:val="23"/>
+          <w:szCs w:val="23"/>
+          <w:lang w:val="en-US"/>
+        </w:rPr>
+        <w:t xml:space="preserve">in specific sections within the webpages </w:t>
+      </w:r>
+      <w:r>
+        <w:rPr>
+          <w:sz w:val="23"/>
+          <w:szCs w:val="23"/>
+          <w:lang w:val="en-US"/>
+        </w:rPr>
+        <w:t xml:space="preserve">to emphasis some interaction elements such as </w:t>
+      </w:r>
+      <w:r>
+        <w:rPr>
+          <w:sz w:val="23"/>
+          <w:szCs w:val="23"/>
+          <w:lang w:val="en-US"/>
+        </w:rPr>
+        <w:t xml:space="preserve">clickable </w:t>
+      </w:r>
+      <w:r>
+        <w:rPr>
+          <w:sz w:val="23"/>
+          <w:szCs w:val="23"/>
+          <w:lang w:val="en-US"/>
+        </w:rPr>
+        <w:t>buttons.</w:t>
       </w:r>
       <w:r>
         <w:rPr>
@@ -2116,29 +2268,51 @@
       </w:r>
       <w:r>
         <w:rPr>
-          <w:rFonts w:hint="eastAsia"/>
-          <w:sz w:val="23"/>
-          <w:szCs w:val="23"/>
-          <w:lang w:val="en-US"/>
-        </w:rPr>
-        <w:t xml:space="preserve">Additionally, the white-coloured text </w:t>
-      </w:r>
-      <w:r>
-        <w:rPr>
-          <w:sz w:val="23"/>
-          <w:szCs w:val="23"/>
-          <w:lang w:val="en-US"/>
-        </w:rPr>
-        <w:t xml:space="preserve">label </w:t>
-      </w:r>
-      <w:r>
-        <w:rPr>
-          <w:rFonts w:hint="eastAsia"/>
-          <w:sz w:val="23"/>
-          <w:szCs w:val="23"/>
-          <w:lang w:val="en-US"/>
-        </w:rPr>
-        <w:t>form</w:t>
+          <w:sz w:val="23"/>
+          <w:szCs w:val="23"/>
+          <w:lang w:val="en-US"/>
+        </w:rPr>
+        <w:t xml:space="preserve">The </w:t>
+      </w:r>
+      <w:r>
+        <w:rPr>
+          <w:sz w:val="23"/>
+          <w:szCs w:val="23"/>
+          <w:lang w:val="en-US"/>
+        </w:rPr>
+        <w:t>comp</w:t>
+      </w:r>
+      <w:r>
+        <w:rPr>
+          <w:sz w:val="23"/>
+          <w:szCs w:val="23"/>
+          <w:lang w:val="en-US"/>
+        </w:rPr>
+        <w:t>l</w:t>
+      </w:r>
+      <w:r>
+        <w:rPr>
+          <w:sz w:val="23"/>
+          <w:szCs w:val="23"/>
+          <w:lang w:val="en-US"/>
+        </w:rPr>
+        <w:t>imentary colour</w:t>
+      </w:r>
+      <w:r>
+        <w:rPr>
+          <w:sz w:val="23"/>
+          <w:szCs w:val="23"/>
+          <w:lang w:val="en-US"/>
+        </w:rPr>
+        <w:t xml:space="preserve"> scheme</w:t>
+      </w:r>
+      <w:r>
+        <w:rPr>
+          <w:sz w:val="23"/>
+          <w:szCs w:val="23"/>
+          <w:lang w:val="en-US"/>
+        </w:rPr>
+        <w:t xml:space="preserve"> produce</w:t>
       </w:r>
       <w:r>
         <w:rPr>
@@ -2150,7 +2324,14 @@
       </w:r>
       <w:r>
         <w:rPr>
-          <w:rFonts w:hint="eastAsia"/>
+          <w:sz w:val="23"/>
+          <w:szCs w:val="23"/>
+          <w:lang w:val="en-US"/>
+        </w:rPr>
+        <w:t xml:space="preserve"> an exciting, dynamic pattern.</w:t>
+      </w:r>
+      <w:r>
+        <w:rPr>
           <w:sz w:val="23"/>
           <w:szCs w:val="23"/>
           <w:lang w:val="en-US"/>
@@ -2163,23 +2344,23 @@
           <w:szCs w:val="23"/>
           <w:lang w:val="en-US"/>
         </w:rPr>
-        <w:t>an excellent</w:t>
-      </w:r>
-      <w:r>
-        <w:rPr>
-          <w:sz w:val="23"/>
-          <w:szCs w:val="23"/>
-          <w:lang w:val="en-US"/>
-        </w:rPr>
-        <w:t xml:space="preserve"> contrast with the blue colour scheme used</w:t>
-      </w:r>
-      <w:r>
-        <w:rPr>
-          <w:sz w:val="23"/>
-          <w:szCs w:val="23"/>
-          <w:lang w:val="en-US"/>
-        </w:rPr>
-        <w:t xml:space="preserve"> and increases readibility</w:t>
+        <w:t>Orange as a warm colour helps to create an environment of stimulation</w:t>
+      </w:r>
+      <w:r>
+        <w:rPr>
+          <w:sz w:val="23"/>
+          <w:szCs w:val="23"/>
+          <w:lang w:val="en-US"/>
+        </w:rPr>
+        <w:t xml:space="preserve"> and </w:t>
+      </w:r>
+      <w:r>
+        <w:rPr>
+          <w:sz w:val="23"/>
+          <w:szCs w:val="23"/>
+          <w:lang w:val="en-US"/>
+        </w:rPr>
+        <w:t>helps to emphasise the existence of these components when compared to the blue background</w:t>
       </w:r>
       <w:r>
         <w:rPr>
@@ -2195,211 +2376,15 @@
           <w:szCs w:val="23"/>
           <w:lang w:val="en-US"/>
         </w:rPr>
-        <w:t xml:space="preserve">The same </w:t>
-      </w:r>
-      <w:r>
-        <w:rPr>
-          <w:sz w:val="23"/>
-          <w:szCs w:val="23"/>
-          <w:lang w:val="en-US"/>
-        </w:rPr>
-        <w:t xml:space="preserve">colour contrast </w:t>
-      </w:r>
-      <w:r>
-        <w:rPr>
-          <w:sz w:val="23"/>
-          <w:szCs w:val="23"/>
-          <w:lang w:val="en-US"/>
-        </w:rPr>
-        <w:t>approach</w:t>
-      </w:r>
-      <w:r>
-        <w:rPr>
-          <w:sz w:val="23"/>
-          <w:szCs w:val="23"/>
-          <w:lang w:val="en-US"/>
-        </w:rPr>
-        <w:t xml:space="preserve"> is also used to </w:t>
-      </w:r>
-      <w:r>
-        <w:rPr>
-          <w:sz w:val="23"/>
-          <w:szCs w:val="23"/>
-          <w:lang w:val="en-US"/>
-        </w:rPr>
-        <w:t>contrast the between ‘active’ webpage components and the ‘inactive’</w:t>
-      </w:r>
-      <w:r>
-        <w:rPr>
-          <w:sz w:val="23"/>
-          <w:szCs w:val="23"/>
-          <w:lang w:val="en-US"/>
-        </w:rPr>
-        <w:t xml:space="preserve"> </w:t>
-      </w:r>
-      <w:r>
-        <w:rPr>
-          <w:sz w:val="23"/>
-          <w:szCs w:val="23"/>
-          <w:lang w:val="en-US"/>
-        </w:rPr>
-        <w:t>ones.</w:t>
-      </w:r>
-    </w:p>
-    <w:p>
-      <w:pPr>
-        <w:pStyle w:val="NoSpacing"/>
-        <w:rPr>
-          <w:sz w:val="23"/>
-          <w:szCs w:val="23"/>
-          <w:lang w:val="en-US"/>
-        </w:rPr>
-      </w:pPr>
-    </w:p>
-    <w:p>
-      <w:pPr>
-        <w:pStyle w:val="NoSpacing"/>
-        <w:rPr>
-          <w:sz w:val="23"/>
-          <w:szCs w:val="23"/>
-        </w:rPr>
-      </w:pPr>
-      <w:r>
-        <w:rPr>
-          <w:sz w:val="23"/>
-          <w:szCs w:val="23"/>
-        </w:rPr>
-        <w:t>Moreover</w:t>
-      </w:r>
-      <w:r>
-        <w:rPr>
-          <w:sz w:val="23"/>
-          <w:szCs w:val="23"/>
-        </w:rPr>
-        <w:t xml:space="preserve">, </w:t>
-      </w:r>
-      <w:r>
-        <w:rPr>
-          <w:sz w:val="23"/>
-          <w:szCs w:val="23"/>
-          <w:lang w:val="en-US"/>
-        </w:rPr>
-        <w:t xml:space="preserve">the complimentary colour scheme of dark-orange and blue is also used </w:t>
-      </w:r>
-      <w:r>
-        <w:rPr>
-          <w:sz w:val="23"/>
-          <w:szCs w:val="23"/>
-          <w:lang w:val="en-US"/>
-        </w:rPr>
-        <w:t xml:space="preserve">in specific sections within the webpages </w:t>
-      </w:r>
-      <w:r>
-        <w:rPr>
-          <w:sz w:val="23"/>
-          <w:szCs w:val="23"/>
-          <w:lang w:val="en-US"/>
-        </w:rPr>
-        <w:t xml:space="preserve">to emphasis some interaction elements such as </w:t>
-      </w:r>
-      <w:r>
-        <w:rPr>
-          <w:sz w:val="23"/>
-          <w:szCs w:val="23"/>
-          <w:lang w:val="en-US"/>
-        </w:rPr>
-        <w:t xml:space="preserve">clickable </w:t>
-      </w:r>
-      <w:r>
-        <w:rPr>
-          <w:sz w:val="23"/>
-          <w:szCs w:val="23"/>
-          <w:lang w:val="en-US"/>
-        </w:rPr>
-        <w:t>buttons.</w:t>
-      </w:r>
-      <w:r>
-        <w:t xml:space="preserve"> </w:t>
-      </w:r>
-      <w:r>
-        <w:rPr>
-          <w:sz w:val="23"/>
-          <w:szCs w:val="23"/>
-          <w:lang w:val="en-US"/>
-        </w:rPr>
-        <w:t>The dark-orange colour of some interaction elements also help to emphasise the exist</w:t>
-      </w:r>
-      <w:r>
-        <w:rPr>
-          <w:sz w:val="23"/>
-          <w:szCs w:val="23"/>
-          <w:lang w:val="en-US"/>
-        </w:rPr>
-        <w:t>e</w:t>
-      </w:r>
-      <w:r>
-        <w:rPr>
-          <w:sz w:val="23"/>
-          <w:szCs w:val="23"/>
-          <w:lang w:val="en-US"/>
-        </w:rPr>
-        <w:t>nce of these components</w:t>
-      </w:r>
-      <w:r>
-        <w:rPr>
-          <w:sz w:val="23"/>
-          <w:szCs w:val="23"/>
-          <w:lang w:val="en-US"/>
-        </w:rPr>
-        <w:t xml:space="preserve"> when compared to the blue background</w:t>
-      </w:r>
-      <w:r>
-        <w:rPr>
-          <w:sz w:val="23"/>
-          <w:szCs w:val="23"/>
-          <w:lang w:val="en-US"/>
-        </w:rPr>
-        <w:t xml:space="preserve">. </w:t>
-      </w:r>
-      <w:r>
-        <w:rPr>
-          <w:sz w:val="23"/>
-          <w:szCs w:val="23"/>
-          <w:lang w:val="en-US"/>
-        </w:rPr>
-        <w:t xml:space="preserve">Orange as a warm colour helps to </w:t>
-      </w:r>
-      <w:r>
-        <w:rPr>
-          <w:sz w:val="23"/>
-          <w:szCs w:val="23"/>
-          <w:lang w:val="en-US"/>
-        </w:rPr>
-        <w:t>create an environment of stimulation</w:t>
-      </w:r>
-      <w:r>
-        <w:rPr>
-          <w:sz w:val="23"/>
-          <w:szCs w:val="23"/>
-          <w:lang w:val="en-US"/>
-        </w:rPr>
-        <w:t>.</w:t>
-      </w:r>
-      <w:r>
-        <w:rPr>
-          <w:sz w:val="23"/>
-          <w:szCs w:val="23"/>
-          <w:lang w:val="en-US"/>
-        </w:rPr>
-        <w:t xml:space="preserve"> </w:t>
-      </w:r>
-      <w:r>
-        <w:rPr>
-          <w:sz w:val="23"/>
-          <w:szCs w:val="23"/>
-          <w:lang w:val="en-US"/>
-        </w:rPr>
-        <w:t xml:space="preserve">Hence, the user is encouraged to use </w:t>
+        <w:t xml:space="preserve">Hence, the user is </w:t>
+      </w:r>
+      <w:r>
+        <w:rPr>
+          <w:sz w:val="23"/>
+          <w:szCs w:val="23"/>
+          <w:lang w:val="en-US"/>
+        </w:rPr>
+        <w:t xml:space="preserve">encouraged to use </w:t>
       </w:r>
       <w:r>
         <w:rPr>
@@ -2416,49 +2401,6 @@
           <w:lang w:val="en-US"/>
         </w:rPr>
         <w:t xml:space="preserve"> explore the functionality of those interaction elements in orange colours. </w:t>
-      </w:r>
-      <w:r>
-        <w:rPr>
-          <w:sz w:val="23"/>
-          <w:szCs w:val="23"/>
-          <w:lang w:val="en-US"/>
-        </w:rPr>
-        <w:t>Furthermore, t</w:t>
-      </w:r>
-      <w:r>
-        <w:t xml:space="preserve">he </w:t>
-      </w:r>
-      <w:r>
-        <w:rPr>
-          <w:sz w:val="23"/>
-          <w:szCs w:val="23"/>
-          <w:lang w:val="en-US"/>
-        </w:rPr>
-        <w:t>comp</w:t>
-      </w:r>
-      <w:r>
-        <w:rPr>
-          <w:sz w:val="23"/>
-          <w:szCs w:val="23"/>
-          <w:lang w:val="en-US"/>
-        </w:rPr>
-        <w:t>l</w:t>
-      </w:r>
-      <w:r>
-        <w:rPr>
-          <w:sz w:val="23"/>
-          <w:szCs w:val="23"/>
-          <w:lang w:val="en-US"/>
-        </w:rPr>
-        <w:t>imentary</w:t>
-      </w:r>
-      <w:r>
-        <w:rPr>
-          <w:sz w:val="23"/>
-          <w:szCs w:val="23"/>
-          <w:lang w:val="en-US"/>
-        </w:rPr>
-        <w:t xml:space="preserve"> colours produce an exciting, dynamic pattern.</w:t>
       </w:r>
     </w:p>
     <w:p>
@@ -3167,8 +3109,25 @@
           <w:szCs w:val="23"/>
           <w:lang w:val="en-US"/>
         </w:rPr>
-        <w:lastRenderedPageBreak/>
-        <w:t xml:space="preserve">The borders outline each panel to </w:t>
+        <w:t xml:space="preserve">The borders outline </w:t>
+      </w:r>
+      <w:r>
+        <w:rPr>
+          <w:sz w:val="23"/>
+          <w:szCs w:val="23"/>
+          <w:lang w:val="en-US"/>
+        </w:rPr>
+        <w:t xml:space="preserve">of </w:t>
+      </w:r>
+      <w:bookmarkStart w:id="0" w:name="_GoBack"/>
+      <w:bookmarkEnd w:id="0"/>
+      <w:r>
+        <w:rPr>
+          <w:sz w:val="23"/>
+          <w:szCs w:val="23"/>
+          <w:lang w:val="en-US"/>
+        </w:rPr>
+        <w:t xml:space="preserve">each panel to </w:t>
       </w:r>
       <w:r>
         <w:rPr>
@@ -3318,6 +3277,7 @@
           <w:sz w:val="23"/>
           <w:szCs w:val="23"/>
         </w:rPr>
+        <w:lastRenderedPageBreak/>
         <w:t>The similarity p</w:t>
       </w:r>
       <w:r>
@@ -4104,8 +4064,6 @@
       <w:r>
         <w:t xml:space="preserve">  is also clean and business-like, suggesting the this website will assist the users to efficiently complete their study objectives.</w:t>
       </w:r>
-      <w:bookmarkStart w:id="0" w:name="_GoBack"/>
-      <w:bookmarkEnd w:id="0"/>
     </w:p>
     <w:p>
       <w:pPr>
@@ -4315,7 +4273,7 @@
                           <pic:cNvPicPr/>
                         </pic:nvPicPr>
                         <pic:blipFill>
-                          <a:blip r:embed="rId17"/>
+                          <a:blip r:embed="rId18"/>
                           <a:stretch>
                             <a:fillRect/>
                           </a:stretch>
@@ -4434,7 +4392,7 @@
                           <pic:cNvPicPr/>
                         </pic:nvPicPr>
                         <pic:blipFill>
-                          <a:blip r:embed="rId18"/>
+                          <a:blip r:embed="rId19"/>
                           <a:stretch>
                             <a:fillRect/>
                           </a:stretch>
@@ -4553,7 +4511,7 @@
                           <pic:cNvPicPr/>
                         </pic:nvPicPr>
                         <pic:blipFill>
-                          <a:blip r:embed="rId19"/>
+                          <a:blip r:embed="rId20"/>
                           <a:stretch>
                             <a:fillRect/>
                           </a:stretch>
@@ -6861,6 +6819,104 @@
       </w:tblBorders>
     </w:tblPr>
   </w:style>
+  <w:style w:type="character" w:styleId="CommentReference">
+    <w:name w:val="annotation reference"/>
+    <w:basedOn w:val="DefaultParagraphFont"/>
+    <w:uiPriority w:val="99"/>
+    <w:semiHidden/>
+    <w:unhideWhenUsed/>
+    <w:rsid w:val="001237ED"/>
+    <w:rPr>
+      <w:sz w:val="16"/>
+      <w:szCs w:val="16"/>
+    </w:rPr>
+  </w:style>
+  <w:style w:type="paragraph" w:styleId="CommentText">
+    <w:name w:val="annotation text"/>
+    <w:basedOn w:val="Normal"/>
+    <w:link w:val="CommentTextChar"/>
+    <w:uiPriority w:val="99"/>
+    <w:semiHidden/>
+    <w:unhideWhenUsed/>
+    <w:rsid w:val="001237ED"/>
+    <w:pPr>
+      <w:spacing w:line="240" w:lineRule="auto"/>
+    </w:pPr>
+    <w:rPr>
+      <w:sz w:val="20"/>
+      <w:szCs w:val="20"/>
+    </w:rPr>
+  </w:style>
+  <w:style w:type="character" w:customStyle="1" w:styleId="CommentTextChar">
+    <w:name w:val="Comment Text Char"/>
+    <w:basedOn w:val="DefaultParagraphFont"/>
+    <w:link w:val="CommentText"/>
+    <w:uiPriority w:val="99"/>
+    <w:semiHidden/>
+    <w:rsid w:val="001237ED"/>
+    <w:rPr>
+      <w:sz w:val="20"/>
+      <w:szCs w:val="20"/>
+    </w:rPr>
+  </w:style>
+  <w:style w:type="paragraph" w:styleId="CommentSubject">
+    <w:name w:val="annotation subject"/>
+    <w:basedOn w:val="CommentText"/>
+    <w:next w:val="CommentText"/>
+    <w:link w:val="CommentSubjectChar"/>
+    <w:uiPriority w:val="99"/>
+    <w:semiHidden/>
+    <w:unhideWhenUsed/>
+    <w:rsid w:val="001237ED"/>
+    <w:rPr>
+      <w:b/>
+      <w:bCs/>
+    </w:rPr>
+  </w:style>
+  <w:style w:type="character" w:customStyle="1" w:styleId="CommentSubjectChar">
+    <w:name w:val="Comment Subject Char"/>
+    <w:basedOn w:val="CommentTextChar"/>
+    <w:link w:val="CommentSubject"/>
+    <w:uiPriority w:val="99"/>
+    <w:semiHidden/>
+    <w:rsid w:val="001237ED"/>
+    <w:rPr>
+      <w:b/>
+      <w:bCs/>
+      <w:sz w:val="20"/>
+      <w:szCs w:val="20"/>
+    </w:rPr>
+  </w:style>
+  <w:style w:type="paragraph" w:styleId="BalloonText">
+    <w:name w:val="Balloon Text"/>
+    <w:basedOn w:val="Normal"/>
+    <w:link w:val="BalloonTextChar"/>
+    <w:uiPriority w:val="99"/>
+    <w:semiHidden/>
+    <w:unhideWhenUsed/>
+    <w:rsid w:val="001237ED"/>
+    <w:pPr>
+      <w:spacing w:after="0" w:line="240" w:lineRule="auto"/>
+    </w:pPr>
+    <w:rPr>
+      <w:rFonts w:ascii="Segoe UI" w:hAnsi="Segoe UI" w:cs="Segoe UI"/>
+      <w:sz w:val="18"/>
+      <w:szCs w:val="18"/>
+    </w:rPr>
+  </w:style>
+  <w:style w:type="character" w:customStyle="1" w:styleId="BalloonTextChar">
+    <w:name w:val="Balloon Text Char"/>
+    <w:basedOn w:val="DefaultParagraphFont"/>
+    <w:link w:val="BalloonText"/>
+    <w:uiPriority w:val="99"/>
+    <w:semiHidden/>
+    <w:rsid w:val="001237ED"/>
+    <w:rPr>
+      <w:rFonts w:ascii="Segoe UI" w:hAnsi="Segoe UI" w:cs="Segoe UI"/>
+      <w:sz w:val="18"/>
+      <w:szCs w:val="18"/>
+    </w:rPr>
+  </w:style>
 </w:styles>
 </file>
 
@@ -7123,4 +7179,16 @@
     </a:ext>
   </a:extLst>
 </a:theme>
+</file>
+
+<file path=customXml/item1.xml><?xml version="1.0" encoding="utf-8"?>
+<b:Sources xmlns:b="http://schemas.openxmlformats.org/officeDocument/2006/bibliography" xmlns="http://schemas.openxmlformats.org/officeDocument/2006/bibliography" SelectedStyle="\APASixthEditionOfficeOnline.xsl" StyleName="APA" Version="6"/>
+</file>
+
+<file path=customXml/itemProps1.xml><?xml version="1.0" encoding="utf-8"?>
+<ds:datastoreItem xmlns:ds="http://schemas.openxmlformats.org/officeDocument/2006/customXml" ds:itemID="{8DD731A8-C945-4730-ADA3-6325ED1B354A}">
+  <ds:schemaRefs>
+    <ds:schemaRef ds:uri="http://schemas.openxmlformats.org/officeDocument/2006/bibliography"/>
+  </ds:schemaRefs>
+</ds:datastoreItem>
 </file>
</xml_diff>

<commit_message>
changed runner img link
changed runner img link
</commit_message>
<xml_diff>
--- a/350_Assignment3_elee353.docx
+++ b/350_Assignment3_elee353.docx
@@ -1917,13 +1917,23 @@
         </w:rPr>
         <w:t xml:space="preserve"> at the other end of the </w:t>
       </w:r>
-      <w:r>
-        <w:rPr>
-          <w:sz w:val="23"/>
-          <w:szCs w:val="23"/>
-          <w:lang w:val="en-US"/>
-        </w:rPr>
-        <w:t xml:space="preserve">colour </w:t>
+      <w:proofErr w:type="spellStart"/>
+      <w:r>
+        <w:rPr>
+          <w:sz w:val="23"/>
+          <w:szCs w:val="23"/>
+          <w:lang w:val="en-US"/>
+        </w:rPr>
+        <w:t>colour</w:t>
+      </w:r>
+      <w:proofErr w:type="spellEnd"/>
+      <w:r>
+        <w:rPr>
+          <w:sz w:val="23"/>
+          <w:szCs w:val="23"/>
+          <w:lang w:val="en-US"/>
+        </w:rPr>
+        <w:t xml:space="preserve"> </w:t>
       </w:r>
       <w:r>
         <w:rPr>
@@ -2047,15 +2057,51 @@
           <w:szCs w:val="23"/>
           <w:lang w:val="en-US"/>
         </w:rPr>
-        <w:t xml:space="preserve">The blue colour scheme of the webpage components and the white background </w:t>
-      </w:r>
-      <w:r>
-        <w:rPr>
-          <w:sz w:val="23"/>
-          <w:szCs w:val="23"/>
-          <w:lang w:val="en-US"/>
-        </w:rPr>
-        <w:t xml:space="preserve">as well as the white-coloured text </w:t>
+        <w:t xml:space="preserve">The blue </w:t>
+      </w:r>
+      <w:proofErr w:type="spellStart"/>
+      <w:r>
+        <w:rPr>
+          <w:sz w:val="23"/>
+          <w:szCs w:val="23"/>
+          <w:lang w:val="en-US"/>
+        </w:rPr>
+        <w:t>colour</w:t>
+      </w:r>
+      <w:proofErr w:type="spellEnd"/>
+      <w:r>
+        <w:rPr>
+          <w:sz w:val="23"/>
+          <w:szCs w:val="23"/>
+          <w:lang w:val="en-US"/>
+        </w:rPr>
+        <w:t xml:space="preserve"> scheme of the webpage components and the white background </w:t>
+      </w:r>
+      <w:r>
+        <w:rPr>
+          <w:sz w:val="23"/>
+          <w:szCs w:val="23"/>
+          <w:lang w:val="en-US"/>
+        </w:rPr>
+        <w:t>as well as the white-</w:t>
+      </w:r>
+      <w:proofErr w:type="spellStart"/>
+      <w:r>
+        <w:rPr>
+          <w:sz w:val="23"/>
+          <w:szCs w:val="23"/>
+          <w:lang w:val="en-US"/>
+        </w:rPr>
+        <w:t>coloured</w:t>
+      </w:r>
+      <w:proofErr w:type="spellEnd"/>
+      <w:r>
+        <w:rPr>
+          <w:sz w:val="23"/>
+          <w:szCs w:val="23"/>
+          <w:lang w:val="en-US"/>
+        </w:rPr>
+        <w:t xml:space="preserve"> text </w:t>
       </w:r>
       <w:r>
         <w:rPr>
@@ -2224,7 +2270,25 @@
           <w:szCs w:val="23"/>
           <w:lang w:val="en-US"/>
         </w:rPr>
-        <w:t xml:space="preserve">the complimentary colour scheme of dark-orange and blue is also used </w:t>
+        <w:t xml:space="preserve">the complimentary </w:t>
+      </w:r>
+      <w:proofErr w:type="spellStart"/>
+      <w:r>
+        <w:rPr>
+          <w:sz w:val="23"/>
+          <w:szCs w:val="23"/>
+          <w:lang w:val="en-US"/>
+        </w:rPr>
+        <w:t>colour</w:t>
+      </w:r>
+      <w:proofErr w:type="spellEnd"/>
+      <w:r>
+        <w:rPr>
+          <w:sz w:val="23"/>
+          <w:szCs w:val="23"/>
+          <w:lang w:val="en-US"/>
+        </w:rPr>
+        <w:t xml:space="preserve"> scheme of dark-orange and blue is also used </w:t>
       </w:r>
       <w:r>
         <w:rPr>
@@ -2296,8 +2360,18 @@
           <w:szCs w:val="23"/>
           <w:lang w:val="en-US"/>
         </w:rPr>
-        <w:t>imentary colour</w:t>
-      </w:r>
+        <w:t xml:space="preserve">imentary </w:t>
+      </w:r>
+      <w:proofErr w:type="spellStart"/>
+      <w:r>
+        <w:rPr>
+          <w:sz w:val="23"/>
+          <w:szCs w:val="23"/>
+          <w:lang w:val="en-US"/>
+        </w:rPr>
+        <w:t>colour</w:t>
+      </w:r>
+      <w:proofErr w:type="spellEnd"/>
       <w:r>
         <w:rPr>
           <w:sz w:val="23"/>
@@ -2344,7 +2418,25 @@
           <w:szCs w:val="23"/>
           <w:lang w:val="en-US"/>
         </w:rPr>
-        <w:t>Orange as a warm colour helps to create an environment of stimulation</w:t>
+        <w:t xml:space="preserve">Orange as a warm </w:t>
+      </w:r>
+      <w:proofErr w:type="spellStart"/>
+      <w:r>
+        <w:rPr>
+          <w:sz w:val="23"/>
+          <w:szCs w:val="23"/>
+          <w:lang w:val="en-US"/>
+        </w:rPr>
+        <w:t>colour</w:t>
+      </w:r>
+      <w:proofErr w:type="spellEnd"/>
+      <w:r>
+        <w:rPr>
+          <w:sz w:val="23"/>
+          <w:szCs w:val="23"/>
+          <w:lang w:val="en-US"/>
+        </w:rPr>
+        <w:t xml:space="preserve"> helps to create an environment of stimulation</w:t>
       </w:r>
       <w:r>
         <w:rPr>
@@ -2360,7 +2452,25 @@
           <w:szCs w:val="23"/>
           <w:lang w:val="en-US"/>
         </w:rPr>
-        <w:t>helps to emphasise the existence of these components when compared to the blue background</w:t>
+        <w:t xml:space="preserve">helps to </w:t>
+      </w:r>
+      <w:proofErr w:type="spellStart"/>
+      <w:r>
+        <w:rPr>
+          <w:sz w:val="23"/>
+          <w:szCs w:val="23"/>
+          <w:lang w:val="en-US"/>
+        </w:rPr>
+        <w:t>emphasise</w:t>
+      </w:r>
+      <w:proofErr w:type="spellEnd"/>
+      <w:r>
+        <w:rPr>
+          <w:sz w:val="23"/>
+          <w:szCs w:val="23"/>
+          <w:lang w:val="en-US"/>
+        </w:rPr>
+        <w:t xml:space="preserve"> the existence of these components when compared to the blue background</w:t>
       </w:r>
       <w:r>
         <w:rPr>
@@ -2400,7 +2510,25 @@
           <w:szCs w:val="23"/>
           <w:lang w:val="en-US"/>
         </w:rPr>
-        <w:t xml:space="preserve"> explore the functionality of those interaction elements in orange colours. </w:t>
+        <w:t xml:space="preserve"> explore the functionality of those interaction elements in orange </w:t>
+      </w:r>
+      <w:proofErr w:type="spellStart"/>
+      <w:r>
+        <w:rPr>
+          <w:sz w:val="23"/>
+          <w:szCs w:val="23"/>
+          <w:lang w:val="en-US"/>
+        </w:rPr>
+        <w:t>colours</w:t>
+      </w:r>
+      <w:proofErr w:type="spellEnd"/>
+      <w:r>
+        <w:rPr>
+          <w:sz w:val="23"/>
+          <w:szCs w:val="23"/>
+          <w:lang w:val="en-US"/>
+        </w:rPr>
+        <w:t xml:space="preserve">. </w:t>
       </w:r>
     </w:p>
     <w:p>
@@ -2703,10 +2831,18 @@
               <w:pStyle w:val="NoSpacing"/>
             </w:pPr>
             <w:r>
-              <w:t>The user av</w:t>
-            </w:r>
-            <w:r>
-              <w:t>ators in the discussion section</w:t>
+              <w:t xml:space="preserve">The user </w:t>
+            </w:r>
+            <w:proofErr w:type="spellStart"/>
+            <w:r>
+              <w:t>av</w:t>
+            </w:r>
+            <w:r>
+              <w:t>ators</w:t>
+            </w:r>
+            <w:proofErr w:type="spellEnd"/>
+            <w:r>
+              <w:t xml:space="preserve"> in the discussion section</w:t>
             </w:r>
           </w:p>
         </w:tc>
@@ -2754,10 +2890,18 @@
               <w:pStyle w:val="NoSpacing"/>
             </w:pPr>
             <w:r>
-              <w:t>The user av</w:t>
-            </w:r>
-            <w:r>
-              <w:t>ators in the discussion section</w:t>
+              <w:t xml:space="preserve">The user </w:t>
+            </w:r>
+            <w:proofErr w:type="spellStart"/>
+            <w:r>
+              <w:t>av</w:t>
+            </w:r>
+            <w:r>
+              <w:t>ators</w:t>
+            </w:r>
+            <w:proofErr w:type="spellEnd"/>
+            <w:r>
+              <w:t xml:space="preserve"> in the discussion section</w:t>
             </w:r>
           </w:p>
         </w:tc>
@@ -3302,7 +3446,23 @@
           <w:szCs w:val="23"/>
         </w:rPr>
         <w:lastRenderedPageBreak/>
-        <w:t xml:space="preserve">borders also work with the Bootstrap Glyphicons to increase </w:t>
+        <w:t xml:space="preserve">borders also work with the Bootstrap </w:t>
+      </w:r>
+      <w:proofErr w:type="spellStart"/>
+      <w:r>
+        <w:rPr>
+          <w:sz w:val="23"/>
+          <w:szCs w:val="23"/>
+        </w:rPr>
+        <w:t>Glyphicons</w:t>
+      </w:r>
+      <w:proofErr w:type="spellEnd"/>
+      <w:r>
+        <w:rPr>
+          <w:sz w:val="23"/>
+          <w:szCs w:val="23"/>
+        </w:rPr>
+        <w:t xml:space="preserve"> to increase </w:t>
       </w:r>
       <w:r>
         <w:rPr>
@@ -3614,8 +3774,17 @@
           <w:sz w:val="23"/>
           <w:szCs w:val="23"/>
         </w:rPr>
-        <w:t>The surroundness</w:t>
-      </w:r>
+        <w:t xml:space="preserve">The </w:t>
+      </w:r>
+      <w:proofErr w:type="spellStart"/>
+      <w:r>
+        <w:rPr>
+          <w:sz w:val="23"/>
+          <w:szCs w:val="23"/>
+        </w:rPr>
+        <w:t>surroundness</w:t>
+      </w:r>
+      <w:proofErr w:type="spellEnd"/>
       <w:r>
         <w:rPr>
           <w:sz w:val="23"/>
@@ -4250,7 +4419,15 @@
               </w:rPr>
             </w:pPr>
             <w:r>
-              <w:t>Brush Script Std, Brush Script MT, cursive</w:t>
+              <w:t xml:space="preserve">Brush Script </w:t>
+            </w:r>
+            <w:proofErr w:type="spellStart"/>
+            <w:r>
+              <w:t>Std</w:t>
+            </w:r>
+            <w:proofErr w:type="spellEnd"/>
+            <w:r>
+              <w:t>, Brush Script MT, cursive</w:t>
             </w:r>
           </w:p>
         </w:tc>
@@ -4776,7 +4953,6 @@
                 <w:color w:val="000000"/>
               </w:rPr>
             </w:pPr>
-            <w:bookmarkStart w:id="0" w:name="_GoBack" w:colFirst="1" w:colLast="1"/>
             <w:r>
               <w:rPr>
                 <w:rFonts w:ascii="Calibri" w:eastAsia="Times New Roman" w:hAnsi="Calibri" w:cs="Calibri"/>
@@ -4804,12 +4980,13 @@
               <w:rPr>
                 <w:rFonts w:ascii="Calibri" w:eastAsia="Times New Roman" w:hAnsi="Calibri" w:cs="Calibri"/>
               </w:rPr>
-              <w:t>https://www.shutterstock.com/search/cross_country</w:t>
-            </w:r>
+              <w:t>https://www.shutterstock.com/image-photo/young-lady-running-on-rural-road-150981035?src=CwUyv4J701PN69UJZUT9Gg-1-51</w:t>
+            </w:r>
+            <w:bookmarkStart w:id="0" w:name="_GoBack"/>
+            <w:bookmarkEnd w:id="0"/>
           </w:p>
         </w:tc>
       </w:tr>
-      <w:bookmarkEnd w:id="0"/>
     </w:tbl>
     <w:p>
       <w:pPr>
@@ -7335,7 +7512,7 @@
 </file>
 
 <file path=customXml/itemProps1.xml><?xml version="1.0" encoding="utf-8"?>
-<ds:datastoreItem xmlns:ds="http://schemas.openxmlformats.org/officeDocument/2006/customXml" ds:itemID="{AC05F30D-2EA8-41F7-A663-075875E2327B}">
+<ds:datastoreItem xmlns:ds="http://schemas.openxmlformats.org/officeDocument/2006/customXml" ds:itemID="{D808E3FE-83B0-4270-BBE8-24A3FC67040E}">
   <ds:schemaRefs>
     <ds:schemaRef ds:uri="http://schemas.openxmlformats.org/officeDocument/2006/bibliography"/>
   </ds:schemaRefs>

</xml_diff>